<commit_message>
Arreglar tildes de nombres
</commit_message>
<xml_diff>
--- a/Articulo/SISTEMA PARA LA RECOLECCIÓN DE DATOS DE DISPOSITIVOS UTILIZANDO LA RED LORA.docx
+++ b/Articulo/SISTEMA PARA LA RECOLECCIÓN DE DATOS DE DISPOSITIVOS UTILIZANDO LA RED LORA.docx
@@ -37,7 +37,19 @@
         <w:rPr>
           <w:rFonts w:ascii="Times New Roman" w:eastAsia="Times New Roman" w:hAnsi="Times New Roman" w:cs="Times New Roman"/>
         </w:rPr>
-        <w:t>Lopez Alvarado Carmen Elisa</w:t>
+        <w:t>L</w:t>
+      </w:r>
+      <w:r>
+        <w:rPr>
+          <w:rFonts w:ascii="Times New Roman" w:eastAsia="Times New Roman" w:hAnsi="Times New Roman" w:cs="Times New Roman"/>
+        </w:rPr>
+        <w:t>ó</w:t>
+      </w:r>
+      <w:r>
+        <w:rPr>
+          <w:rFonts w:ascii="Times New Roman" w:eastAsia="Times New Roman" w:hAnsi="Times New Roman" w:cs="Times New Roman"/>
+        </w:rPr>
+        <w:t>pez Alvarado Carmen Elisa</w:t>
       </w:r>
     </w:p>
     <w:p>

</xml_diff>

<commit_message>
Arreglando mas tildes de nombers
</commit_message>
<xml_diff>
--- a/Articulo/SISTEMA PARA LA RECOLECCIÓN DE DATOS DE DISPOSITIVOS UTILIZANDO LA RED LORA.docx
+++ b/Articulo/SISTEMA PARA LA RECOLECCIÓN DE DATOS DE DISPOSITIVOS UTILIZANDO LA RED LORA.docx
@@ -63,7 +63,19 @@
         <w:rPr>
           <w:rFonts w:ascii="Times New Roman" w:eastAsia="Times New Roman" w:hAnsi="Times New Roman" w:cs="Times New Roman"/>
         </w:rPr>
-        <w:t>Rivera Pascacio Dennys Alberto</w:t>
+        <w:t>Rivera Pasca</w:t>
+      </w:r>
+      <w:r>
+        <w:rPr>
+          <w:rFonts w:ascii="Times New Roman" w:eastAsia="Times New Roman" w:hAnsi="Times New Roman" w:cs="Times New Roman"/>
+        </w:rPr>
+        <w:t>s</w:t>
+      </w:r>
+      <w:r>
+        <w:rPr>
+          <w:rFonts w:ascii="Times New Roman" w:eastAsia="Times New Roman" w:hAnsi="Times New Roman" w:cs="Times New Roman"/>
+        </w:rPr>
+        <w:t>io Dennys Alberto</w:t>
       </w:r>
     </w:p>
     <w:p>

</xml_diff>

<commit_message>
Actualizacio de documento, artículo y código a version mas reciente
</commit_message>
<xml_diff>
--- a/Articulo/SISTEMA PARA LA RECOLECCIÓN DE DATOS DE DISPOSITIVOS UTILIZANDO LA RED LORA.docx
+++ b/Articulo/SISTEMA PARA LA RECOLECCIÓN DE DATOS DE DISPOSITIVOS UTILIZANDO LA RED LORA.docx
@@ -75,7 +75,21 @@
         <w:rPr>
           <w:rFonts w:ascii="Times New Roman" w:eastAsia="Times New Roman" w:hAnsi="Times New Roman" w:cs="Times New Roman"/>
         </w:rPr>
-        <w:t>io Dennys Alberto</w:t>
+        <w:t xml:space="preserve">io </w:t>
+      </w:r>
+      <w:proofErr w:type="spellStart"/>
+      <w:r>
+        <w:rPr>
+          <w:rFonts w:ascii="Times New Roman" w:eastAsia="Times New Roman" w:hAnsi="Times New Roman" w:cs="Times New Roman"/>
+        </w:rPr>
+        <w:t>Dennys</w:t>
+      </w:r>
+      <w:proofErr w:type="spellEnd"/>
+      <w:r>
+        <w:rPr>
+          <w:rFonts w:ascii="Times New Roman" w:eastAsia="Times New Roman" w:hAnsi="Times New Roman" w:cs="Times New Roman"/>
+        </w:rPr>
+        <w:t xml:space="preserve"> Alberto</w:t>
       </w:r>
     </w:p>
     <w:p>
@@ -250,18 +264,114 @@
           <w:sz w:val="18"/>
           <w:szCs w:val="18"/>
         </w:rPr>
-        <w:t>El proyecto aborda el tema de la recolección de dispositivos que estén instalados en un área extensa, como lo es el campus de la Universidad Centroamericana José Simeón Cañas (UCA), utilizando la red LoRa. La red LoRa fue instalada en la UCA utilizando las bases propuestas por previas investigaciones enfocadas en la propagación y funcionamiento de la tecnología LoRa.</w:t>
-      </w:r>
-    </w:p>
-    <w:p>
-      <w:pPr>
-        <w:jc w:val="both"/>
+        <w:t xml:space="preserve">El proyecto aborda el tema de la recolección de dispositivos que estén instalados en un área extensa, como lo es el campus de </w:t>
+      </w:r>
+      <w:r>
         <w:rPr>
           <w:rFonts w:ascii="Times New Roman" w:eastAsia="Times New Roman" w:hAnsi="Times New Roman" w:cs="Times New Roman"/>
           <w:b/>
           <w:sz w:val="18"/>
           <w:szCs w:val="18"/>
         </w:rPr>
+        <w:t>una universidad</w:t>
+      </w:r>
+      <w:r>
+        <w:rPr>
+          <w:rFonts w:ascii="Times New Roman" w:eastAsia="Times New Roman" w:hAnsi="Times New Roman" w:cs="Times New Roman"/>
+          <w:b/>
+          <w:sz w:val="18"/>
+          <w:szCs w:val="18"/>
+        </w:rPr>
+        <w:t xml:space="preserve">, utilizando la red </w:t>
+      </w:r>
+      <w:proofErr w:type="spellStart"/>
+      <w:r>
+        <w:rPr>
+          <w:rFonts w:ascii="Times New Roman" w:eastAsia="Times New Roman" w:hAnsi="Times New Roman" w:cs="Times New Roman"/>
+          <w:b/>
+          <w:sz w:val="18"/>
+          <w:szCs w:val="18"/>
+        </w:rPr>
+        <w:t>LoRa</w:t>
+      </w:r>
+      <w:proofErr w:type="spellEnd"/>
+      <w:r>
+        <w:rPr>
+          <w:rFonts w:ascii="Times New Roman" w:eastAsia="Times New Roman" w:hAnsi="Times New Roman" w:cs="Times New Roman"/>
+          <w:b/>
+          <w:sz w:val="18"/>
+          <w:szCs w:val="18"/>
+        </w:rPr>
+        <w:t xml:space="preserve">. La red </w:t>
+      </w:r>
+      <w:proofErr w:type="spellStart"/>
+      <w:r>
+        <w:rPr>
+          <w:rFonts w:ascii="Times New Roman" w:eastAsia="Times New Roman" w:hAnsi="Times New Roman" w:cs="Times New Roman"/>
+          <w:b/>
+          <w:sz w:val="18"/>
+          <w:szCs w:val="18"/>
+        </w:rPr>
+        <w:t>LoRa</w:t>
+      </w:r>
+      <w:proofErr w:type="spellEnd"/>
+      <w:r>
+        <w:rPr>
+          <w:rFonts w:ascii="Times New Roman" w:eastAsia="Times New Roman" w:hAnsi="Times New Roman" w:cs="Times New Roman"/>
+          <w:b/>
+          <w:sz w:val="18"/>
+          <w:szCs w:val="18"/>
+        </w:rPr>
+        <w:t xml:space="preserve"> fue instalada en </w:t>
+      </w:r>
+      <w:r>
+        <w:rPr>
+          <w:rFonts w:ascii="Times New Roman" w:eastAsia="Times New Roman" w:hAnsi="Times New Roman" w:cs="Times New Roman"/>
+          <w:b/>
+          <w:sz w:val="18"/>
+          <w:szCs w:val="18"/>
+        </w:rPr>
+        <w:t>el campus universitario</w:t>
+      </w:r>
+      <w:r>
+        <w:rPr>
+          <w:rFonts w:ascii="Times New Roman" w:eastAsia="Times New Roman" w:hAnsi="Times New Roman" w:cs="Times New Roman"/>
+          <w:b/>
+          <w:sz w:val="18"/>
+          <w:szCs w:val="18"/>
+        </w:rPr>
+        <w:t xml:space="preserve"> utilizando las bases propuestas por previas investigaciones enfocadas en la propagación y funcionamiento de la tecnología </w:t>
+      </w:r>
+      <w:proofErr w:type="spellStart"/>
+      <w:r>
+        <w:rPr>
+          <w:rFonts w:ascii="Times New Roman" w:eastAsia="Times New Roman" w:hAnsi="Times New Roman" w:cs="Times New Roman"/>
+          <w:b/>
+          <w:sz w:val="18"/>
+          <w:szCs w:val="18"/>
+        </w:rPr>
+        <w:t>LoRa</w:t>
+      </w:r>
+      <w:proofErr w:type="spellEnd"/>
+      <w:r>
+        <w:rPr>
+          <w:rFonts w:ascii="Times New Roman" w:eastAsia="Times New Roman" w:hAnsi="Times New Roman" w:cs="Times New Roman"/>
+          <w:b/>
+          <w:sz w:val="18"/>
+          <w:szCs w:val="18"/>
+        </w:rPr>
+        <w:t>.</w:t>
+      </w:r>
+    </w:p>
+    <w:p>
+      <w:pPr>
+        <w:jc w:val="both"/>
+        <w:rPr>
+          <w:rFonts w:ascii="Times New Roman" w:eastAsia="Times New Roman" w:hAnsi="Times New Roman" w:cs="Times New Roman"/>
+          <w:b/>
+          <w:sz w:val="18"/>
+          <w:szCs w:val="18"/>
+        </w:rPr>
       </w:pPr>
     </w:p>
     <w:p>
@@ -282,18 +392,76 @@
           <w:sz w:val="18"/>
           <w:szCs w:val="18"/>
         </w:rPr>
-        <w:t>El objetivo de este proyecto es el desarrollo de un sistema informático que permita la recolección de datos de diferentes dispositivos instalados en la UCA a través de la red LoRa y presentarlos al público general a través de un dashboard en una aplicación web y móvil.</w:t>
-      </w:r>
-    </w:p>
-    <w:p>
-      <w:pPr>
-        <w:jc w:val="both"/>
+        <w:t xml:space="preserve">El objetivo de este proyecto es el desarrollo de un sistema informático que permita la recolección de datos de diferentes dispositivos instalados en </w:t>
+      </w:r>
+      <w:r>
         <w:rPr>
           <w:rFonts w:ascii="Times New Roman" w:eastAsia="Times New Roman" w:hAnsi="Times New Roman" w:cs="Times New Roman"/>
           <w:b/>
           <w:sz w:val="18"/>
           <w:szCs w:val="18"/>
         </w:rPr>
+        <w:t>el campus</w:t>
+      </w:r>
+      <w:r>
+        <w:rPr>
+          <w:rFonts w:ascii="Times New Roman" w:eastAsia="Times New Roman" w:hAnsi="Times New Roman" w:cs="Times New Roman"/>
+          <w:b/>
+          <w:sz w:val="18"/>
+          <w:szCs w:val="18"/>
+        </w:rPr>
+        <w:t xml:space="preserve"> a través de la red </w:t>
+      </w:r>
+      <w:proofErr w:type="spellStart"/>
+      <w:r>
+        <w:rPr>
+          <w:rFonts w:ascii="Times New Roman" w:eastAsia="Times New Roman" w:hAnsi="Times New Roman" w:cs="Times New Roman"/>
+          <w:b/>
+          <w:sz w:val="18"/>
+          <w:szCs w:val="18"/>
+        </w:rPr>
+        <w:t>LoRa</w:t>
+      </w:r>
+      <w:proofErr w:type="spellEnd"/>
+      <w:r>
+        <w:rPr>
+          <w:rFonts w:ascii="Times New Roman" w:eastAsia="Times New Roman" w:hAnsi="Times New Roman" w:cs="Times New Roman"/>
+          <w:b/>
+          <w:sz w:val="18"/>
+          <w:szCs w:val="18"/>
+        </w:rPr>
+        <w:t xml:space="preserve"> y presentarlos al público general a través de un </w:t>
+      </w:r>
+      <w:proofErr w:type="spellStart"/>
+      <w:r>
+        <w:rPr>
+          <w:rFonts w:ascii="Times New Roman" w:eastAsia="Times New Roman" w:hAnsi="Times New Roman" w:cs="Times New Roman"/>
+          <w:b/>
+          <w:sz w:val="18"/>
+          <w:szCs w:val="18"/>
+        </w:rPr>
+        <w:t>dashboard</w:t>
+      </w:r>
+      <w:proofErr w:type="spellEnd"/>
+      <w:r>
+        <w:rPr>
+          <w:rFonts w:ascii="Times New Roman" w:eastAsia="Times New Roman" w:hAnsi="Times New Roman" w:cs="Times New Roman"/>
+          <w:b/>
+          <w:sz w:val="18"/>
+          <w:szCs w:val="18"/>
+        </w:rPr>
+        <w:t xml:space="preserve"> en una aplicación web y móvil.</w:t>
+      </w:r>
+    </w:p>
+    <w:p>
+      <w:pPr>
+        <w:jc w:val="both"/>
+        <w:rPr>
+          <w:rFonts w:ascii="Times New Roman" w:eastAsia="Times New Roman" w:hAnsi="Times New Roman" w:cs="Times New Roman"/>
+          <w:b/>
+          <w:sz w:val="18"/>
+          <w:szCs w:val="18"/>
+        </w:rPr>
       </w:pPr>
     </w:p>
     <w:p>
@@ -314,7 +482,107 @@
           <w:sz w:val="18"/>
           <w:szCs w:val="18"/>
         </w:rPr>
-        <w:t>Para lograr dicho objetivo se utilizó la metodología de desarrollo SCRUM, que consiste en el uso de sprints, los cuales son cortos tiempos de desarrollo en los cuales el equipo desarrolla una funcionalidad del sistema. Esta metodología es iterativa, lo que significa que los sprints se repiten cada cierto tiempo (usualmente dos semanas). SCRUM también utiliza épicas, las cuales representan los módulos generales de la aplicación, como el backend y el frontend; y las historias de usuario, las cuales representan cada funcionalidad del sistema, como la obtención de datos con LoRa. En la metodología SCRUM se realizan cierta cantidad de historias de usuario cada sprint de dos semanas de forma repetida hasta finalizar con el sistema.</w:t>
+        <w:t xml:space="preserve">Para lograr dicho objetivo se utilizó la metodología de desarrollo SCRUM, que consiste en el uso de </w:t>
+      </w:r>
+      <w:proofErr w:type="spellStart"/>
+      <w:r>
+        <w:rPr>
+          <w:rFonts w:ascii="Times New Roman" w:eastAsia="Times New Roman" w:hAnsi="Times New Roman" w:cs="Times New Roman"/>
+          <w:b/>
+          <w:sz w:val="18"/>
+          <w:szCs w:val="18"/>
+        </w:rPr>
+        <w:t>sprints</w:t>
+      </w:r>
+      <w:proofErr w:type="spellEnd"/>
+      <w:r>
+        <w:rPr>
+          <w:rFonts w:ascii="Times New Roman" w:eastAsia="Times New Roman" w:hAnsi="Times New Roman" w:cs="Times New Roman"/>
+          <w:b/>
+          <w:sz w:val="18"/>
+          <w:szCs w:val="18"/>
+        </w:rPr>
+        <w:t xml:space="preserve">, los cuales son cortos tiempos de desarrollo en los cuales el equipo desarrolla una funcionalidad del sistema. Esta metodología es iterativa, lo que significa que los </w:t>
+      </w:r>
+      <w:proofErr w:type="spellStart"/>
+      <w:r>
+        <w:rPr>
+          <w:rFonts w:ascii="Times New Roman" w:eastAsia="Times New Roman" w:hAnsi="Times New Roman" w:cs="Times New Roman"/>
+          <w:b/>
+          <w:sz w:val="18"/>
+          <w:szCs w:val="18"/>
+        </w:rPr>
+        <w:t>sprints</w:t>
+      </w:r>
+      <w:proofErr w:type="spellEnd"/>
+      <w:r>
+        <w:rPr>
+          <w:rFonts w:ascii="Times New Roman" w:eastAsia="Times New Roman" w:hAnsi="Times New Roman" w:cs="Times New Roman"/>
+          <w:b/>
+          <w:sz w:val="18"/>
+          <w:szCs w:val="18"/>
+        </w:rPr>
+        <w:t xml:space="preserve"> se repiten cada cierto tiempo (usualmente dos semanas). SCRUM también utiliza épicas, las cuales representan los módulos generales de la aplicación, como el </w:t>
+      </w:r>
+      <w:proofErr w:type="spellStart"/>
+      <w:r>
+        <w:rPr>
+          <w:rFonts w:ascii="Times New Roman" w:eastAsia="Times New Roman" w:hAnsi="Times New Roman" w:cs="Times New Roman"/>
+          <w:b/>
+          <w:sz w:val="18"/>
+          <w:szCs w:val="18"/>
+        </w:rPr>
+        <w:t>backend</w:t>
+      </w:r>
+      <w:proofErr w:type="spellEnd"/>
+      <w:r>
+        <w:rPr>
+          <w:rFonts w:ascii="Times New Roman" w:eastAsia="Times New Roman" w:hAnsi="Times New Roman" w:cs="Times New Roman"/>
+          <w:b/>
+          <w:sz w:val="18"/>
+          <w:szCs w:val="18"/>
+        </w:rPr>
+        <w:t xml:space="preserve"> y el </w:t>
+      </w:r>
+      <w:proofErr w:type="spellStart"/>
+      <w:r>
+        <w:rPr>
+          <w:rFonts w:ascii="Times New Roman" w:eastAsia="Times New Roman" w:hAnsi="Times New Roman" w:cs="Times New Roman"/>
+          <w:b/>
+          <w:sz w:val="18"/>
+          <w:szCs w:val="18"/>
+        </w:rPr>
+        <w:t>frontend</w:t>
+      </w:r>
+      <w:proofErr w:type="spellEnd"/>
+      <w:r>
+        <w:rPr>
+          <w:rFonts w:ascii="Times New Roman" w:eastAsia="Times New Roman" w:hAnsi="Times New Roman" w:cs="Times New Roman"/>
+          <w:b/>
+          <w:sz w:val="18"/>
+          <w:szCs w:val="18"/>
+        </w:rPr>
+        <w:t xml:space="preserve">; y las historias de usuario, las cuales representan cada funcionalidad del sistema, como la obtención de datos con </w:t>
+      </w:r>
+      <w:proofErr w:type="spellStart"/>
+      <w:r>
+        <w:rPr>
+          <w:rFonts w:ascii="Times New Roman" w:eastAsia="Times New Roman" w:hAnsi="Times New Roman" w:cs="Times New Roman"/>
+          <w:b/>
+          <w:sz w:val="18"/>
+          <w:szCs w:val="18"/>
+        </w:rPr>
+        <w:t>LoRa</w:t>
+      </w:r>
+      <w:proofErr w:type="spellEnd"/>
+      <w:r>
+        <w:rPr>
+          <w:rFonts w:ascii="Times New Roman" w:eastAsia="Times New Roman" w:hAnsi="Times New Roman" w:cs="Times New Roman"/>
+          <w:b/>
+          <w:sz w:val="18"/>
+          <w:szCs w:val="18"/>
+        </w:rPr>
+        <w:t>. En la metodología SCRUM se realizan cierta cantidad de historias de usuario cada sprint de dos semanas de forma repetida hasta finalizar con el sistema.</w:t>
       </w:r>
     </w:p>
     <w:p>
@@ -347,18 +615,96 @@
           <w:sz w:val="18"/>
           <w:szCs w:val="18"/>
         </w:rPr>
-        <w:t>El resultado final fue un sistema completo que recolecta los datos de dispositivos instalados en el campus de la UCA (en este proyecto se utilizaron dos dispositivos), y presenta los datos al público en un dashboard con gráficas que permiten una mejor lectura y análisis de la información. Este sistema consiste en un backend, un frontend y una base de datos, además de una aplicación móvil como alternativa a la versión web.</w:t>
-      </w:r>
-    </w:p>
-    <w:p>
-      <w:pPr>
-        <w:jc w:val="both"/>
+        <w:t xml:space="preserve">El resultado final fue un sistema completo que recolecta los datos de dispositivos instalados en el campus </w:t>
+      </w:r>
+      <w:r>
         <w:rPr>
           <w:rFonts w:ascii="Times New Roman" w:eastAsia="Times New Roman" w:hAnsi="Times New Roman" w:cs="Times New Roman"/>
           <w:b/>
           <w:sz w:val="18"/>
           <w:szCs w:val="18"/>
         </w:rPr>
+        <w:t>universitario</w:t>
+      </w:r>
+      <w:r>
+        <w:rPr>
+          <w:rFonts w:ascii="Times New Roman" w:eastAsia="Times New Roman" w:hAnsi="Times New Roman" w:cs="Times New Roman"/>
+          <w:b/>
+          <w:sz w:val="18"/>
+          <w:szCs w:val="18"/>
+        </w:rPr>
+        <w:t xml:space="preserve"> (en este proyecto se utilizaron dos dispositivos), y presenta los datos al público en un </w:t>
+      </w:r>
+      <w:proofErr w:type="spellStart"/>
+      <w:r>
+        <w:rPr>
+          <w:rFonts w:ascii="Times New Roman" w:eastAsia="Times New Roman" w:hAnsi="Times New Roman" w:cs="Times New Roman"/>
+          <w:b/>
+          <w:sz w:val="18"/>
+          <w:szCs w:val="18"/>
+        </w:rPr>
+        <w:t>dashboard</w:t>
+      </w:r>
+      <w:proofErr w:type="spellEnd"/>
+      <w:r>
+        <w:rPr>
+          <w:rFonts w:ascii="Times New Roman" w:eastAsia="Times New Roman" w:hAnsi="Times New Roman" w:cs="Times New Roman"/>
+          <w:b/>
+          <w:sz w:val="18"/>
+          <w:szCs w:val="18"/>
+        </w:rPr>
+        <w:t xml:space="preserve"> con gráficas que permiten una mejor lectura y análisis de la información. Este sistema consiste en un </w:t>
+      </w:r>
+      <w:proofErr w:type="spellStart"/>
+      <w:r>
+        <w:rPr>
+          <w:rFonts w:ascii="Times New Roman" w:eastAsia="Times New Roman" w:hAnsi="Times New Roman" w:cs="Times New Roman"/>
+          <w:b/>
+          <w:sz w:val="18"/>
+          <w:szCs w:val="18"/>
+        </w:rPr>
+        <w:t>backend</w:t>
+      </w:r>
+      <w:proofErr w:type="spellEnd"/>
+      <w:r>
+        <w:rPr>
+          <w:rFonts w:ascii="Times New Roman" w:eastAsia="Times New Roman" w:hAnsi="Times New Roman" w:cs="Times New Roman"/>
+          <w:b/>
+          <w:sz w:val="18"/>
+          <w:szCs w:val="18"/>
+        </w:rPr>
+        <w:t xml:space="preserve">, un </w:t>
+      </w:r>
+      <w:proofErr w:type="spellStart"/>
+      <w:r>
+        <w:rPr>
+          <w:rFonts w:ascii="Times New Roman" w:eastAsia="Times New Roman" w:hAnsi="Times New Roman" w:cs="Times New Roman"/>
+          <w:b/>
+          <w:sz w:val="18"/>
+          <w:szCs w:val="18"/>
+        </w:rPr>
+        <w:t>frontend</w:t>
+      </w:r>
+      <w:proofErr w:type="spellEnd"/>
+      <w:r>
+        <w:rPr>
+          <w:rFonts w:ascii="Times New Roman" w:eastAsia="Times New Roman" w:hAnsi="Times New Roman" w:cs="Times New Roman"/>
+          <w:b/>
+          <w:sz w:val="18"/>
+          <w:szCs w:val="18"/>
+        </w:rPr>
+        <w:t xml:space="preserve"> y una base de datos, además de una aplicación móvil como alternativa a la versión web.</w:t>
+      </w:r>
+    </w:p>
+    <w:p>
+      <w:pPr>
+        <w:jc w:val="both"/>
+        <w:rPr>
+          <w:rFonts w:ascii="Times New Roman" w:eastAsia="Times New Roman" w:hAnsi="Times New Roman" w:cs="Times New Roman"/>
+          <w:b/>
+          <w:sz w:val="18"/>
+          <w:szCs w:val="18"/>
+        </w:rPr>
       </w:pPr>
     </w:p>
     <w:p>
@@ -386,7 +732,43 @@
           <w:sz w:val="18"/>
           <w:szCs w:val="18"/>
         </w:rPr>
-        <w:t>—LoRa, LoRaWAN, SCRUM.</w:t>
+        <w:t>—</w:t>
+      </w:r>
+      <w:proofErr w:type="spellStart"/>
+      <w:r>
+        <w:rPr>
+          <w:rFonts w:ascii="Times New Roman" w:eastAsia="Times New Roman" w:hAnsi="Times New Roman" w:cs="Times New Roman"/>
+          <w:sz w:val="18"/>
+          <w:szCs w:val="18"/>
+        </w:rPr>
+        <w:t>LoRa</w:t>
+      </w:r>
+      <w:proofErr w:type="spellEnd"/>
+      <w:r>
+        <w:rPr>
+          <w:rFonts w:ascii="Times New Roman" w:eastAsia="Times New Roman" w:hAnsi="Times New Roman" w:cs="Times New Roman"/>
+          <w:sz w:val="18"/>
+          <w:szCs w:val="18"/>
+        </w:rPr>
+        <w:t xml:space="preserve">, </w:t>
+      </w:r>
+      <w:proofErr w:type="spellStart"/>
+      <w:r>
+        <w:rPr>
+          <w:rFonts w:ascii="Times New Roman" w:eastAsia="Times New Roman" w:hAnsi="Times New Roman" w:cs="Times New Roman"/>
+          <w:sz w:val="18"/>
+          <w:szCs w:val="18"/>
+        </w:rPr>
+        <w:t>LoRaWAN</w:t>
+      </w:r>
+      <w:proofErr w:type="spellEnd"/>
+      <w:r>
+        <w:rPr>
+          <w:rFonts w:ascii="Times New Roman" w:eastAsia="Times New Roman" w:hAnsi="Times New Roman" w:cs="Times New Roman"/>
+          <w:sz w:val="18"/>
+          <w:szCs w:val="18"/>
+        </w:rPr>
+        <w:t>, SCRUM.</w:t>
       </w:r>
     </w:p>
     <w:p>
@@ -431,13 +813,131 @@
           <w:szCs w:val="18"/>
         </w:rPr>
       </w:pPr>
-      <w:r>
-        <w:rPr>
-          <w:rFonts w:ascii="Times New Roman" w:eastAsia="Times New Roman" w:hAnsi="Times New Roman" w:cs="Times New Roman"/>
-          <w:sz w:val="18"/>
-          <w:szCs w:val="18"/>
-        </w:rPr>
-        <w:t>LoRa (abreviatura de Long Range), es una técnica de modulación de espectro ensanchado derivada de la tecnología Chirp de Espectro Ensanchado (Chirp Spread Spectrum o CSS). En los últimos años, se ha visto un aumento en el interés en el uso de la técnica de comunicación LoRa; esto debido a la habilidad de esta red de permitir la comunicación de datos entre sistemas a larga distancia (de 10 a 20 kilómetros), mientras utiliza un bajo consumo eléctrico [1]. Dentro del contexto que concierne a su uso, la tecnología LoRa conforma la capa física del sistema; es decir, los módulos encargados de la transmisión de datos.</w:t>
+      <w:proofErr w:type="spellStart"/>
+      <w:r>
+        <w:rPr>
+          <w:rFonts w:ascii="Times New Roman" w:eastAsia="Times New Roman" w:hAnsi="Times New Roman" w:cs="Times New Roman"/>
+          <w:sz w:val="18"/>
+          <w:szCs w:val="18"/>
+        </w:rPr>
+        <w:t>LoRa</w:t>
+      </w:r>
+      <w:proofErr w:type="spellEnd"/>
+      <w:r>
+        <w:rPr>
+          <w:rFonts w:ascii="Times New Roman" w:eastAsia="Times New Roman" w:hAnsi="Times New Roman" w:cs="Times New Roman"/>
+          <w:sz w:val="18"/>
+          <w:szCs w:val="18"/>
+        </w:rPr>
+        <w:t xml:space="preserve"> (abreviatura de Long </w:t>
+      </w:r>
+      <w:proofErr w:type="spellStart"/>
+      <w:r>
+        <w:rPr>
+          <w:rFonts w:ascii="Times New Roman" w:eastAsia="Times New Roman" w:hAnsi="Times New Roman" w:cs="Times New Roman"/>
+          <w:sz w:val="18"/>
+          <w:szCs w:val="18"/>
+        </w:rPr>
+        <w:t>Range</w:t>
+      </w:r>
+      <w:proofErr w:type="spellEnd"/>
+      <w:r>
+        <w:rPr>
+          <w:rFonts w:ascii="Times New Roman" w:eastAsia="Times New Roman" w:hAnsi="Times New Roman" w:cs="Times New Roman"/>
+          <w:sz w:val="18"/>
+          <w:szCs w:val="18"/>
+        </w:rPr>
+        <w:t xml:space="preserve">), es una técnica de modulación de espectro ensanchado derivada de la tecnología </w:t>
+      </w:r>
+      <w:proofErr w:type="spellStart"/>
+      <w:r>
+        <w:rPr>
+          <w:rFonts w:ascii="Times New Roman" w:eastAsia="Times New Roman" w:hAnsi="Times New Roman" w:cs="Times New Roman"/>
+          <w:sz w:val="18"/>
+          <w:szCs w:val="18"/>
+        </w:rPr>
+        <w:t>Chirp</w:t>
+      </w:r>
+      <w:proofErr w:type="spellEnd"/>
+      <w:r>
+        <w:rPr>
+          <w:rFonts w:ascii="Times New Roman" w:eastAsia="Times New Roman" w:hAnsi="Times New Roman" w:cs="Times New Roman"/>
+          <w:sz w:val="18"/>
+          <w:szCs w:val="18"/>
+        </w:rPr>
+        <w:t xml:space="preserve"> de Espectro Ensanchado (</w:t>
+      </w:r>
+      <w:proofErr w:type="spellStart"/>
+      <w:r>
+        <w:rPr>
+          <w:rFonts w:ascii="Times New Roman" w:eastAsia="Times New Roman" w:hAnsi="Times New Roman" w:cs="Times New Roman"/>
+          <w:sz w:val="18"/>
+          <w:szCs w:val="18"/>
+        </w:rPr>
+        <w:t>Chirp</w:t>
+      </w:r>
+      <w:proofErr w:type="spellEnd"/>
+      <w:r>
+        <w:rPr>
+          <w:rFonts w:ascii="Times New Roman" w:eastAsia="Times New Roman" w:hAnsi="Times New Roman" w:cs="Times New Roman"/>
+          <w:sz w:val="18"/>
+          <w:szCs w:val="18"/>
+        </w:rPr>
+        <w:t xml:space="preserve"> Spread </w:t>
+      </w:r>
+      <w:proofErr w:type="spellStart"/>
+      <w:r>
+        <w:rPr>
+          <w:rFonts w:ascii="Times New Roman" w:eastAsia="Times New Roman" w:hAnsi="Times New Roman" w:cs="Times New Roman"/>
+          <w:sz w:val="18"/>
+          <w:szCs w:val="18"/>
+        </w:rPr>
+        <w:t>Spectrum</w:t>
+      </w:r>
+      <w:proofErr w:type="spellEnd"/>
+      <w:r>
+        <w:rPr>
+          <w:rFonts w:ascii="Times New Roman" w:eastAsia="Times New Roman" w:hAnsi="Times New Roman" w:cs="Times New Roman"/>
+          <w:sz w:val="18"/>
+          <w:szCs w:val="18"/>
+        </w:rPr>
+        <w:t xml:space="preserve"> o CSS). En los últimos años, se ha visto un aumento en el interés en el uso de la técnica de comunicación </w:t>
+      </w:r>
+      <w:proofErr w:type="spellStart"/>
+      <w:r>
+        <w:rPr>
+          <w:rFonts w:ascii="Times New Roman" w:eastAsia="Times New Roman" w:hAnsi="Times New Roman" w:cs="Times New Roman"/>
+          <w:sz w:val="18"/>
+          <w:szCs w:val="18"/>
+        </w:rPr>
+        <w:t>LoRa</w:t>
+      </w:r>
+      <w:proofErr w:type="spellEnd"/>
+      <w:r>
+        <w:rPr>
+          <w:rFonts w:ascii="Times New Roman" w:eastAsia="Times New Roman" w:hAnsi="Times New Roman" w:cs="Times New Roman"/>
+          <w:sz w:val="18"/>
+          <w:szCs w:val="18"/>
+        </w:rPr>
+        <w:t xml:space="preserve">; esto debido a la habilidad de esta red de permitir la comunicación de datos entre sistemas a larga distancia (de 10 a 20 kilómetros), mientras utiliza un bajo consumo eléctrico [1]. Dentro del contexto que concierne a su uso, la tecnología </w:t>
+      </w:r>
+      <w:proofErr w:type="spellStart"/>
+      <w:r>
+        <w:rPr>
+          <w:rFonts w:ascii="Times New Roman" w:eastAsia="Times New Roman" w:hAnsi="Times New Roman" w:cs="Times New Roman"/>
+          <w:sz w:val="18"/>
+          <w:szCs w:val="18"/>
+        </w:rPr>
+        <w:t>LoRa</w:t>
+      </w:r>
+      <w:proofErr w:type="spellEnd"/>
+      <w:r>
+        <w:rPr>
+          <w:rFonts w:ascii="Times New Roman" w:eastAsia="Times New Roman" w:hAnsi="Times New Roman" w:cs="Times New Roman"/>
+          <w:sz w:val="18"/>
+          <w:szCs w:val="18"/>
+        </w:rPr>
+        <w:t xml:space="preserve"> conforma la capa física del sistema; es decir, los módulos encargados de la transmisión de datos.</w:t>
       </w:r>
     </w:p>
     <w:p>
@@ -467,7 +967,61 @@
           <w:sz w:val="18"/>
           <w:szCs w:val="18"/>
         </w:rPr>
-        <w:t>Por su parte, la especificación LoRaWAN es el protocolo que vuelve posible la conexión entre dispositivos, conformando la capa MAC aplicada a los dispositivos físicos [2]. La figura 1 ilustra la arquitectura de LoRa y LoRaWAN mientras la figura 2 muestra el funcionamiento en conjunto de ambas tecnologías.</w:t>
+        <w:t xml:space="preserve">Por su parte, la especificación </w:t>
+      </w:r>
+      <w:proofErr w:type="spellStart"/>
+      <w:r>
+        <w:rPr>
+          <w:rFonts w:ascii="Times New Roman" w:eastAsia="Times New Roman" w:hAnsi="Times New Roman" w:cs="Times New Roman"/>
+          <w:sz w:val="18"/>
+          <w:szCs w:val="18"/>
+        </w:rPr>
+        <w:t>LoRaWAN</w:t>
+      </w:r>
+      <w:proofErr w:type="spellEnd"/>
+      <w:r>
+        <w:rPr>
+          <w:rFonts w:ascii="Times New Roman" w:eastAsia="Times New Roman" w:hAnsi="Times New Roman" w:cs="Times New Roman"/>
+          <w:sz w:val="18"/>
+          <w:szCs w:val="18"/>
+        </w:rPr>
+        <w:t xml:space="preserve"> es el protocolo que vuelve posible la conexión entre dispositivos, conformando la capa MAC aplicada a los dispositivos físicos [2]. La figura 1 ilustra la arquitectura de </w:t>
+      </w:r>
+      <w:proofErr w:type="spellStart"/>
+      <w:r>
+        <w:rPr>
+          <w:rFonts w:ascii="Times New Roman" w:eastAsia="Times New Roman" w:hAnsi="Times New Roman" w:cs="Times New Roman"/>
+          <w:sz w:val="18"/>
+          <w:szCs w:val="18"/>
+        </w:rPr>
+        <w:t>LoRa</w:t>
+      </w:r>
+      <w:proofErr w:type="spellEnd"/>
+      <w:r>
+        <w:rPr>
+          <w:rFonts w:ascii="Times New Roman" w:eastAsia="Times New Roman" w:hAnsi="Times New Roman" w:cs="Times New Roman"/>
+          <w:sz w:val="18"/>
+          <w:szCs w:val="18"/>
+        </w:rPr>
+        <w:t xml:space="preserve"> y </w:t>
+      </w:r>
+      <w:proofErr w:type="spellStart"/>
+      <w:r>
+        <w:rPr>
+          <w:rFonts w:ascii="Times New Roman" w:eastAsia="Times New Roman" w:hAnsi="Times New Roman" w:cs="Times New Roman"/>
+          <w:sz w:val="18"/>
+          <w:szCs w:val="18"/>
+        </w:rPr>
+        <w:t>LoRaWAN</w:t>
+      </w:r>
+      <w:proofErr w:type="spellEnd"/>
+      <w:r>
+        <w:rPr>
+          <w:rFonts w:ascii="Times New Roman" w:eastAsia="Times New Roman" w:hAnsi="Times New Roman" w:cs="Times New Roman"/>
+          <w:sz w:val="18"/>
+          <w:szCs w:val="18"/>
+        </w:rPr>
+        <w:t xml:space="preserve"> mientras la figura 2 muestra el funcionamiento en conjunto de ambas tecnologías.</w:t>
       </w:r>
     </w:p>
     <w:p>
@@ -538,7 +1092,43 @@
           <w:sz w:val="16"/>
           <w:szCs w:val="16"/>
         </w:rPr>
-        <w:t>Fig. 1 Modelo OSI de capas sobre las que se implementan LoRa y LoRaWAN [3].</w:t>
+        <w:t xml:space="preserve">Fig. 1 Modelo OSI de capas sobre las que se implementan </w:t>
+      </w:r>
+      <w:proofErr w:type="spellStart"/>
+      <w:r>
+        <w:rPr>
+          <w:rFonts w:ascii="Times New Roman" w:eastAsia="Times New Roman" w:hAnsi="Times New Roman" w:cs="Times New Roman"/>
+          <w:sz w:val="16"/>
+          <w:szCs w:val="16"/>
+        </w:rPr>
+        <w:t>LoRa</w:t>
+      </w:r>
+      <w:proofErr w:type="spellEnd"/>
+      <w:r>
+        <w:rPr>
+          <w:rFonts w:ascii="Times New Roman" w:eastAsia="Times New Roman" w:hAnsi="Times New Roman" w:cs="Times New Roman"/>
+          <w:sz w:val="16"/>
+          <w:szCs w:val="16"/>
+        </w:rPr>
+        <w:t xml:space="preserve"> y </w:t>
+      </w:r>
+      <w:proofErr w:type="spellStart"/>
+      <w:r>
+        <w:rPr>
+          <w:rFonts w:ascii="Times New Roman" w:eastAsia="Times New Roman" w:hAnsi="Times New Roman" w:cs="Times New Roman"/>
+          <w:sz w:val="16"/>
+          <w:szCs w:val="16"/>
+        </w:rPr>
+        <w:t>LoRaWAN</w:t>
+      </w:r>
+      <w:proofErr w:type="spellEnd"/>
+      <w:r>
+        <w:rPr>
+          <w:rFonts w:ascii="Times New Roman" w:eastAsia="Times New Roman" w:hAnsi="Times New Roman" w:cs="Times New Roman"/>
+          <w:sz w:val="16"/>
+          <w:szCs w:val="16"/>
+        </w:rPr>
+        <w:t xml:space="preserve"> [3].</w:t>
       </w:r>
     </w:p>
     <w:p>
@@ -619,7 +1209,25 @@
           <w:sz w:val="18"/>
           <w:szCs w:val="18"/>
         </w:rPr>
-        <w:t>Fig. 2 Esquema de la red LoRaWAN [4].</w:t>
+        <w:t xml:space="preserve">Fig. 2 Esquema de la red </w:t>
+      </w:r>
+      <w:proofErr w:type="spellStart"/>
+      <w:r>
+        <w:rPr>
+          <w:rFonts w:ascii="Times New Roman" w:eastAsia="Times New Roman" w:hAnsi="Times New Roman" w:cs="Times New Roman"/>
+          <w:sz w:val="18"/>
+          <w:szCs w:val="18"/>
+        </w:rPr>
+        <w:t>LoRaWAN</w:t>
+      </w:r>
+      <w:proofErr w:type="spellEnd"/>
+      <w:r>
+        <w:rPr>
+          <w:rFonts w:ascii="Times New Roman" w:eastAsia="Times New Roman" w:hAnsi="Times New Roman" w:cs="Times New Roman"/>
+          <w:sz w:val="18"/>
+          <w:szCs w:val="18"/>
+        </w:rPr>
+        <w:t xml:space="preserve"> [4].</w:t>
       </w:r>
     </w:p>
     <w:p>
@@ -648,7 +1256,43 @@
           <w:sz w:val="18"/>
           <w:szCs w:val="18"/>
         </w:rPr>
-        <w:t>El siguiente trabajo parte de la investigación de las tecnologías LoRa y LoRaWAN y su papel que desempeñan como medio físico e intermediario que permite realizar conexiones con diferentes dispositivos configurados para realizar mediciones y extracción de datos, aprovechando su sistema de seguridad basado en la criptografía, su largo alcance (considerando los diferentes obstáculos que pueda presentar de acuerdo al campo en donde se realiza la medición así como) y su bajo consumo de energía para el apoyo a la recolección de datos ocupados para el desarrollo de la solución informática planteada.</w:t>
+        <w:t xml:space="preserve">El siguiente trabajo parte de la investigación de las tecnologías </w:t>
+      </w:r>
+      <w:proofErr w:type="spellStart"/>
+      <w:r>
+        <w:rPr>
+          <w:rFonts w:ascii="Times New Roman" w:eastAsia="Times New Roman" w:hAnsi="Times New Roman" w:cs="Times New Roman"/>
+          <w:sz w:val="18"/>
+          <w:szCs w:val="18"/>
+        </w:rPr>
+        <w:t>LoRa</w:t>
+      </w:r>
+      <w:proofErr w:type="spellEnd"/>
+      <w:r>
+        <w:rPr>
+          <w:rFonts w:ascii="Times New Roman" w:eastAsia="Times New Roman" w:hAnsi="Times New Roman" w:cs="Times New Roman"/>
+          <w:sz w:val="18"/>
+          <w:szCs w:val="18"/>
+        </w:rPr>
+        <w:t xml:space="preserve"> y </w:t>
+      </w:r>
+      <w:proofErr w:type="spellStart"/>
+      <w:r>
+        <w:rPr>
+          <w:rFonts w:ascii="Times New Roman" w:eastAsia="Times New Roman" w:hAnsi="Times New Roman" w:cs="Times New Roman"/>
+          <w:sz w:val="18"/>
+          <w:szCs w:val="18"/>
+        </w:rPr>
+        <w:t>LoRaWAN</w:t>
+      </w:r>
+      <w:proofErr w:type="spellEnd"/>
+      <w:r>
+        <w:rPr>
+          <w:rFonts w:ascii="Times New Roman" w:eastAsia="Times New Roman" w:hAnsi="Times New Roman" w:cs="Times New Roman"/>
+          <w:sz w:val="18"/>
+          <w:szCs w:val="18"/>
+        </w:rPr>
+        <w:t xml:space="preserve"> y su papel que desempeñan como medio físico e intermediario que permite realizar conexiones con diferentes dispositivos configurados para realizar mediciones y extracción de datos, aprovechando su sistema de seguridad basado en la criptografía, su largo alcance (considerando los diferentes obstáculos que pueda presentar de acuerdo al campo en donde se realiza la medición así como) y su bajo consumo de energía para el apoyo a la recolección de datos ocupados para el desarrollo de la solución informática planteada.</w:t>
       </w:r>
     </w:p>
     <w:p>
@@ -678,7 +1322,59 @@
           <w:sz w:val="18"/>
           <w:szCs w:val="18"/>
         </w:rPr>
-        <w:t>Asimismo, se abordará el beneficio obtenido de contar con un medio informático que permita el análisis y consumo de datos obtenidos a través de dispositivos configurados con la red LoRa y posicionados en el campus de la Universidad Centroamericana José Simeón Cañas (UCA), los cuales cumplen con una función medidora. Partiendo con una amplia investigación que permitirá conocer conceptos, características, así como ventajas y desventajas de trabajar con la red LoRa, el fin último será tanto buscar una solución informática óptima, escalable y adaptable, como el aprovechamiento de la red y sus funcionalidades para la obtención de información de manera concisa.</w:t>
+        <w:t xml:space="preserve">Asimismo, se abordará el beneficio obtenido de contar con un medio informático que permita el análisis y consumo de datos obtenidos a través de dispositivos configurados con la red </w:t>
+      </w:r>
+      <w:proofErr w:type="spellStart"/>
+      <w:r>
+        <w:rPr>
+          <w:rFonts w:ascii="Times New Roman" w:eastAsia="Times New Roman" w:hAnsi="Times New Roman" w:cs="Times New Roman"/>
+          <w:sz w:val="18"/>
+          <w:szCs w:val="18"/>
+        </w:rPr>
+        <w:t>LoRa</w:t>
+      </w:r>
+      <w:proofErr w:type="spellEnd"/>
+      <w:r>
+        <w:rPr>
+          <w:rFonts w:ascii="Times New Roman" w:eastAsia="Times New Roman" w:hAnsi="Times New Roman" w:cs="Times New Roman"/>
+          <w:sz w:val="18"/>
+          <w:szCs w:val="18"/>
+        </w:rPr>
+        <w:t xml:space="preserve"> y posicionados en el campus </w:t>
+      </w:r>
+      <w:r>
+        <w:rPr>
+          <w:rFonts w:ascii="Times New Roman" w:eastAsia="Times New Roman" w:hAnsi="Times New Roman" w:cs="Times New Roman"/>
+          <w:sz w:val="18"/>
+          <w:szCs w:val="18"/>
+        </w:rPr>
+        <w:t>universitario</w:t>
+      </w:r>
+      <w:r>
+        <w:rPr>
+          <w:rFonts w:ascii="Times New Roman" w:eastAsia="Times New Roman" w:hAnsi="Times New Roman" w:cs="Times New Roman"/>
+          <w:sz w:val="18"/>
+          <w:szCs w:val="18"/>
+        </w:rPr>
+        <w:t xml:space="preserve">, los cuales cumplen con una función medidora. Partiendo con una amplia investigación que permitirá conocer conceptos, características, así como ventajas y desventajas de trabajar con la red </w:t>
+      </w:r>
+      <w:proofErr w:type="spellStart"/>
+      <w:r>
+        <w:rPr>
+          <w:rFonts w:ascii="Times New Roman" w:eastAsia="Times New Roman" w:hAnsi="Times New Roman" w:cs="Times New Roman"/>
+          <w:sz w:val="18"/>
+          <w:szCs w:val="18"/>
+        </w:rPr>
+        <w:t>LoRa</w:t>
+      </w:r>
+      <w:proofErr w:type="spellEnd"/>
+      <w:r>
+        <w:rPr>
+          <w:rFonts w:ascii="Times New Roman" w:eastAsia="Times New Roman" w:hAnsi="Times New Roman" w:cs="Times New Roman"/>
+          <w:sz w:val="18"/>
+          <w:szCs w:val="18"/>
+        </w:rPr>
+        <w:t>, el fin último será tanto buscar una solución informática óptima, escalable y adaptable, como el aprovechamiento de la red y sus funcionalidades para la obtención de información de manera concisa.</w:t>
       </w:r>
     </w:p>
     <w:p>
@@ -708,7 +1404,43 @@
           <w:sz w:val="18"/>
           <w:szCs w:val="18"/>
         </w:rPr>
-        <w:t>Se profundizará en conocer la manera de trabajo del gateway LoRaWAN, su configuración y las herramientas que brinda para realizar conexiones, crear aplicaciones y obtener datos mediante una configuración propia.</w:t>
+        <w:t xml:space="preserve">Se profundizará en conocer la manera de trabajo del </w:t>
+      </w:r>
+      <w:proofErr w:type="spellStart"/>
+      <w:r>
+        <w:rPr>
+          <w:rFonts w:ascii="Times New Roman" w:eastAsia="Times New Roman" w:hAnsi="Times New Roman" w:cs="Times New Roman"/>
+          <w:sz w:val="18"/>
+          <w:szCs w:val="18"/>
+        </w:rPr>
+        <w:t>gateway</w:t>
+      </w:r>
+      <w:proofErr w:type="spellEnd"/>
+      <w:r>
+        <w:rPr>
+          <w:rFonts w:ascii="Times New Roman" w:eastAsia="Times New Roman" w:hAnsi="Times New Roman" w:cs="Times New Roman"/>
+          <w:sz w:val="18"/>
+          <w:szCs w:val="18"/>
+        </w:rPr>
+        <w:t xml:space="preserve"> </w:t>
+      </w:r>
+      <w:proofErr w:type="spellStart"/>
+      <w:r>
+        <w:rPr>
+          <w:rFonts w:ascii="Times New Roman" w:eastAsia="Times New Roman" w:hAnsi="Times New Roman" w:cs="Times New Roman"/>
+          <w:sz w:val="18"/>
+          <w:szCs w:val="18"/>
+        </w:rPr>
+        <w:t>LoRaWAN</w:t>
+      </w:r>
+      <w:proofErr w:type="spellEnd"/>
+      <w:r>
+        <w:rPr>
+          <w:rFonts w:ascii="Times New Roman" w:eastAsia="Times New Roman" w:hAnsi="Times New Roman" w:cs="Times New Roman"/>
+          <w:sz w:val="18"/>
+          <w:szCs w:val="18"/>
+        </w:rPr>
+        <w:t>, su configuración y las herramientas que brinda para realizar conexiones, crear aplicaciones y obtener datos mediante una configuración propia.</w:t>
       </w:r>
     </w:p>
     <w:p>
@@ -738,7 +1470,7 @@
           <w:sz w:val="18"/>
           <w:szCs w:val="18"/>
         </w:rPr>
-        <w:t xml:space="preserve">Como también, se plantea trabajar con tecnologías fáciles de manipular para su correcto funcionamiento y posterior </w:t>
+        <w:t xml:space="preserve">Como también, se plantea trabajar con tecnologías fáciles de manipular para su correcto funcionamiento y posterior mantenimiento, brindando así un apoyo para la escalabilidad del </w:t>
       </w:r>
       <w:r>
         <w:rPr>
@@ -747,7 +1479,7 @@
           <w:szCs w:val="18"/>
         </w:rPr>
         <w:lastRenderedPageBreak/>
-        <w:t>mantenimiento, brindando así un apoyo para la escalabilidad del proyecto mediante procedimientos estables abordados en la investigación, configuración, desarrollo e implementación que permitan una buena conexión con los dispositivos, así como un buen manejo de los datos obtenidos.</w:t>
+        <w:t>proyecto mediante procedimientos estables abordados en la investigación, configuración, desarrollo e implementación que permitan una buena conexión con los dispositivos, así como un buen manejo de los datos obtenidos.</w:t>
       </w:r>
     </w:p>
     <w:p>
@@ -777,7 +1509,147 @@
           <w:sz w:val="18"/>
           <w:szCs w:val="18"/>
         </w:rPr>
-        <w:t>El objetivo general de este proyecto es el desarrollo de un sistema informático que permita la recolección, envío, almacenamiento y visualización de datos recibidos desde cualquier dispositivo ubicado en la UCA utilizando la red LoRa. Para lograr esto es necesario el desarrollo de una aplicación web que permita la recolección y la publicación de los datos de los sensores instalados en la UCA. Esta aplicación web es conformada por un backend web, el cual cumple la función de recibir los datos de todos los sensores y almacenarlos en la base de datos para que puedan ser consultados, y por un frontend web el cual consume los datos del backend y muestra los datos de todos los dispositivos en un dashboard con gráficas las cuales pueden ser utilizadas para el estudio de los datos enviados por todos los dispositivos del campus, así como la opción de mostrar en una tabla todos los datos de medición de los dispositivos y finalmente descargar todas las mediciones de cada dispositivo para su futuro estudio. Finalmente se propone el desarrollo de un prototipo de aplicación móvil para dispositivos Android que permite la visualización de los datos de los dispositivos en forma de gráficos, de forma similar al frontend web.</w:t>
+        <w:t xml:space="preserve">El objetivo general de este proyecto es el desarrollo de un sistema informático que permita la recolección, envío, almacenamiento y visualización de datos recibidos desde cualquier dispositivo ubicado en </w:t>
+      </w:r>
+      <w:r>
+        <w:rPr>
+          <w:rFonts w:ascii="Times New Roman" w:eastAsia="Times New Roman" w:hAnsi="Times New Roman" w:cs="Times New Roman"/>
+          <w:sz w:val="18"/>
+          <w:szCs w:val="18"/>
+        </w:rPr>
+        <w:t>el campus</w:t>
+      </w:r>
+      <w:r>
+        <w:rPr>
+          <w:rFonts w:ascii="Times New Roman" w:eastAsia="Times New Roman" w:hAnsi="Times New Roman" w:cs="Times New Roman"/>
+          <w:sz w:val="18"/>
+          <w:szCs w:val="18"/>
+        </w:rPr>
+        <w:t xml:space="preserve"> utilizando la red </w:t>
+      </w:r>
+      <w:proofErr w:type="spellStart"/>
+      <w:r>
+        <w:rPr>
+          <w:rFonts w:ascii="Times New Roman" w:eastAsia="Times New Roman" w:hAnsi="Times New Roman" w:cs="Times New Roman"/>
+          <w:sz w:val="18"/>
+          <w:szCs w:val="18"/>
+        </w:rPr>
+        <w:t>LoRa</w:t>
+      </w:r>
+      <w:proofErr w:type="spellEnd"/>
+      <w:r>
+        <w:rPr>
+          <w:rFonts w:ascii="Times New Roman" w:eastAsia="Times New Roman" w:hAnsi="Times New Roman" w:cs="Times New Roman"/>
+          <w:sz w:val="18"/>
+          <w:szCs w:val="18"/>
+        </w:rPr>
+        <w:t xml:space="preserve">. Para lograr esto es necesario el desarrollo de una aplicación web que permita la recolección y la publicación de los datos de los sensores instalados en </w:t>
+      </w:r>
+      <w:r>
+        <w:rPr>
+          <w:rFonts w:ascii="Times New Roman" w:eastAsia="Times New Roman" w:hAnsi="Times New Roman" w:cs="Times New Roman"/>
+          <w:sz w:val="18"/>
+          <w:szCs w:val="18"/>
+        </w:rPr>
+        <w:t>el campus</w:t>
+      </w:r>
+      <w:r>
+        <w:rPr>
+          <w:rFonts w:ascii="Times New Roman" w:eastAsia="Times New Roman" w:hAnsi="Times New Roman" w:cs="Times New Roman"/>
+          <w:sz w:val="18"/>
+          <w:szCs w:val="18"/>
+        </w:rPr>
+        <w:t xml:space="preserve">. Esta aplicación web es conformada por un </w:t>
+      </w:r>
+      <w:proofErr w:type="spellStart"/>
+      <w:r>
+        <w:rPr>
+          <w:rFonts w:ascii="Times New Roman" w:eastAsia="Times New Roman" w:hAnsi="Times New Roman" w:cs="Times New Roman"/>
+          <w:sz w:val="18"/>
+          <w:szCs w:val="18"/>
+        </w:rPr>
+        <w:t>backend</w:t>
+      </w:r>
+      <w:proofErr w:type="spellEnd"/>
+      <w:r>
+        <w:rPr>
+          <w:rFonts w:ascii="Times New Roman" w:eastAsia="Times New Roman" w:hAnsi="Times New Roman" w:cs="Times New Roman"/>
+          <w:sz w:val="18"/>
+          <w:szCs w:val="18"/>
+        </w:rPr>
+        <w:t xml:space="preserve"> web, el cual cumple la función de recibir los datos de todos los sensores y almacenarlos en la base de datos para que puedan ser consultados, y por un </w:t>
+      </w:r>
+      <w:proofErr w:type="spellStart"/>
+      <w:r>
+        <w:rPr>
+          <w:rFonts w:ascii="Times New Roman" w:eastAsia="Times New Roman" w:hAnsi="Times New Roman" w:cs="Times New Roman"/>
+          <w:sz w:val="18"/>
+          <w:szCs w:val="18"/>
+        </w:rPr>
+        <w:t>frontend</w:t>
+      </w:r>
+      <w:proofErr w:type="spellEnd"/>
+      <w:r>
+        <w:rPr>
+          <w:rFonts w:ascii="Times New Roman" w:eastAsia="Times New Roman" w:hAnsi="Times New Roman" w:cs="Times New Roman"/>
+          <w:sz w:val="18"/>
+          <w:szCs w:val="18"/>
+        </w:rPr>
+        <w:t xml:space="preserve"> web el cual consume los datos del </w:t>
+      </w:r>
+      <w:proofErr w:type="spellStart"/>
+      <w:r>
+        <w:rPr>
+          <w:rFonts w:ascii="Times New Roman" w:eastAsia="Times New Roman" w:hAnsi="Times New Roman" w:cs="Times New Roman"/>
+          <w:sz w:val="18"/>
+          <w:szCs w:val="18"/>
+        </w:rPr>
+        <w:t>backend</w:t>
+      </w:r>
+      <w:proofErr w:type="spellEnd"/>
+      <w:r>
+        <w:rPr>
+          <w:rFonts w:ascii="Times New Roman" w:eastAsia="Times New Roman" w:hAnsi="Times New Roman" w:cs="Times New Roman"/>
+          <w:sz w:val="18"/>
+          <w:szCs w:val="18"/>
+        </w:rPr>
+        <w:t xml:space="preserve"> y muestra los datos de todos los dispositivos en un </w:t>
+      </w:r>
+      <w:proofErr w:type="spellStart"/>
+      <w:r>
+        <w:rPr>
+          <w:rFonts w:ascii="Times New Roman" w:eastAsia="Times New Roman" w:hAnsi="Times New Roman" w:cs="Times New Roman"/>
+          <w:sz w:val="18"/>
+          <w:szCs w:val="18"/>
+        </w:rPr>
+        <w:t>dashboard</w:t>
+      </w:r>
+      <w:proofErr w:type="spellEnd"/>
+      <w:r>
+        <w:rPr>
+          <w:rFonts w:ascii="Times New Roman" w:eastAsia="Times New Roman" w:hAnsi="Times New Roman" w:cs="Times New Roman"/>
+          <w:sz w:val="18"/>
+          <w:szCs w:val="18"/>
+        </w:rPr>
+        <w:t xml:space="preserve"> con gráficas las cuales pueden ser utilizadas para el estudio de los datos enviados por todos los dispositivos del campus, así como la opción de mostrar en una tabla todos los datos de medición de los dispositivos y finalmente descargar todas las mediciones de cada dispositivo para su futuro estudio. Finalmente se propone el desarrollo de un prototipo de aplicación móvil para dispositivos Android que permite la visualización de los datos de los dispositivos en forma de gráficos, de forma similar al </w:t>
+      </w:r>
+      <w:proofErr w:type="spellStart"/>
+      <w:r>
+        <w:rPr>
+          <w:rFonts w:ascii="Times New Roman" w:eastAsia="Times New Roman" w:hAnsi="Times New Roman" w:cs="Times New Roman"/>
+          <w:sz w:val="18"/>
+          <w:szCs w:val="18"/>
+        </w:rPr>
+        <w:t>frontend</w:t>
+      </w:r>
+      <w:proofErr w:type="spellEnd"/>
+      <w:r>
+        <w:rPr>
+          <w:rFonts w:ascii="Times New Roman" w:eastAsia="Times New Roman" w:hAnsi="Times New Roman" w:cs="Times New Roman"/>
+          <w:sz w:val="18"/>
+          <w:szCs w:val="18"/>
+        </w:rPr>
+        <w:t xml:space="preserve"> web.</w:t>
       </w:r>
     </w:p>
     <w:p>
@@ -834,8 +1706,19 @@
           <w:sz w:val="18"/>
           <w:szCs w:val="18"/>
         </w:rPr>
-        <w:t>Recolección de datos usando la red LoRa</w:t>
-      </w:r>
+        <w:t xml:space="preserve">Recolección de datos usando la red </w:t>
+      </w:r>
+      <w:proofErr w:type="spellStart"/>
+      <w:r>
+        <w:rPr>
+          <w:rFonts w:ascii="Times New Roman" w:eastAsia="Times New Roman" w:hAnsi="Times New Roman" w:cs="Times New Roman"/>
+          <w:i/>
+          <w:sz w:val="18"/>
+          <w:szCs w:val="18"/>
+        </w:rPr>
+        <w:t>LoRa</w:t>
+      </w:r>
+      <w:proofErr w:type="spellEnd"/>
     </w:p>
     <w:p>
       <w:pPr>
@@ -853,7 +1736,113 @@
           <w:sz w:val="18"/>
           <w:szCs w:val="18"/>
         </w:rPr>
-        <w:t>Para poder recolectar datos de diferentes dispositivos instalados en la UCA usando la red LoRa es necesario poseer dos cosas: un gateway LoRaWAN que reciba los datos de los dispositivos y un módulo LoRA que se conecta al dispositivo y que se encarga de enviar los datos al gateway.</w:t>
+        <w:t xml:space="preserve">Para poder recolectar datos de diferentes dispositivos instalados en </w:t>
+      </w:r>
+      <w:r>
+        <w:rPr>
+          <w:rFonts w:ascii="Times New Roman" w:eastAsia="Times New Roman" w:hAnsi="Times New Roman" w:cs="Times New Roman"/>
+          <w:sz w:val="18"/>
+          <w:szCs w:val="18"/>
+        </w:rPr>
+        <w:t>el campus</w:t>
+      </w:r>
+      <w:r>
+        <w:rPr>
+          <w:rFonts w:ascii="Times New Roman" w:eastAsia="Times New Roman" w:hAnsi="Times New Roman" w:cs="Times New Roman"/>
+          <w:sz w:val="18"/>
+          <w:szCs w:val="18"/>
+        </w:rPr>
+        <w:t xml:space="preserve"> usando la red </w:t>
+      </w:r>
+      <w:proofErr w:type="spellStart"/>
+      <w:r>
+        <w:rPr>
+          <w:rFonts w:ascii="Times New Roman" w:eastAsia="Times New Roman" w:hAnsi="Times New Roman" w:cs="Times New Roman"/>
+          <w:sz w:val="18"/>
+          <w:szCs w:val="18"/>
+        </w:rPr>
+        <w:t>LoRa</w:t>
+      </w:r>
+      <w:proofErr w:type="spellEnd"/>
+      <w:r>
+        <w:rPr>
+          <w:rFonts w:ascii="Times New Roman" w:eastAsia="Times New Roman" w:hAnsi="Times New Roman" w:cs="Times New Roman"/>
+          <w:sz w:val="18"/>
+          <w:szCs w:val="18"/>
+        </w:rPr>
+        <w:t xml:space="preserve"> es necesario poseer dos cosas: un </w:t>
+      </w:r>
+      <w:proofErr w:type="spellStart"/>
+      <w:r>
+        <w:rPr>
+          <w:rFonts w:ascii="Times New Roman" w:eastAsia="Times New Roman" w:hAnsi="Times New Roman" w:cs="Times New Roman"/>
+          <w:sz w:val="18"/>
+          <w:szCs w:val="18"/>
+        </w:rPr>
+        <w:t>gateway</w:t>
+      </w:r>
+      <w:proofErr w:type="spellEnd"/>
+      <w:r>
+        <w:rPr>
+          <w:rFonts w:ascii="Times New Roman" w:eastAsia="Times New Roman" w:hAnsi="Times New Roman" w:cs="Times New Roman"/>
+          <w:sz w:val="18"/>
+          <w:szCs w:val="18"/>
+        </w:rPr>
+        <w:t xml:space="preserve"> </w:t>
+      </w:r>
+      <w:proofErr w:type="spellStart"/>
+      <w:r>
+        <w:rPr>
+          <w:rFonts w:ascii="Times New Roman" w:eastAsia="Times New Roman" w:hAnsi="Times New Roman" w:cs="Times New Roman"/>
+          <w:sz w:val="18"/>
+          <w:szCs w:val="18"/>
+        </w:rPr>
+        <w:t>LoRaWAN</w:t>
+      </w:r>
+      <w:proofErr w:type="spellEnd"/>
+      <w:r>
+        <w:rPr>
+          <w:rFonts w:ascii="Times New Roman" w:eastAsia="Times New Roman" w:hAnsi="Times New Roman" w:cs="Times New Roman"/>
+          <w:sz w:val="18"/>
+          <w:szCs w:val="18"/>
+        </w:rPr>
+        <w:t xml:space="preserve"> que reciba los datos de los dispositivos y un módulo </w:t>
+      </w:r>
+      <w:proofErr w:type="spellStart"/>
+      <w:r>
+        <w:rPr>
+          <w:rFonts w:ascii="Times New Roman" w:eastAsia="Times New Roman" w:hAnsi="Times New Roman" w:cs="Times New Roman"/>
+          <w:sz w:val="18"/>
+          <w:szCs w:val="18"/>
+        </w:rPr>
+        <w:t>LoRA</w:t>
+      </w:r>
+      <w:proofErr w:type="spellEnd"/>
+      <w:r>
+        <w:rPr>
+          <w:rFonts w:ascii="Times New Roman" w:eastAsia="Times New Roman" w:hAnsi="Times New Roman" w:cs="Times New Roman"/>
+          <w:sz w:val="18"/>
+          <w:szCs w:val="18"/>
+        </w:rPr>
+        <w:t xml:space="preserve"> que se conecta al dispositivo y que se encarga de enviar los datos al </w:t>
+      </w:r>
+      <w:proofErr w:type="spellStart"/>
+      <w:r>
+        <w:rPr>
+          <w:rFonts w:ascii="Times New Roman" w:eastAsia="Times New Roman" w:hAnsi="Times New Roman" w:cs="Times New Roman"/>
+          <w:sz w:val="18"/>
+          <w:szCs w:val="18"/>
+        </w:rPr>
+        <w:t>gateway</w:t>
+      </w:r>
+      <w:proofErr w:type="spellEnd"/>
+      <w:r>
+        <w:rPr>
+          <w:rFonts w:ascii="Times New Roman" w:eastAsia="Times New Roman" w:hAnsi="Times New Roman" w:cs="Times New Roman"/>
+          <w:sz w:val="18"/>
+          <w:szCs w:val="18"/>
+        </w:rPr>
+        <w:t>.</w:t>
       </w:r>
     </w:p>
     <w:p>
@@ -872,7 +1861,217 @@
           <w:sz w:val="18"/>
           <w:szCs w:val="18"/>
         </w:rPr>
-        <w:t>El gateway LoRaWAN es un dispositivo que recibe los datos de cualquier dispositivo que se conecta a este. El gateway de la UCA es proveído por The Things Network (TTN), una compañía especializada en conexiones inalámbricas utilizando la red LoRaWAN. El gateway se adquiere de TTN e incluye una antena que se instala en el lugar ideal para que todos los dispositivos de la zona se puedan conectar con este. El gateway ya estaba configurado previamente por la UCA. Para mayor información de la configuración de LoRaWAN en la UCA, ver [1] y [2].</w:t>
+        <w:t xml:space="preserve">El </w:t>
+      </w:r>
+      <w:proofErr w:type="spellStart"/>
+      <w:r>
+        <w:rPr>
+          <w:rFonts w:ascii="Times New Roman" w:eastAsia="Times New Roman" w:hAnsi="Times New Roman" w:cs="Times New Roman"/>
+          <w:sz w:val="18"/>
+          <w:szCs w:val="18"/>
+        </w:rPr>
+        <w:t>gateway</w:t>
+      </w:r>
+      <w:proofErr w:type="spellEnd"/>
+      <w:r>
+        <w:rPr>
+          <w:rFonts w:ascii="Times New Roman" w:eastAsia="Times New Roman" w:hAnsi="Times New Roman" w:cs="Times New Roman"/>
+          <w:sz w:val="18"/>
+          <w:szCs w:val="18"/>
+        </w:rPr>
+        <w:t xml:space="preserve"> </w:t>
+      </w:r>
+      <w:proofErr w:type="spellStart"/>
+      <w:r>
+        <w:rPr>
+          <w:rFonts w:ascii="Times New Roman" w:eastAsia="Times New Roman" w:hAnsi="Times New Roman" w:cs="Times New Roman"/>
+          <w:sz w:val="18"/>
+          <w:szCs w:val="18"/>
+        </w:rPr>
+        <w:t>LoRaWAN</w:t>
+      </w:r>
+      <w:proofErr w:type="spellEnd"/>
+      <w:r>
+        <w:rPr>
+          <w:rFonts w:ascii="Times New Roman" w:eastAsia="Times New Roman" w:hAnsi="Times New Roman" w:cs="Times New Roman"/>
+          <w:sz w:val="18"/>
+          <w:szCs w:val="18"/>
+        </w:rPr>
+        <w:t xml:space="preserve"> es un dispositivo que recibe los datos de cualquier dispositivo que se conecta a este. El </w:t>
+      </w:r>
+      <w:proofErr w:type="spellStart"/>
+      <w:r>
+        <w:rPr>
+          <w:rFonts w:ascii="Times New Roman" w:eastAsia="Times New Roman" w:hAnsi="Times New Roman" w:cs="Times New Roman"/>
+          <w:sz w:val="18"/>
+          <w:szCs w:val="18"/>
+        </w:rPr>
+        <w:t>gateway</w:t>
+      </w:r>
+      <w:proofErr w:type="spellEnd"/>
+      <w:r>
+        <w:rPr>
+          <w:rFonts w:ascii="Times New Roman" w:eastAsia="Times New Roman" w:hAnsi="Times New Roman" w:cs="Times New Roman"/>
+          <w:sz w:val="18"/>
+          <w:szCs w:val="18"/>
+        </w:rPr>
+        <w:t xml:space="preserve"> de</w:t>
+      </w:r>
+      <w:r>
+        <w:rPr>
+          <w:rFonts w:ascii="Times New Roman" w:eastAsia="Times New Roman" w:hAnsi="Times New Roman" w:cs="Times New Roman"/>
+          <w:sz w:val="18"/>
+          <w:szCs w:val="18"/>
+        </w:rPr>
+        <w:t>l campus</w:t>
+      </w:r>
+      <w:r>
+        <w:rPr>
+          <w:rFonts w:ascii="Times New Roman" w:eastAsia="Times New Roman" w:hAnsi="Times New Roman" w:cs="Times New Roman"/>
+          <w:sz w:val="18"/>
+          <w:szCs w:val="18"/>
+        </w:rPr>
+        <w:t xml:space="preserve"> es proveído por </w:t>
+      </w:r>
+      <w:proofErr w:type="spellStart"/>
+      <w:r>
+        <w:rPr>
+          <w:rFonts w:ascii="Times New Roman" w:eastAsia="Times New Roman" w:hAnsi="Times New Roman" w:cs="Times New Roman"/>
+          <w:sz w:val="18"/>
+          <w:szCs w:val="18"/>
+        </w:rPr>
+        <w:t>The</w:t>
+      </w:r>
+      <w:proofErr w:type="spellEnd"/>
+      <w:r>
+        <w:rPr>
+          <w:rFonts w:ascii="Times New Roman" w:eastAsia="Times New Roman" w:hAnsi="Times New Roman" w:cs="Times New Roman"/>
+          <w:sz w:val="18"/>
+          <w:szCs w:val="18"/>
+        </w:rPr>
+        <w:t xml:space="preserve"> </w:t>
+      </w:r>
+      <w:proofErr w:type="spellStart"/>
+      <w:r>
+        <w:rPr>
+          <w:rFonts w:ascii="Times New Roman" w:eastAsia="Times New Roman" w:hAnsi="Times New Roman" w:cs="Times New Roman"/>
+          <w:sz w:val="18"/>
+          <w:szCs w:val="18"/>
+        </w:rPr>
+        <w:t>Things</w:t>
+      </w:r>
+      <w:proofErr w:type="spellEnd"/>
+      <w:r>
+        <w:rPr>
+          <w:rFonts w:ascii="Times New Roman" w:eastAsia="Times New Roman" w:hAnsi="Times New Roman" w:cs="Times New Roman"/>
+          <w:sz w:val="18"/>
+          <w:szCs w:val="18"/>
+        </w:rPr>
+        <w:t xml:space="preserve"> Network (TTN), una compañía especializada en conexiones inalámbricas utilizando la red </w:t>
+      </w:r>
+      <w:proofErr w:type="spellStart"/>
+      <w:r>
+        <w:rPr>
+          <w:rFonts w:ascii="Times New Roman" w:eastAsia="Times New Roman" w:hAnsi="Times New Roman" w:cs="Times New Roman"/>
+          <w:sz w:val="18"/>
+          <w:szCs w:val="18"/>
+        </w:rPr>
+        <w:t>LoRaWAN</w:t>
+      </w:r>
+      <w:proofErr w:type="spellEnd"/>
+      <w:r>
+        <w:rPr>
+          <w:rFonts w:ascii="Times New Roman" w:eastAsia="Times New Roman" w:hAnsi="Times New Roman" w:cs="Times New Roman"/>
+          <w:sz w:val="18"/>
+          <w:szCs w:val="18"/>
+        </w:rPr>
+        <w:t xml:space="preserve">. El </w:t>
+      </w:r>
+      <w:proofErr w:type="spellStart"/>
+      <w:r>
+        <w:rPr>
+          <w:rFonts w:ascii="Times New Roman" w:eastAsia="Times New Roman" w:hAnsi="Times New Roman" w:cs="Times New Roman"/>
+          <w:sz w:val="18"/>
+          <w:szCs w:val="18"/>
+        </w:rPr>
+        <w:t>gateway</w:t>
+      </w:r>
+      <w:proofErr w:type="spellEnd"/>
+      <w:r>
+        <w:rPr>
+          <w:rFonts w:ascii="Times New Roman" w:eastAsia="Times New Roman" w:hAnsi="Times New Roman" w:cs="Times New Roman"/>
+          <w:sz w:val="18"/>
+          <w:szCs w:val="18"/>
+        </w:rPr>
+        <w:t xml:space="preserve"> se adquiere de TTN e incluye una antena que se instala en el lugar ideal para que todos los dispositivos de la zona se puedan conectar con este. El </w:t>
+      </w:r>
+      <w:proofErr w:type="spellStart"/>
+      <w:r>
+        <w:rPr>
+          <w:rFonts w:ascii="Times New Roman" w:eastAsia="Times New Roman" w:hAnsi="Times New Roman" w:cs="Times New Roman"/>
+          <w:sz w:val="18"/>
+          <w:szCs w:val="18"/>
+        </w:rPr>
+        <w:t>gateway</w:t>
+      </w:r>
+      <w:proofErr w:type="spellEnd"/>
+      <w:r>
+        <w:rPr>
+          <w:rFonts w:ascii="Times New Roman" w:eastAsia="Times New Roman" w:hAnsi="Times New Roman" w:cs="Times New Roman"/>
+          <w:sz w:val="18"/>
+          <w:szCs w:val="18"/>
+        </w:rPr>
+        <w:t xml:space="preserve"> ya estaba configurado previamente por la </w:t>
+      </w:r>
+      <w:r>
+        <w:rPr>
+          <w:rFonts w:ascii="Times New Roman" w:eastAsia="Times New Roman" w:hAnsi="Times New Roman" w:cs="Times New Roman"/>
+          <w:sz w:val="18"/>
+          <w:szCs w:val="18"/>
+        </w:rPr>
+        <w:t>universidad</w:t>
+      </w:r>
+      <w:r>
+        <w:rPr>
+          <w:rFonts w:ascii="Times New Roman" w:eastAsia="Times New Roman" w:hAnsi="Times New Roman" w:cs="Times New Roman"/>
+          <w:sz w:val="18"/>
+          <w:szCs w:val="18"/>
+        </w:rPr>
+        <w:t xml:space="preserve">. Para mayor información de la configuración de </w:t>
+      </w:r>
+      <w:proofErr w:type="spellStart"/>
+      <w:r>
+        <w:rPr>
+          <w:rFonts w:ascii="Times New Roman" w:eastAsia="Times New Roman" w:hAnsi="Times New Roman" w:cs="Times New Roman"/>
+          <w:sz w:val="18"/>
+          <w:szCs w:val="18"/>
+        </w:rPr>
+        <w:t>LoRaWAN</w:t>
+      </w:r>
+      <w:proofErr w:type="spellEnd"/>
+      <w:r>
+        <w:rPr>
+          <w:rFonts w:ascii="Times New Roman" w:eastAsia="Times New Roman" w:hAnsi="Times New Roman" w:cs="Times New Roman"/>
+          <w:sz w:val="18"/>
+          <w:szCs w:val="18"/>
+        </w:rPr>
+        <w:t xml:space="preserve"> en </w:t>
+      </w:r>
+      <w:r>
+        <w:rPr>
+          <w:rFonts w:ascii="Times New Roman" w:eastAsia="Times New Roman" w:hAnsi="Times New Roman" w:cs="Times New Roman"/>
+          <w:sz w:val="18"/>
+          <w:szCs w:val="18"/>
+        </w:rPr>
+        <w:t>un campus universitario</w:t>
+      </w:r>
+      <w:r>
+        <w:rPr>
+          <w:rFonts w:ascii="Times New Roman" w:eastAsia="Times New Roman" w:hAnsi="Times New Roman" w:cs="Times New Roman"/>
+          <w:sz w:val="18"/>
+          <w:szCs w:val="18"/>
+        </w:rPr>
+        <w:t>, ver [1] y [2].</w:t>
       </w:r>
     </w:p>
     <w:p>
@@ -891,7 +2090,151 @@
           <w:sz w:val="18"/>
           <w:szCs w:val="18"/>
         </w:rPr>
-        <w:t>Como dispositivo de conexión al gateway se hizo uso de una placa de desarrollo Arduino UNO con un módulo LoRa RF96, conectados a través de una breadboard. El Arduino UNO es una placa de desarrollo programable de código libre que se puede utilizar para diferentes aplicaciones, como detección de sensores, activación de mecanismos de forma remota, etc. Para los usos de este proyecto se enfocó en la detección de datos de sensores; es decir, los sensores detectan fenómenos específicos en el ambiente y el Arduino UNO recibe los datos de los sensores a través de un código que se sube a la placa. El Arduino UNO luego envía, a través de dicho código, los datos del sensor al módulo LoRa RF96. El módulo LoRa RF96 es el que se encarga de conectar y transmitir los datos del dispositivo hacia el gateway LoRaWAN a través del protocolo homónimo. En la figura 3 se muestra una representación gráfica de cómo se conecta el Arduino UNO al módulo LoRa RF96.</w:t>
+        <w:t xml:space="preserve">Como dispositivo de conexión al </w:t>
+      </w:r>
+      <w:proofErr w:type="spellStart"/>
+      <w:r>
+        <w:rPr>
+          <w:rFonts w:ascii="Times New Roman" w:eastAsia="Times New Roman" w:hAnsi="Times New Roman" w:cs="Times New Roman"/>
+          <w:sz w:val="18"/>
+          <w:szCs w:val="18"/>
+        </w:rPr>
+        <w:t>gateway</w:t>
+      </w:r>
+      <w:proofErr w:type="spellEnd"/>
+      <w:r>
+        <w:rPr>
+          <w:rFonts w:ascii="Times New Roman" w:eastAsia="Times New Roman" w:hAnsi="Times New Roman" w:cs="Times New Roman"/>
+          <w:sz w:val="18"/>
+          <w:szCs w:val="18"/>
+        </w:rPr>
+        <w:t xml:space="preserve"> se hizo uso de una placa de desarrollo Arduino UNO con un módulo </w:t>
+      </w:r>
+      <w:proofErr w:type="spellStart"/>
+      <w:r>
+        <w:rPr>
+          <w:rFonts w:ascii="Times New Roman" w:eastAsia="Times New Roman" w:hAnsi="Times New Roman" w:cs="Times New Roman"/>
+          <w:sz w:val="18"/>
+          <w:szCs w:val="18"/>
+        </w:rPr>
+        <w:t>LoRa</w:t>
+      </w:r>
+      <w:proofErr w:type="spellEnd"/>
+      <w:r>
+        <w:rPr>
+          <w:rFonts w:ascii="Times New Roman" w:eastAsia="Times New Roman" w:hAnsi="Times New Roman" w:cs="Times New Roman"/>
+          <w:sz w:val="18"/>
+          <w:szCs w:val="18"/>
+        </w:rPr>
+        <w:t xml:space="preserve"> RF96, conectados a través de una </w:t>
+      </w:r>
+      <w:proofErr w:type="spellStart"/>
+      <w:r>
+        <w:rPr>
+          <w:rFonts w:ascii="Times New Roman" w:eastAsia="Times New Roman" w:hAnsi="Times New Roman" w:cs="Times New Roman"/>
+          <w:sz w:val="18"/>
+          <w:szCs w:val="18"/>
+        </w:rPr>
+        <w:t>breadboard</w:t>
+      </w:r>
+      <w:proofErr w:type="spellEnd"/>
+      <w:r>
+        <w:rPr>
+          <w:rFonts w:ascii="Times New Roman" w:eastAsia="Times New Roman" w:hAnsi="Times New Roman" w:cs="Times New Roman"/>
+          <w:sz w:val="18"/>
+          <w:szCs w:val="18"/>
+        </w:rPr>
+        <w:t xml:space="preserve">. El Arduino UNO es una placa de desarrollo programable de código libre que se puede utilizar para diferentes aplicaciones, como detección de sensores, activación de mecanismos de forma remota, etc. Para los usos de este proyecto se enfocó en la detección de datos de sensores; es decir, los sensores detectan fenómenos específicos en el ambiente y el Arduino UNO recibe los datos de los sensores a través de un código que se sube a la placa. El Arduino UNO luego envía, a través de dicho código, los datos del sensor al módulo </w:t>
+      </w:r>
+      <w:proofErr w:type="spellStart"/>
+      <w:r>
+        <w:rPr>
+          <w:rFonts w:ascii="Times New Roman" w:eastAsia="Times New Roman" w:hAnsi="Times New Roman" w:cs="Times New Roman"/>
+          <w:sz w:val="18"/>
+          <w:szCs w:val="18"/>
+        </w:rPr>
+        <w:t>LoRa</w:t>
+      </w:r>
+      <w:proofErr w:type="spellEnd"/>
+      <w:r>
+        <w:rPr>
+          <w:rFonts w:ascii="Times New Roman" w:eastAsia="Times New Roman" w:hAnsi="Times New Roman" w:cs="Times New Roman"/>
+          <w:sz w:val="18"/>
+          <w:szCs w:val="18"/>
+        </w:rPr>
+        <w:t xml:space="preserve"> RF96. El módulo </w:t>
+      </w:r>
+      <w:proofErr w:type="spellStart"/>
+      <w:r>
+        <w:rPr>
+          <w:rFonts w:ascii="Times New Roman" w:eastAsia="Times New Roman" w:hAnsi="Times New Roman" w:cs="Times New Roman"/>
+          <w:sz w:val="18"/>
+          <w:szCs w:val="18"/>
+        </w:rPr>
+        <w:t>LoRa</w:t>
+      </w:r>
+      <w:proofErr w:type="spellEnd"/>
+      <w:r>
+        <w:rPr>
+          <w:rFonts w:ascii="Times New Roman" w:eastAsia="Times New Roman" w:hAnsi="Times New Roman" w:cs="Times New Roman"/>
+          <w:sz w:val="18"/>
+          <w:szCs w:val="18"/>
+        </w:rPr>
+        <w:t xml:space="preserve"> RF96 es el que se encarga de conectar y transmitir los datos del dispositivo hacia el </w:t>
+      </w:r>
+      <w:proofErr w:type="spellStart"/>
+      <w:r>
+        <w:rPr>
+          <w:rFonts w:ascii="Times New Roman" w:eastAsia="Times New Roman" w:hAnsi="Times New Roman" w:cs="Times New Roman"/>
+          <w:sz w:val="18"/>
+          <w:szCs w:val="18"/>
+        </w:rPr>
+        <w:t>gateway</w:t>
+      </w:r>
+      <w:proofErr w:type="spellEnd"/>
+      <w:r>
+        <w:rPr>
+          <w:rFonts w:ascii="Times New Roman" w:eastAsia="Times New Roman" w:hAnsi="Times New Roman" w:cs="Times New Roman"/>
+          <w:sz w:val="18"/>
+          <w:szCs w:val="18"/>
+        </w:rPr>
+        <w:t xml:space="preserve"> </w:t>
+      </w:r>
+      <w:proofErr w:type="spellStart"/>
+      <w:r>
+        <w:rPr>
+          <w:rFonts w:ascii="Times New Roman" w:eastAsia="Times New Roman" w:hAnsi="Times New Roman" w:cs="Times New Roman"/>
+          <w:sz w:val="18"/>
+          <w:szCs w:val="18"/>
+        </w:rPr>
+        <w:t>LoRaWAN</w:t>
+      </w:r>
+      <w:proofErr w:type="spellEnd"/>
+      <w:r>
+        <w:rPr>
+          <w:rFonts w:ascii="Times New Roman" w:eastAsia="Times New Roman" w:hAnsi="Times New Roman" w:cs="Times New Roman"/>
+          <w:sz w:val="18"/>
+          <w:szCs w:val="18"/>
+        </w:rPr>
+        <w:t xml:space="preserve"> a través del protocolo homónimo. En la figura 3 se muestra una representación gráfica de cómo se conecta el Arduino UNO al módulo </w:t>
+      </w:r>
+      <w:proofErr w:type="spellStart"/>
+      <w:r>
+        <w:rPr>
+          <w:rFonts w:ascii="Times New Roman" w:eastAsia="Times New Roman" w:hAnsi="Times New Roman" w:cs="Times New Roman"/>
+          <w:sz w:val="18"/>
+          <w:szCs w:val="18"/>
+        </w:rPr>
+        <w:t>LoRa</w:t>
+      </w:r>
+      <w:proofErr w:type="spellEnd"/>
+      <w:r>
+        <w:rPr>
+          <w:rFonts w:ascii="Times New Roman" w:eastAsia="Times New Roman" w:hAnsi="Times New Roman" w:cs="Times New Roman"/>
+          <w:sz w:val="18"/>
+          <w:szCs w:val="18"/>
+        </w:rPr>
+        <w:t xml:space="preserve"> RF96.</w:t>
       </w:r>
     </w:p>
     <w:p>
@@ -996,8 +2339,39 @@
           <w:sz w:val="18"/>
           <w:szCs w:val="18"/>
         </w:rPr>
-        <w:t>Conexión al gateway LoRaWAN</w:t>
-      </w:r>
+        <w:t xml:space="preserve">Conexión al </w:t>
+      </w:r>
+      <w:proofErr w:type="spellStart"/>
+      <w:r>
+        <w:rPr>
+          <w:rFonts w:ascii="Times New Roman" w:eastAsia="Times New Roman" w:hAnsi="Times New Roman" w:cs="Times New Roman"/>
+          <w:i/>
+          <w:sz w:val="18"/>
+          <w:szCs w:val="18"/>
+        </w:rPr>
+        <w:t>gateway</w:t>
+      </w:r>
+      <w:proofErr w:type="spellEnd"/>
+      <w:r>
+        <w:rPr>
+          <w:rFonts w:ascii="Times New Roman" w:eastAsia="Times New Roman" w:hAnsi="Times New Roman" w:cs="Times New Roman"/>
+          <w:i/>
+          <w:sz w:val="18"/>
+          <w:szCs w:val="18"/>
+        </w:rPr>
+        <w:t xml:space="preserve"> </w:t>
+      </w:r>
+      <w:proofErr w:type="spellStart"/>
+      <w:r>
+        <w:rPr>
+          <w:rFonts w:ascii="Times New Roman" w:eastAsia="Times New Roman" w:hAnsi="Times New Roman" w:cs="Times New Roman"/>
+          <w:i/>
+          <w:sz w:val="18"/>
+          <w:szCs w:val="18"/>
+        </w:rPr>
+        <w:t>LoRaWAN</w:t>
+      </w:r>
+      <w:proofErr w:type="spellEnd"/>
     </w:p>
     <w:p>
       <w:pPr>
@@ -1015,7 +2389,93 @@
           <w:sz w:val="18"/>
           <w:szCs w:val="18"/>
         </w:rPr>
-        <w:t>El sistema LoRa, utilizado actualmente en la UCA, fue establecido gracias a los esfuerzos de trabajos de graduación anteriores. La primera incursión en este campo para la UCA se llevó a cabo mediante el trabajo de Garcilazo García y Santos Salgado en 2022. Su proyecto consistió en la prueba de transmisión de información entre dos dispositivos LoRa.</w:t>
+        <w:t xml:space="preserve">El sistema </w:t>
+      </w:r>
+      <w:proofErr w:type="spellStart"/>
+      <w:r>
+        <w:rPr>
+          <w:rFonts w:ascii="Times New Roman" w:eastAsia="Times New Roman" w:hAnsi="Times New Roman" w:cs="Times New Roman"/>
+          <w:sz w:val="18"/>
+          <w:szCs w:val="18"/>
+        </w:rPr>
+        <w:t>LoRa</w:t>
+      </w:r>
+      <w:proofErr w:type="spellEnd"/>
+      <w:r>
+        <w:rPr>
+          <w:rFonts w:ascii="Times New Roman" w:eastAsia="Times New Roman" w:hAnsi="Times New Roman" w:cs="Times New Roman"/>
+          <w:sz w:val="18"/>
+          <w:szCs w:val="18"/>
+        </w:rPr>
+        <w:t xml:space="preserve">, utilizado actualmente en la </w:t>
+      </w:r>
+      <w:r>
+        <w:rPr>
+          <w:rFonts w:ascii="Times New Roman" w:eastAsia="Times New Roman" w:hAnsi="Times New Roman" w:cs="Times New Roman"/>
+          <w:sz w:val="18"/>
+          <w:szCs w:val="18"/>
+        </w:rPr>
+        <w:t>universidad</w:t>
+      </w:r>
+      <w:r>
+        <w:rPr>
+          <w:rFonts w:ascii="Times New Roman" w:eastAsia="Times New Roman" w:hAnsi="Times New Roman" w:cs="Times New Roman"/>
+          <w:sz w:val="18"/>
+          <w:szCs w:val="18"/>
+        </w:rPr>
+        <w:t xml:space="preserve">, fue establecido gracias a los esfuerzos de trabajos de graduación anteriores. La primera incursión en este campo para la </w:t>
+      </w:r>
+      <w:r>
+        <w:rPr>
+          <w:rFonts w:ascii="Times New Roman" w:eastAsia="Times New Roman" w:hAnsi="Times New Roman" w:cs="Times New Roman"/>
+          <w:sz w:val="18"/>
+          <w:szCs w:val="18"/>
+        </w:rPr>
+        <w:t>universidad</w:t>
+      </w:r>
+      <w:r>
+        <w:rPr>
+          <w:rFonts w:ascii="Times New Roman" w:eastAsia="Times New Roman" w:hAnsi="Times New Roman" w:cs="Times New Roman"/>
+          <w:sz w:val="18"/>
+          <w:szCs w:val="18"/>
+        </w:rPr>
+        <w:t xml:space="preserve"> se llevó a cabo mediante el trabajo de </w:t>
+      </w:r>
+      <w:proofErr w:type="spellStart"/>
+      <w:r>
+        <w:rPr>
+          <w:rFonts w:ascii="Times New Roman" w:eastAsia="Times New Roman" w:hAnsi="Times New Roman" w:cs="Times New Roman"/>
+          <w:sz w:val="18"/>
+          <w:szCs w:val="18"/>
+        </w:rPr>
+        <w:t>Garcilazo</w:t>
+      </w:r>
+      <w:proofErr w:type="spellEnd"/>
+      <w:r>
+        <w:rPr>
+          <w:rFonts w:ascii="Times New Roman" w:eastAsia="Times New Roman" w:hAnsi="Times New Roman" w:cs="Times New Roman"/>
+          <w:sz w:val="18"/>
+          <w:szCs w:val="18"/>
+        </w:rPr>
+        <w:t xml:space="preserve"> García y Santos Salgado en 2022. Su proyecto consistió en la prueba de transmisión de información entre dos dispositivos </w:t>
+      </w:r>
+      <w:proofErr w:type="spellStart"/>
+      <w:r>
+        <w:rPr>
+          <w:rFonts w:ascii="Times New Roman" w:eastAsia="Times New Roman" w:hAnsi="Times New Roman" w:cs="Times New Roman"/>
+          <w:sz w:val="18"/>
+          <w:szCs w:val="18"/>
+        </w:rPr>
+        <w:t>LoRa</w:t>
+      </w:r>
+      <w:proofErr w:type="spellEnd"/>
+      <w:r>
+        <w:rPr>
+          <w:rFonts w:ascii="Times New Roman" w:eastAsia="Times New Roman" w:hAnsi="Times New Roman" w:cs="Times New Roman"/>
+          <w:sz w:val="18"/>
+          <w:szCs w:val="18"/>
+        </w:rPr>
+        <w:t>.</w:t>
       </w:r>
     </w:p>
     <w:p>
@@ -1034,7 +2494,167 @@
           <w:sz w:val="18"/>
           <w:szCs w:val="18"/>
         </w:rPr>
-        <w:t>Posteriormente, se implementó un sistema completo de gateway LoRaWAN. Para esta instalación, se adquirió equipo de The Things Network (TTN), una compañía especializada en hardware que utiliza la tecnología LoRa. El servidor LoRa de la UCA, proporcionado por TTN, ofrece un portal donde se puede configurar todo lo necesario para su funcionamiento. En la figura 4 se muestra una captura de pantalla de un ejemplo de gateway LoRaWAN.</w:t>
+        <w:t xml:space="preserve">Posteriormente, se implementó un sistema completo de </w:t>
+      </w:r>
+      <w:proofErr w:type="spellStart"/>
+      <w:r>
+        <w:rPr>
+          <w:rFonts w:ascii="Times New Roman" w:eastAsia="Times New Roman" w:hAnsi="Times New Roman" w:cs="Times New Roman"/>
+          <w:sz w:val="18"/>
+          <w:szCs w:val="18"/>
+        </w:rPr>
+        <w:t>gateway</w:t>
+      </w:r>
+      <w:proofErr w:type="spellEnd"/>
+      <w:r>
+        <w:rPr>
+          <w:rFonts w:ascii="Times New Roman" w:eastAsia="Times New Roman" w:hAnsi="Times New Roman" w:cs="Times New Roman"/>
+          <w:sz w:val="18"/>
+          <w:szCs w:val="18"/>
+        </w:rPr>
+        <w:t xml:space="preserve"> </w:t>
+      </w:r>
+      <w:proofErr w:type="spellStart"/>
+      <w:r>
+        <w:rPr>
+          <w:rFonts w:ascii="Times New Roman" w:eastAsia="Times New Roman" w:hAnsi="Times New Roman" w:cs="Times New Roman"/>
+          <w:sz w:val="18"/>
+          <w:szCs w:val="18"/>
+        </w:rPr>
+        <w:t>LoRaWAN</w:t>
+      </w:r>
+      <w:proofErr w:type="spellEnd"/>
+      <w:r>
+        <w:rPr>
+          <w:rFonts w:ascii="Times New Roman" w:eastAsia="Times New Roman" w:hAnsi="Times New Roman" w:cs="Times New Roman"/>
+          <w:sz w:val="18"/>
+          <w:szCs w:val="18"/>
+        </w:rPr>
+        <w:t xml:space="preserve">. Para esta instalación, se adquirió equipo de </w:t>
+      </w:r>
+      <w:proofErr w:type="spellStart"/>
+      <w:r>
+        <w:rPr>
+          <w:rFonts w:ascii="Times New Roman" w:eastAsia="Times New Roman" w:hAnsi="Times New Roman" w:cs="Times New Roman"/>
+          <w:sz w:val="18"/>
+          <w:szCs w:val="18"/>
+        </w:rPr>
+        <w:t>The</w:t>
+      </w:r>
+      <w:proofErr w:type="spellEnd"/>
+      <w:r>
+        <w:rPr>
+          <w:rFonts w:ascii="Times New Roman" w:eastAsia="Times New Roman" w:hAnsi="Times New Roman" w:cs="Times New Roman"/>
+          <w:sz w:val="18"/>
+          <w:szCs w:val="18"/>
+        </w:rPr>
+        <w:t xml:space="preserve"> </w:t>
+      </w:r>
+      <w:proofErr w:type="spellStart"/>
+      <w:r>
+        <w:rPr>
+          <w:rFonts w:ascii="Times New Roman" w:eastAsia="Times New Roman" w:hAnsi="Times New Roman" w:cs="Times New Roman"/>
+          <w:sz w:val="18"/>
+          <w:szCs w:val="18"/>
+        </w:rPr>
+        <w:t>Things</w:t>
+      </w:r>
+      <w:proofErr w:type="spellEnd"/>
+      <w:r>
+        <w:rPr>
+          <w:rFonts w:ascii="Times New Roman" w:eastAsia="Times New Roman" w:hAnsi="Times New Roman" w:cs="Times New Roman"/>
+          <w:sz w:val="18"/>
+          <w:szCs w:val="18"/>
+        </w:rPr>
+        <w:t xml:space="preserve"> Network (TTN), una compañía especializada en hardware que utiliza la tecnología </w:t>
+      </w:r>
+      <w:proofErr w:type="spellStart"/>
+      <w:r>
+        <w:rPr>
+          <w:rFonts w:ascii="Times New Roman" w:eastAsia="Times New Roman" w:hAnsi="Times New Roman" w:cs="Times New Roman"/>
+          <w:sz w:val="18"/>
+          <w:szCs w:val="18"/>
+        </w:rPr>
+        <w:t>LoRa</w:t>
+      </w:r>
+      <w:proofErr w:type="spellEnd"/>
+      <w:r>
+        <w:rPr>
+          <w:rFonts w:ascii="Times New Roman" w:eastAsia="Times New Roman" w:hAnsi="Times New Roman" w:cs="Times New Roman"/>
+          <w:sz w:val="18"/>
+          <w:szCs w:val="18"/>
+        </w:rPr>
+        <w:t xml:space="preserve">. El servidor </w:t>
+      </w:r>
+      <w:proofErr w:type="spellStart"/>
+      <w:r>
+        <w:rPr>
+          <w:rFonts w:ascii="Times New Roman" w:eastAsia="Times New Roman" w:hAnsi="Times New Roman" w:cs="Times New Roman"/>
+          <w:sz w:val="18"/>
+          <w:szCs w:val="18"/>
+        </w:rPr>
+        <w:t>LoRa</w:t>
+      </w:r>
+      <w:proofErr w:type="spellEnd"/>
+      <w:r>
+        <w:rPr>
+          <w:rFonts w:ascii="Times New Roman" w:eastAsia="Times New Roman" w:hAnsi="Times New Roman" w:cs="Times New Roman"/>
+          <w:sz w:val="18"/>
+          <w:szCs w:val="18"/>
+        </w:rPr>
+        <w:t xml:space="preserve"> de la </w:t>
+      </w:r>
+      <w:r>
+        <w:rPr>
+          <w:rFonts w:ascii="Times New Roman" w:eastAsia="Times New Roman" w:hAnsi="Times New Roman" w:cs="Times New Roman"/>
+          <w:sz w:val="18"/>
+          <w:szCs w:val="18"/>
+        </w:rPr>
+        <w:t>universidad</w:t>
+      </w:r>
+      <w:r>
+        <w:rPr>
+          <w:rFonts w:ascii="Times New Roman" w:eastAsia="Times New Roman" w:hAnsi="Times New Roman" w:cs="Times New Roman"/>
+          <w:sz w:val="18"/>
+          <w:szCs w:val="18"/>
+        </w:rPr>
+        <w:t xml:space="preserve">, proporcionado por TTN, ofrece un portal donde se puede configurar todo lo necesario para su funcionamiento. En la figura 4 se muestra una captura de pantalla de un ejemplo de </w:t>
+      </w:r>
+      <w:proofErr w:type="spellStart"/>
+      <w:r>
+        <w:rPr>
+          <w:rFonts w:ascii="Times New Roman" w:eastAsia="Times New Roman" w:hAnsi="Times New Roman" w:cs="Times New Roman"/>
+          <w:sz w:val="18"/>
+          <w:szCs w:val="18"/>
+        </w:rPr>
+        <w:t>gateway</w:t>
+      </w:r>
+      <w:proofErr w:type="spellEnd"/>
+      <w:r>
+        <w:rPr>
+          <w:rFonts w:ascii="Times New Roman" w:eastAsia="Times New Roman" w:hAnsi="Times New Roman" w:cs="Times New Roman"/>
+          <w:sz w:val="18"/>
+          <w:szCs w:val="18"/>
+        </w:rPr>
+        <w:t xml:space="preserve"> </w:t>
+      </w:r>
+      <w:proofErr w:type="spellStart"/>
+      <w:r>
+        <w:rPr>
+          <w:rFonts w:ascii="Times New Roman" w:eastAsia="Times New Roman" w:hAnsi="Times New Roman" w:cs="Times New Roman"/>
+          <w:sz w:val="18"/>
+          <w:szCs w:val="18"/>
+        </w:rPr>
+        <w:t>LoRaWAN</w:t>
+      </w:r>
+      <w:proofErr w:type="spellEnd"/>
+      <w:r>
+        <w:rPr>
+          <w:rFonts w:ascii="Times New Roman" w:eastAsia="Times New Roman" w:hAnsi="Times New Roman" w:cs="Times New Roman"/>
+          <w:sz w:val="18"/>
+          <w:szCs w:val="18"/>
+        </w:rPr>
+        <w:t>.</w:t>
       </w:r>
     </w:p>
     <w:p>
@@ -1105,7 +2725,69 @@
           <w:sz w:val="16"/>
           <w:szCs w:val="16"/>
         </w:rPr>
-        <w:t>Fig. 4 Captura de pantalla del gateway LoRaWAN de la UCA.</w:t>
+        <w:t xml:space="preserve">Fig. 4 Captura de pantalla del </w:t>
+      </w:r>
+      <w:proofErr w:type="spellStart"/>
+      <w:r>
+        <w:rPr>
+          <w:rFonts w:ascii="Times New Roman" w:eastAsia="Times New Roman" w:hAnsi="Times New Roman" w:cs="Times New Roman"/>
+          <w:sz w:val="16"/>
+          <w:szCs w:val="16"/>
+        </w:rPr>
+        <w:t>gateway</w:t>
+      </w:r>
+      <w:proofErr w:type="spellEnd"/>
+      <w:r>
+        <w:rPr>
+          <w:rFonts w:ascii="Times New Roman" w:eastAsia="Times New Roman" w:hAnsi="Times New Roman" w:cs="Times New Roman"/>
+          <w:sz w:val="16"/>
+          <w:szCs w:val="16"/>
+        </w:rPr>
+        <w:t xml:space="preserve"> </w:t>
+      </w:r>
+      <w:proofErr w:type="spellStart"/>
+      <w:r>
+        <w:rPr>
+          <w:rFonts w:ascii="Times New Roman" w:eastAsia="Times New Roman" w:hAnsi="Times New Roman" w:cs="Times New Roman"/>
+          <w:sz w:val="16"/>
+          <w:szCs w:val="16"/>
+        </w:rPr>
+        <w:t>LoRaWAN</w:t>
+      </w:r>
+      <w:proofErr w:type="spellEnd"/>
+      <w:r>
+        <w:rPr>
+          <w:rFonts w:ascii="Times New Roman" w:eastAsia="Times New Roman" w:hAnsi="Times New Roman" w:cs="Times New Roman"/>
+          <w:sz w:val="16"/>
+          <w:szCs w:val="16"/>
+        </w:rPr>
+        <w:t xml:space="preserve"> de </w:t>
+      </w:r>
+      <w:proofErr w:type="spellStart"/>
+      <w:r>
+        <w:rPr>
+          <w:rFonts w:ascii="Times New Roman" w:eastAsia="Times New Roman" w:hAnsi="Times New Roman" w:cs="Times New Roman"/>
+          <w:sz w:val="16"/>
+          <w:szCs w:val="16"/>
+        </w:rPr>
+        <w:t>la</w:t>
+      </w:r>
+      <w:r>
+        <w:rPr>
+          <w:rFonts w:ascii="Times New Roman" w:eastAsia="Times New Roman" w:hAnsi="Times New Roman" w:cs="Times New Roman"/>
+          <w:sz w:val="16"/>
+          <w:szCs w:val="16"/>
+        </w:rPr>
+        <w:t>universidad</w:t>
+      </w:r>
+      <w:proofErr w:type="spellEnd"/>
+      <w:r>
+        <w:rPr>
+          <w:rFonts w:ascii="Times New Roman" w:eastAsia="Times New Roman" w:hAnsi="Times New Roman" w:cs="Times New Roman"/>
+          <w:sz w:val="16"/>
+          <w:szCs w:val="16"/>
+        </w:rPr>
+        <w:t>.</w:t>
       </w:r>
     </w:p>
     <w:p>
@@ -1135,7 +2817,25 @@
           <w:sz w:val="18"/>
           <w:szCs w:val="18"/>
         </w:rPr>
-        <w:t>El gateway de TTN permite crear “aplicaciones”, que son proyectos dentro del servidor. Estas aplicaciones permiten agregar y guardar varios dispositivos finales para su uso posterior. Esta funcionalidad es útil porque mantiene los dispositivos relacionados en un mismo lugar.</w:t>
+        <w:t xml:space="preserve">El </w:t>
+      </w:r>
+      <w:proofErr w:type="spellStart"/>
+      <w:r>
+        <w:rPr>
+          <w:rFonts w:ascii="Times New Roman" w:eastAsia="Times New Roman" w:hAnsi="Times New Roman" w:cs="Times New Roman"/>
+          <w:sz w:val="18"/>
+          <w:szCs w:val="18"/>
+        </w:rPr>
+        <w:t>gateway</w:t>
+      </w:r>
+      <w:proofErr w:type="spellEnd"/>
+      <w:r>
+        <w:rPr>
+          <w:rFonts w:ascii="Times New Roman" w:eastAsia="Times New Roman" w:hAnsi="Times New Roman" w:cs="Times New Roman"/>
+          <w:sz w:val="18"/>
+          <w:szCs w:val="18"/>
+        </w:rPr>
+        <w:t xml:space="preserve"> de TTN permite crear “aplicaciones”, que son proyectos dentro del servidor. Estas aplicaciones permiten agregar y guardar varios dispositivos finales para su uso posterior. Esta funcionalidad es útil porque mantiene los dispositivos relacionados en un mismo lugar.</w:t>
       </w:r>
     </w:p>
     <w:p>
@@ -1155,7 +2855,43 @@
           <w:szCs w:val="18"/>
         </w:rPr>
         <w:lastRenderedPageBreak/>
-        <w:t>Una vez creada la aplicación, se procede a la adición de un dispositivo final que se conectará al gateway LoRaWAN, como se muestra en la figura 5.</w:t>
+        <w:t xml:space="preserve">Una vez creada la aplicación, se procede a la adición de un dispositivo final que se conectará al </w:t>
+      </w:r>
+      <w:proofErr w:type="spellStart"/>
+      <w:r>
+        <w:rPr>
+          <w:rFonts w:ascii="Times New Roman" w:eastAsia="Times New Roman" w:hAnsi="Times New Roman" w:cs="Times New Roman"/>
+          <w:sz w:val="18"/>
+          <w:szCs w:val="18"/>
+        </w:rPr>
+        <w:t>gateway</w:t>
+      </w:r>
+      <w:proofErr w:type="spellEnd"/>
+      <w:r>
+        <w:rPr>
+          <w:rFonts w:ascii="Times New Roman" w:eastAsia="Times New Roman" w:hAnsi="Times New Roman" w:cs="Times New Roman"/>
+          <w:sz w:val="18"/>
+          <w:szCs w:val="18"/>
+        </w:rPr>
+        <w:t xml:space="preserve"> </w:t>
+      </w:r>
+      <w:proofErr w:type="spellStart"/>
+      <w:r>
+        <w:rPr>
+          <w:rFonts w:ascii="Times New Roman" w:eastAsia="Times New Roman" w:hAnsi="Times New Roman" w:cs="Times New Roman"/>
+          <w:sz w:val="18"/>
+          <w:szCs w:val="18"/>
+        </w:rPr>
+        <w:t>LoRaWAN</w:t>
+      </w:r>
+      <w:proofErr w:type="spellEnd"/>
+      <w:r>
+        <w:rPr>
+          <w:rFonts w:ascii="Times New Roman" w:eastAsia="Times New Roman" w:hAnsi="Times New Roman" w:cs="Times New Roman"/>
+          <w:sz w:val="18"/>
+          <w:szCs w:val="18"/>
+        </w:rPr>
+        <w:t>, como se muestra en la figura 5.</w:t>
       </w:r>
     </w:p>
     <w:p>
@@ -1226,8 +2962,36 @@
           <w:sz w:val="16"/>
           <w:szCs w:val="16"/>
         </w:rPr>
-        <w:t>Fig. 5 Agregar un dispositivo al gateway LoRaWAN</w:t>
-      </w:r>
+        <w:t xml:space="preserve">Fig. 5 Agregar un dispositivo al </w:t>
+      </w:r>
+      <w:proofErr w:type="spellStart"/>
+      <w:r>
+        <w:rPr>
+          <w:rFonts w:ascii="Times New Roman" w:eastAsia="Times New Roman" w:hAnsi="Times New Roman" w:cs="Times New Roman"/>
+          <w:sz w:val="16"/>
+          <w:szCs w:val="16"/>
+        </w:rPr>
+        <w:t>gateway</w:t>
+      </w:r>
+      <w:proofErr w:type="spellEnd"/>
+      <w:r>
+        <w:rPr>
+          <w:rFonts w:ascii="Times New Roman" w:eastAsia="Times New Roman" w:hAnsi="Times New Roman" w:cs="Times New Roman"/>
+          <w:sz w:val="16"/>
+          <w:szCs w:val="16"/>
+        </w:rPr>
+        <w:t xml:space="preserve"> </w:t>
+      </w:r>
+      <w:proofErr w:type="spellStart"/>
+      <w:r>
+        <w:rPr>
+          <w:rFonts w:ascii="Times New Roman" w:eastAsia="Times New Roman" w:hAnsi="Times New Roman" w:cs="Times New Roman"/>
+          <w:sz w:val="16"/>
+          <w:szCs w:val="16"/>
+        </w:rPr>
+        <w:t>LoRaWAN</w:t>
+      </w:r>
+      <w:proofErr w:type="spellEnd"/>
     </w:p>
     <w:p>
       <w:pPr>
@@ -1278,7 +3042,59 @@
           <w:sz w:val="18"/>
           <w:szCs w:val="18"/>
         </w:rPr>
-        <w:t>Plan de frecuencia: Se elige la banda de frecuencia en la que se transmitirá el dispositivo final. En este caso, se optó por “Australia 915-928 MHz, FSB (usado por TTN)” debido a que el gateway LoRaWAN de la UCA también opera en esta frecuencia.</w:t>
+        <w:t xml:space="preserve">Plan de frecuencia: Se elige la banda de frecuencia en la que se transmitirá el dispositivo final. En este caso, se optó por “Australia 915-928 MHz, FSB (usado por TTN)” debido a que el </w:t>
+      </w:r>
+      <w:proofErr w:type="spellStart"/>
+      <w:r>
+        <w:rPr>
+          <w:rFonts w:ascii="Times New Roman" w:eastAsia="Times New Roman" w:hAnsi="Times New Roman" w:cs="Times New Roman"/>
+          <w:sz w:val="18"/>
+          <w:szCs w:val="18"/>
+        </w:rPr>
+        <w:t>gateway</w:t>
+      </w:r>
+      <w:proofErr w:type="spellEnd"/>
+      <w:r>
+        <w:rPr>
+          <w:rFonts w:ascii="Times New Roman" w:eastAsia="Times New Roman" w:hAnsi="Times New Roman" w:cs="Times New Roman"/>
+          <w:sz w:val="18"/>
+          <w:szCs w:val="18"/>
+        </w:rPr>
+        <w:t xml:space="preserve"> </w:t>
+      </w:r>
+      <w:proofErr w:type="spellStart"/>
+      <w:r>
+        <w:rPr>
+          <w:rFonts w:ascii="Times New Roman" w:eastAsia="Times New Roman" w:hAnsi="Times New Roman" w:cs="Times New Roman"/>
+          <w:sz w:val="18"/>
+          <w:szCs w:val="18"/>
+        </w:rPr>
+        <w:t>LoRaWAN</w:t>
+      </w:r>
+      <w:proofErr w:type="spellEnd"/>
+      <w:r>
+        <w:rPr>
+          <w:rFonts w:ascii="Times New Roman" w:eastAsia="Times New Roman" w:hAnsi="Times New Roman" w:cs="Times New Roman"/>
+          <w:sz w:val="18"/>
+          <w:szCs w:val="18"/>
+        </w:rPr>
+        <w:t xml:space="preserve"> de la </w:t>
+      </w:r>
+      <w:r>
+        <w:rPr>
+          <w:rFonts w:ascii="Times New Roman" w:eastAsia="Times New Roman" w:hAnsi="Times New Roman" w:cs="Times New Roman"/>
+          <w:sz w:val="18"/>
+          <w:szCs w:val="18"/>
+        </w:rPr>
+        <w:t>universidad</w:t>
+      </w:r>
+      <w:r>
+        <w:rPr>
+          <w:rFonts w:ascii="Times New Roman" w:eastAsia="Times New Roman" w:hAnsi="Times New Roman" w:cs="Times New Roman"/>
+          <w:sz w:val="18"/>
+          <w:szCs w:val="18"/>
+        </w:rPr>
+        <w:t xml:space="preserve"> también opera en esta frecuencia.</w:t>
       </w:r>
     </w:p>
     <w:p>
@@ -1300,7 +3116,43 @@
           <w:sz w:val="18"/>
           <w:szCs w:val="18"/>
         </w:rPr>
-        <w:t>Versión LoRaWAN: Se selecciona la versión “MAC V1.0.2” para asegurar que tanto el gateway como el dispositivo final trabajen con la misma versión.</w:t>
+        <w:t xml:space="preserve">Versión </w:t>
+      </w:r>
+      <w:proofErr w:type="spellStart"/>
+      <w:r>
+        <w:rPr>
+          <w:rFonts w:ascii="Times New Roman" w:eastAsia="Times New Roman" w:hAnsi="Times New Roman" w:cs="Times New Roman"/>
+          <w:sz w:val="18"/>
+          <w:szCs w:val="18"/>
+        </w:rPr>
+        <w:t>LoRaWAN</w:t>
+      </w:r>
+      <w:proofErr w:type="spellEnd"/>
+      <w:r>
+        <w:rPr>
+          <w:rFonts w:ascii="Times New Roman" w:eastAsia="Times New Roman" w:hAnsi="Times New Roman" w:cs="Times New Roman"/>
+          <w:sz w:val="18"/>
+          <w:szCs w:val="18"/>
+        </w:rPr>
+        <w:t xml:space="preserve">: Se selecciona la versión “MAC V1.0.2” para asegurar que tanto el </w:t>
+      </w:r>
+      <w:proofErr w:type="spellStart"/>
+      <w:r>
+        <w:rPr>
+          <w:rFonts w:ascii="Times New Roman" w:eastAsia="Times New Roman" w:hAnsi="Times New Roman" w:cs="Times New Roman"/>
+          <w:sz w:val="18"/>
+          <w:szCs w:val="18"/>
+        </w:rPr>
+        <w:t>gateway</w:t>
+      </w:r>
+      <w:proofErr w:type="spellEnd"/>
+      <w:r>
+        <w:rPr>
+          <w:rFonts w:ascii="Times New Roman" w:eastAsia="Times New Roman" w:hAnsi="Times New Roman" w:cs="Times New Roman"/>
+          <w:sz w:val="18"/>
+          <w:szCs w:val="18"/>
+        </w:rPr>
+        <w:t xml:space="preserve"> como el dispositivo final trabajen con la misma versión.</w:t>
       </w:r>
     </w:p>
     <w:p>
@@ -1322,7 +3174,25 @@
           <w:sz w:val="18"/>
           <w:szCs w:val="18"/>
         </w:rPr>
-        <w:t>Región: Los parámetros regionales especifican la frecuencia y otras configuraciones de comunicación para diferentes áreas geográficas. Se eligió la versión “PHY V1.0.2 REV B” para mantener la coherencia con la configuración del gateway.</w:t>
+        <w:t xml:space="preserve">Región: Los parámetros regionales especifican la frecuencia y otras configuraciones de comunicación para diferentes áreas geográficas. Se eligió la versión “PHY V1.0.2 REV B” para mantener la coherencia con la configuración del </w:t>
+      </w:r>
+      <w:proofErr w:type="spellStart"/>
+      <w:r>
+        <w:rPr>
+          <w:rFonts w:ascii="Times New Roman" w:eastAsia="Times New Roman" w:hAnsi="Times New Roman" w:cs="Times New Roman"/>
+          <w:sz w:val="18"/>
+          <w:szCs w:val="18"/>
+        </w:rPr>
+        <w:t>gateway</w:t>
+      </w:r>
+      <w:proofErr w:type="spellEnd"/>
+      <w:r>
+        <w:rPr>
+          <w:rFonts w:ascii="Times New Roman" w:eastAsia="Times New Roman" w:hAnsi="Times New Roman" w:cs="Times New Roman"/>
+          <w:sz w:val="18"/>
+          <w:szCs w:val="18"/>
+        </w:rPr>
+        <w:t>.</w:t>
       </w:r>
     </w:p>
     <w:p>
@@ -1344,7 +3214,97 @@
           <w:sz w:val="18"/>
           <w:szCs w:val="18"/>
         </w:rPr>
-        <w:t>Método de activación: Se optó por el método OTAA (Over-The-Air Activation) para la autenticación y enlace entre el dispositivo y el gateway LoRaWAN.</w:t>
+        <w:t>Método de activación: Se optó por el método OTAA (</w:t>
+      </w:r>
+      <w:proofErr w:type="spellStart"/>
+      <w:r>
+        <w:rPr>
+          <w:rFonts w:ascii="Times New Roman" w:eastAsia="Times New Roman" w:hAnsi="Times New Roman" w:cs="Times New Roman"/>
+          <w:sz w:val="18"/>
+          <w:szCs w:val="18"/>
+        </w:rPr>
+        <w:t>Over</w:t>
+      </w:r>
+      <w:proofErr w:type="spellEnd"/>
+      <w:r>
+        <w:rPr>
+          <w:rFonts w:ascii="Times New Roman" w:eastAsia="Times New Roman" w:hAnsi="Times New Roman" w:cs="Times New Roman"/>
+          <w:sz w:val="18"/>
+          <w:szCs w:val="18"/>
+        </w:rPr>
+        <w:t>-</w:t>
+      </w:r>
+      <w:proofErr w:type="spellStart"/>
+      <w:r>
+        <w:rPr>
+          <w:rFonts w:ascii="Times New Roman" w:eastAsia="Times New Roman" w:hAnsi="Times New Roman" w:cs="Times New Roman"/>
+          <w:sz w:val="18"/>
+          <w:szCs w:val="18"/>
+        </w:rPr>
+        <w:t>The</w:t>
+      </w:r>
+      <w:proofErr w:type="spellEnd"/>
+      <w:r>
+        <w:rPr>
+          <w:rFonts w:ascii="Times New Roman" w:eastAsia="Times New Roman" w:hAnsi="Times New Roman" w:cs="Times New Roman"/>
+          <w:sz w:val="18"/>
+          <w:szCs w:val="18"/>
+        </w:rPr>
+        <w:t xml:space="preserve">-Air </w:t>
+      </w:r>
+      <w:proofErr w:type="spellStart"/>
+      <w:r>
+        <w:rPr>
+          <w:rFonts w:ascii="Times New Roman" w:eastAsia="Times New Roman" w:hAnsi="Times New Roman" w:cs="Times New Roman"/>
+          <w:sz w:val="18"/>
+          <w:szCs w:val="18"/>
+        </w:rPr>
+        <w:t>Activation</w:t>
+      </w:r>
+      <w:proofErr w:type="spellEnd"/>
+      <w:r>
+        <w:rPr>
+          <w:rFonts w:ascii="Times New Roman" w:eastAsia="Times New Roman" w:hAnsi="Times New Roman" w:cs="Times New Roman"/>
+          <w:sz w:val="18"/>
+          <w:szCs w:val="18"/>
+        </w:rPr>
+        <w:t xml:space="preserve">) para la autenticación y enlace entre el dispositivo y el </w:t>
+      </w:r>
+      <w:proofErr w:type="spellStart"/>
+      <w:r>
+        <w:rPr>
+          <w:rFonts w:ascii="Times New Roman" w:eastAsia="Times New Roman" w:hAnsi="Times New Roman" w:cs="Times New Roman"/>
+          <w:sz w:val="18"/>
+          <w:szCs w:val="18"/>
+        </w:rPr>
+        <w:t>gateway</w:t>
+      </w:r>
+      <w:proofErr w:type="spellEnd"/>
+      <w:r>
+        <w:rPr>
+          <w:rFonts w:ascii="Times New Roman" w:eastAsia="Times New Roman" w:hAnsi="Times New Roman" w:cs="Times New Roman"/>
+          <w:sz w:val="18"/>
+          <w:szCs w:val="18"/>
+        </w:rPr>
+        <w:t xml:space="preserve"> </w:t>
+      </w:r>
+      <w:proofErr w:type="spellStart"/>
+      <w:r>
+        <w:rPr>
+          <w:rFonts w:ascii="Times New Roman" w:eastAsia="Times New Roman" w:hAnsi="Times New Roman" w:cs="Times New Roman"/>
+          <w:sz w:val="18"/>
+          <w:szCs w:val="18"/>
+        </w:rPr>
+        <w:t>LoRaWAN</w:t>
+      </w:r>
+      <w:proofErr w:type="spellEnd"/>
+      <w:r>
+        <w:rPr>
+          <w:rFonts w:ascii="Times New Roman" w:eastAsia="Times New Roman" w:hAnsi="Times New Roman" w:cs="Times New Roman"/>
+          <w:sz w:val="18"/>
+          <w:szCs w:val="18"/>
+        </w:rPr>
+        <w:t>.</w:t>
       </w:r>
     </w:p>
     <w:p>
@@ -1366,7 +3326,43 @@
           <w:sz w:val="18"/>
           <w:szCs w:val="18"/>
         </w:rPr>
-        <w:t>Opciones de red y clúster: Se seleccionaron las opciones para utilizar la configuración MAC por defecto de la red local y usar servidores backend de LoRaWAN externos de TTN. La dirección del servidor de red y de acceso se estableció como “dei1.uca.edu.sv”.</w:t>
+        <w:t xml:space="preserve">Opciones de red y clúster: Se seleccionaron las opciones para utilizar la configuración MAC por defecto de la red local y usar servidores </w:t>
+      </w:r>
+      <w:proofErr w:type="spellStart"/>
+      <w:r>
+        <w:rPr>
+          <w:rFonts w:ascii="Times New Roman" w:eastAsia="Times New Roman" w:hAnsi="Times New Roman" w:cs="Times New Roman"/>
+          <w:sz w:val="18"/>
+          <w:szCs w:val="18"/>
+        </w:rPr>
+        <w:t>backend</w:t>
+      </w:r>
+      <w:proofErr w:type="spellEnd"/>
+      <w:r>
+        <w:rPr>
+          <w:rFonts w:ascii="Times New Roman" w:eastAsia="Times New Roman" w:hAnsi="Times New Roman" w:cs="Times New Roman"/>
+          <w:sz w:val="18"/>
+          <w:szCs w:val="18"/>
+        </w:rPr>
+        <w:t xml:space="preserve"> de </w:t>
+      </w:r>
+      <w:proofErr w:type="spellStart"/>
+      <w:r>
+        <w:rPr>
+          <w:rFonts w:ascii="Times New Roman" w:eastAsia="Times New Roman" w:hAnsi="Times New Roman" w:cs="Times New Roman"/>
+          <w:sz w:val="18"/>
+          <w:szCs w:val="18"/>
+        </w:rPr>
+        <w:t>LoRaWAN</w:t>
+      </w:r>
+      <w:proofErr w:type="spellEnd"/>
+      <w:r>
+        <w:rPr>
+          <w:rFonts w:ascii="Times New Roman" w:eastAsia="Times New Roman" w:hAnsi="Times New Roman" w:cs="Times New Roman"/>
+          <w:sz w:val="18"/>
+          <w:szCs w:val="18"/>
+        </w:rPr>
+        <w:t xml:space="preserve"> externos de TTN.</w:t>
       </w:r>
     </w:p>
     <w:p>
@@ -1385,7 +3381,169 @@
           <w:sz w:val="18"/>
           <w:szCs w:val="18"/>
         </w:rPr>
-        <w:t>Además, se asignaron valores específicos para DevEUI, AppEUI y AppKey, que son esenciales para garantizar el acceso del dispositivo final al gateway LoRaWAN. El DevEUI y el AppEUI son creados por el usuario, mientras que la AppKey es creada por el gateway. Estos valores luego se insertan en el código del dispositivo como se ve en la figura 6.</w:t>
+        <w:t xml:space="preserve">Además, se asignaron valores específicos para </w:t>
+      </w:r>
+      <w:proofErr w:type="spellStart"/>
+      <w:r>
+        <w:rPr>
+          <w:rFonts w:ascii="Times New Roman" w:eastAsia="Times New Roman" w:hAnsi="Times New Roman" w:cs="Times New Roman"/>
+          <w:sz w:val="18"/>
+          <w:szCs w:val="18"/>
+        </w:rPr>
+        <w:t>DevEUI</w:t>
+      </w:r>
+      <w:proofErr w:type="spellEnd"/>
+      <w:r>
+        <w:rPr>
+          <w:rFonts w:ascii="Times New Roman" w:eastAsia="Times New Roman" w:hAnsi="Times New Roman" w:cs="Times New Roman"/>
+          <w:sz w:val="18"/>
+          <w:szCs w:val="18"/>
+        </w:rPr>
+        <w:t xml:space="preserve">, </w:t>
+      </w:r>
+      <w:proofErr w:type="spellStart"/>
+      <w:r>
+        <w:rPr>
+          <w:rFonts w:ascii="Times New Roman" w:eastAsia="Times New Roman" w:hAnsi="Times New Roman" w:cs="Times New Roman"/>
+          <w:sz w:val="18"/>
+          <w:szCs w:val="18"/>
+        </w:rPr>
+        <w:t>AppEUI</w:t>
+      </w:r>
+      <w:proofErr w:type="spellEnd"/>
+      <w:r>
+        <w:rPr>
+          <w:rFonts w:ascii="Times New Roman" w:eastAsia="Times New Roman" w:hAnsi="Times New Roman" w:cs="Times New Roman"/>
+          <w:sz w:val="18"/>
+          <w:szCs w:val="18"/>
+        </w:rPr>
+        <w:t xml:space="preserve"> y </w:t>
+      </w:r>
+      <w:proofErr w:type="spellStart"/>
+      <w:r>
+        <w:rPr>
+          <w:rFonts w:ascii="Times New Roman" w:eastAsia="Times New Roman" w:hAnsi="Times New Roman" w:cs="Times New Roman"/>
+          <w:sz w:val="18"/>
+          <w:szCs w:val="18"/>
+        </w:rPr>
+        <w:t>AppKey</w:t>
+      </w:r>
+      <w:proofErr w:type="spellEnd"/>
+      <w:r>
+        <w:rPr>
+          <w:rFonts w:ascii="Times New Roman" w:eastAsia="Times New Roman" w:hAnsi="Times New Roman" w:cs="Times New Roman"/>
+          <w:sz w:val="18"/>
+          <w:szCs w:val="18"/>
+        </w:rPr>
+        <w:t xml:space="preserve">, que son esenciales para garantizar el acceso del dispositivo final al </w:t>
+      </w:r>
+      <w:proofErr w:type="spellStart"/>
+      <w:r>
+        <w:rPr>
+          <w:rFonts w:ascii="Times New Roman" w:eastAsia="Times New Roman" w:hAnsi="Times New Roman" w:cs="Times New Roman"/>
+          <w:sz w:val="18"/>
+          <w:szCs w:val="18"/>
+        </w:rPr>
+        <w:t>gateway</w:t>
+      </w:r>
+      <w:proofErr w:type="spellEnd"/>
+      <w:r>
+        <w:rPr>
+          <w:rFonts w:ascii="Times New Roman" w:eastAsia="Times New Roman" w:hAnsi="Times New Roman" w:cs="Times New Roman"/>
+          <w:sz w:val="18"/>
+          <w:szCs w:val="18"/>
+        </w:rPr>
+        <w:t xml:space="preserve"> </w:t>
+      </w:r>
+      <w:proofErr w:type="spellStart"/>
+      <w:r>
+        <w:rPr>
+          <w:rFonts w:ascii="Times New Roman" w:eastAsia="Times New Roman" w:hAnsi="Times New Roman" w:cs="Times New Roman"/>
+          <w:sz w:val="18"/>
+          <w:szCs w:val="18"/>
+        </w:rPr>
+        <w:t>LoRaWAN</w:t>
+      </w:r>
+      <w:proofErr w:type="spellEnd"/>
+      <w:r>
+        <w:rPr>
+          <w:rFonts w:ascii="Times New Roman" w:eastAsia="Times New Roman" w:hAnsi="Times New Roman" w:cs="Times New Roman"/>
+          <w:sz w:val="18"/>
+          <w:szCs w:val="18"/>
+        </w:rPr>
+        <w:t xml:space="preserve">. El </w:t>
+      </w:r>
+      <w:proofErr w:type="spellStart"/>
+      <w:r>
+        <w:rPr>
+          <w:rFonts w:ascii="Times New Roman" w:eastAsia="Times New Roman" w:hAnsi="Times New Roman" w:cs="Times New Roman"/>
+          <w:sz w:val="18"/>
+          <w:szCs w:val="18"/>
+        </w:rPr>
+        <w:t>DevEUI</w:t>
+      </w:r>
+      <w:proofErr w:type="spellEnd"/>
+      <w:r>
+        <w:rPr>
+          <w:rFonts w:ascii="Times New Roman" w:eastAsia="Times New Roman" w:hAnsi="Times New Roman" w:cs="Times New Roman"/>
+          <w:sz w:val="18"/>
+          <w:szCs w:val="18"/>
+        </w:rPr>
+        <w:t xml:space="preserve"> y el </w:t>
+      </w:r>
+      <w:proofErr w:type="spellStart"/>
+      <w:r>
+        <w:rPr>
+          <w:rFonts w:ascii="Times New Roman" w:eastAsia="Times New Roman" w:hAnsi="Times New Roman" w:cs="Times New Roman"/>
+          <w:sz w:val="18"/>
+          <w:szCs w:val="18"/>
+        </w:rPr>
+        <w:t>AppEUI</w:t>
+      </w:r>
+      <w:proofErr w:type="spellEnd"/>
+      <w:r>
+        <w:rPr>
+          <w:rFonts w:ascii="Times New Roman" w:eastAsia="Times New Roman" w:hAnsi="Times New Roman" w:cs="Times New Roman"/>
+          <w:sz w:val="18"/>
+          <w:szCs w:val="18"/>
+        </w:rPr>
+        <w:t xml:space="preserve"> son creados por el usuario, mientras que la </w:t>
+      </w:r>
+      <w:proofErr w:type="spellStart"/>
+      <w:r>
+        <w:rPr>
+          <w:rFonts w:ascii="Times New Roman" w:eastAsia="Times New Roman" w:hAnsi="Times New Roman" w:cs="Times New Roman"/>
+          <w:sz w:val="18"/>
+          <w:szCs w:val="18"/>
+        </w:rPr>
+        <w:t>AppKey</w:t>
+      </w:r>
+      <w:proofErr w:type="spellEnd"/>
+      <w:r>
+        <w:rPr>
+          <w:rFonts w:ascii="Times New Roman" w:eastAsia="Times New Roman" w:hAnsi="Times New Roman" w:cs="Times New Roman"/>
+          <w:sz w:val="18"/>
+          <w:szCs w:val="18"/>
+        </w:rPr>
+        <w:t xml:space="preserve"> es creada por el </w:t>
+      </w:r>
+      <w:proofErr w:type="spellStart"/>
+      <w:r>
+        <w:rPr>
+          <w:rFonts w:ascii="Times New Roman" w:eastAsia="Times New Roman" w:hAnsi="Times New Roman" w:cs="Times New Roman"/>
+          <w:sz w:val="18"/>
+          <w:szCs w:val="18"/>
+        </w:rPr>
+        <w:t>gateway</w:t>
+      </w:r>
+      <w:proofErr w:type="spellEnd"/>
+      <w:r>
+        <w:rPr>
+          <w:rFonts w:ascii="Times New Roman" w:eastAsia="Times New Roman" w:hAnsi="Times New Roman" w:cs="Times New Roman"/>
+          <w:sz w:val="18"/>
+          <w:szCs w:val="18"/>
+        </w:rPr>
+        <w:t>. Estos valores luego se insertan en el código del dispositivo como se ve en la figura 6.</w:t>
       </w:r>
     </w:p>
     <w:p>
@@ -1456,7 +3614,25 @@
           <w:sz w:val="16"/>
           <w:szCs w:val="16"/>
         </w:rPr>
-        <w:t>Fig. 6 Porción de código del dispositivo donde se asignan los valores de autenticación del gateway.</w:t>
+        <w:t xml:space="preserve">Fig. 6 Porción de código del dispositivo donde se asignan los valores de autenticación del </w:t>
+      </w:r>
+      <w:proofErr w:type="spellStart"/>
+      <w:r>
+        <w:rPr>
+          <w:rFonts w:ascii="Times New Roman" w:eastAsia="Times New Roman" w:hAnsi="Times New Roman" w:cs="Times New Roman"/>
+          <w:sz w:val="16"/>
+          <w:szCs w:val="16"/>
+        </w:rPr>
+        <w:t>gateway</w:t>
+      </w:r>
+      <w:proofErr w:type="spellEnd"/>
+      <w:r>
+        <w:rPr>
+          <w:rFonts w:ascii="Times New Roman" w:eastAsia="Times New Roman" w:hAnsi="Times New Roman" w:cs="Times New Roman"/>
+          <w:sz w:val="16"/>
+          <w:szCs w:val="16"/>
+        </w:rPr>
+        <w:t>.</w:t>
       </w:r>
     </w:p>
     <w:p>
@@ -1485,7 +3661,61 @@
           <w:sz w:val="18"/>
           <w:szCs w:val="18"/>
         </w:rPr>
-        <w:t>La función “do_send” del código de programación del dispositivo se encarga de establecer la conexión con el gateway y enviar los datos. Se realizan lecturas del sensor (por ejemplo, un medidor de humo MQ-2) y se calculan los valores de concentración de partículas en el aire. Estos valores se envían a través de LoRa utilizando la función “LMIC_setTxData2” (ver figura 7).</w:t>
+        <w:t>La función “</w:t>
+      </w:r>
+      <w:proofErr w:type="spellStart"/>
+      <w:r>
+        <w:rPr>
+          <w:rFonts w:ascii="Times New Roman" w:eastAsia="Times New Roman" w:hAnsi="Times New Roman" w:cs="Times New Roman"/>
+          <w:sz w:val="18"/>
+          <w:szCs w:val="18"/>
+        </w:rPr>
+        <w:t>do_send</w:t>
+      </w:r>
+      <w:proofErr w:type="spellEnd"/>
+      <w:r>
+        <w:rPr>
+          <w:rFonts w:ascii="Times New Roman" w:eastAsia="Times New Roman" w:hAnsi="Times New Roman" w:cs="Times New Roman"/>
+          <w:sz w:val="18"/>
+          <w:szCs w:val="18"/>
+        </w:rPr>
+        <w:t xml:space="preserve">” del código de programación del dispositivo se encarga de establecer la conexión con el </w:t>
+      </w:r>
+      <w:proofErr w:type="spellStart"/>
+      <w:r>
+        <w:rPr>
+          <w:rFonts w:ascii="Times New Roman" w:eastAsia="Times New Roman" w:hAnsi="Times New Roman" w:cs="Times New Roman"/>
+          <w:sz w:val="18"/>
+          <w:szCs w:val="18"/>
+        </w:rPr>
+        <w:t>gateway</w:t>
+      </w:r>
+      <w:proofErr w:type="spellEnd"/>
+      <w:r>
+        <w:rPr>
+          <w:rFonts w:ascii="Times New Roman" w:eastAsia="Times New Roman" w:hAnsi="Times New Roman" w:cs="Times New Roman"/>
+          <w:sz w:val="18"/>
+          <w:szCs w:val="18"/>
+        </w:rPr>
+        <w:t xml:space="preserve"> y enviar los datos. Se realizan lecturas del sensor (por ejemplo, un medidor de humo MQ-2) y se calculan los valores de concentración de partículas en el aire. Estos valores se envían a través de </w:t>
+      </w:r>
+      <w:proofErr w:type="spellStart"/>
+      <w:r>
+        <w:rPr>
+          <w:rFonts w:ascii="Times New Roman" w:eastAsia="Times New Roman" w:hAnsi="Times New Roman" w:cs="Times New Roman"/>
+          <w:sz w:val="18"/>
+          <w:szCs w:val="18"/>
+        </w:rPr>
+        <w:t>LoRa</w:t>
+      </w:r>
+      <w:proofErr w:type="spellEnd"/>
+      <w:r>
+        <w:rPr>
+          <w:rFonts w:ascii="Times New Roman" w:eastAsia="Times New Roman" w:hAnsi="Times New Roman" w:cs="Times New Roman"/>
+          <w:sz w:val="18"/>
+          <w:szCs w:val="18"/>
+        </w:rPr>
+        <w:t xml:space="preserve"> utilizando la función “LMIC_setTxData2” (ver figura 7).</w:t>
       </w:r>
     </w:p>
     <w:p>
@@ -1556,7 +3786,61 @@
           <w:sz w:val="16"/>
           <w:szCs w:val="16"/>
         </w:rPr>
-        <w:t>Fig. 7 Código de función do_send que se encarga de leer el valor del sensor y enviarlo al gateway LoRaWAN.</w:t>
+        <w:t xml:space="preserve">Fig. 7 Código de función </w:t>
+      </w:r>
+      <w:proofErr w:type="spellStart"/>
+      <w:r>
+        <w:rPr>
+          <w:rFonts w:ascii="Times New Roman" w:eastAsia="Times New Roman" w:hAnsi="Times New Roman" w:cs="Times New Roman"/>
+          <w:sz w:val="16"/>
+          <w:szCs w:val="16"/>
+        </w:rPr>
+        <w:t>do_send</w:t>
+      </w:r>
+      <w:proofErr w:type="spellEnd"/>
+      <w:r>
+        <w:rPr>
+          <w:rFonts w:ascii="Times New Roman" w:eastAsia="Times New Roman" w:hAnsi="Times New Roman" w:cs="Times New Roman"/>
+          <w:sz w:val="16"/>
+          <w:szCs w:val="16"/>
+        </w:rPr>
+        <w:t xml:space="preserve"> que se encarga de leer el valor del sensor y enviarlo al </w:t>
+      </w:r>
+      <w:proofErr w:type="spellStart"/>
+      <w:r>
+        <w:rPr>
+          <w:rFonts w:ascii="Times New Roman" w:eastAsia="Times New Roman" w:hAnsi="Times New Roman" w:cs="Times New Roman"/>
+          <w:sz w:val="16"/>
+          <w:szCs w:val="16"/>
+        </w:rPr>
+        <w:t>gateway</w:t>
+      </w:r>
+      <w:proofErr w:type="spellEnd"/>
+      <w:r>
+        <w:rPr>
+          <w:rFonts w:ascii="Times New Roman" w:eastAsia="Times New Roman" w:hAnsi="Times New Roman" w:cs="Times New Roman"/>
+          <w:sz w:val="16"/>
+          <w:szCs w:val="16"/>
+        </w:rPr>
+        <w:t xml:space="preserve"> </w:t>
+      </w:r>
+      <w:proofErr w:type="spellStart"/>
+      <w:r>
+        <w:rPr>
+          <w:rFonts w:ascii="Times New Roman" w:eastAsia="Times New Roman" w:hAnsi="Times New Roman" w:cs="Times New Roman"/>
+          <w:sz w:val="16"/>
+          <w:szCs w:val="16"/>
+        </w:rPr>
+        <w:t>LoRaWAN</w:t>
+      </w:r>
+      <w:proofErr w:type="spellEnd"/>
+      <w:r>
+        <w:rPr>
+          <w:rFonts w:ascii="Times New Roman" w:eastAsia="Times New Roman" w:hAnsi="Times New Roman" w:cs="Times New Roman"/>
+          <w:sz w:val="16"/>
+          <w:szCs w:val="16"/>
+        </w:rPr>
+        <w:t>.</w:t>
       </w:r>
     </w:p>
     <w:p>
@@ -1585,7 +3869,133 @@
           <w:sz w:val="18"/>
           <w:szCs w:val="18"/>
         </w:rPr>
-        <w:t>Una vez enviados los datos, el gateway LoRaWAN los recibe y los muestra en su consola. El Payload formatter permite personalizar el formato en el que se presentan los datos. En este caso, se utiliza JavaScript para transformar los valores en un formato adecuado para su posterior procesamiento en un backend web. El payload formatter se puede apreciar en la figura 8.</w:t>
+        <w:t xml:space="preserve">Una vez enviados los datos, el </w:t>
+      </w:r>
+      <w:proofErr w:type="spellStart"/>
+      <w:r>
+        <w:rPr>
+          <w:rFonts w:ascii="Times New Roman" w:eastAsia="Times New Roman" w:hAnsi="Times New Roman" w:cs="Times New Roman"/>
+          <w:sz w:val="18"/>
+          <w:szCs w:val="18"/>
+        </w:rPr>
+        <w:t>gateway</w:t>
+      </w:r>
+      <w:proofErr w:type="spellEnd"/>
+      <w:r>
+        <w:rPr>
+          <w:rFonts w:ascii="Times New Roman" w:eastAsia="Times New Roman" w:hAnsi="Times New Roman" w:cs="Times New Roman"/>
+          <w:sz w:val="18"/>
+          <w:szCs w:val="18"/>
+        </w:rPr>
+        <w:t xml:space="preserve"> </w:t>
+      </w:r>
+      <w:proofErr w:type="spellStart"/>
+      <w:r>
+        <w:rPr>
+          <w:rFonts w:ascii="Times New Roman" w:eastAsia="Times New Roman" w:hAnsi="Times New Roman" w:cs="Times New Roman"/>
+          <w:sz w:val="18"/>
+          <w:szCs w:val="18"/>
+        </w:rPr>
+        <w:t>LoRaWAN</w:t>
+      </w:r>
+      <w:proofErr w:type="spellEnd"/>
+      <w:r>
+        <w:rPr>
+          <w:rFonts w:ascii="Times New Roman" w:eastAsia="Times New Roman" w:hAnsi="Times New Roman" w:cs="Times New Roman"/>
+          <w:sz w:val="18"/>
+          <w:szCs w:val="18"/>
+        </w:rPr>
+        <w:t xml:space="preserve"> los recibe y los muestra en su consola. El </w:t>
+      </w:r>
+      <w:proofErr w:type="spellStart"/>
+      <w:r>
+        <w:rPr>
+          <w:rFonts w:ascii="Times New Roman" w:eastAsia="Times New Roman" w:hAnsi="Times New Roman" w:cs="Times New Roman"/>
+          <w:sz w:val="18"/>
+          <w:szCs w:val="18"/>
+        </w:rPr>
+        <w:t>Payload</w:t>
+      </w:r>
+      <w:proofErr w:type="spellEnd"/>
+      <w:r>
+        <w:rPr>
+          <w:rFonts w:ascii="Times New Roman" w:eastAsia="Times New Roman" w:hAnsi="Times New Roman" w:cs="Times New Roman"/>
+          <w:sz w:val="18"/>
+          <w:szCs w:val="18"/>
+        </w:rPr>
+        <w:t xml:space="preserve"> </w:t>
+      </w:r>
+      <w:proofErr w:type="spellStart"/>
+      <w:r>
+        <w:rPr>
+          <w:rFonts w:ascii="Times New Roman" w:eastAsia="Times New Roman" w:hAnsi="Times New Roman" w:cs="Times New Roman"/>
+          <w:sz w:val="18"/>
+          <w:szCs w:val="18"/>
+        </w:rPr>
+        <w:t>formatter</w:t>
+      </w:r>
+      <w:proofErr w:type="spellEnd"/>
+      <w:r>
+        <w:rPr>
+          <w:rFonts w:ascii="Times New Roman" w:eastAsia="Times New Roman" w:hAnsi="Times New Roman" w:cs="Times New Roman"/>
+          <w:sz w:val="18"/>
+          <w:szCs w:val="18"/>
+        </w:rPr>
+        <w:t xml:space="preserve"> permite personalizar el formato en el que se presentan los datos. En este caso, se utiliza JavaScript para transformar los valores en un formato adecuado para su posterior procesamiento en un </w:t>
+      </w:r>
+      <w:proofErr w:type="spellStart"/>
+      <w:r>
+        <w:rPr>
+          <w:rFonts w:ascii="Times New Roman" w:eastAsia="Times New Roman" w:hAnsi="Times New Roman" w:cs="Times New Roman"/>
+          <w:sz w:val="18"/>
+          <w:szCs w:val="18"/>
+        </w:rPr>
+        <w:t>backend</w:t>
+      </w:r>
+      <w:proofErr w:type="spellEnd"/>
+      <w:r>
+        <w:rPr>
+          <w:rFonts w:ascii="Times New Roman" w:eastAsia="Times New Roman" w:hAnsi="Times New Roman" w:cs="Times New Roman"/>
+          <w:sz w:val="18"/>
+          <w:szCs w:val="18"/>
+        </w:rPr>
+        <w:t xml:space="preserve"> web. El </w:t>
+      </w:r>
+      <w:proofErr w:type="spellStart"/>
+      <w:r>
+        <w:rPr>
+          <w:rFonts w:ascii="Times New Roman" w:eastAsia="Times New Roman" w:hAnsi="Times New Roman" w:cs="Times New Roman"/>
+          <w:sz w:val="18"/>
+          <w:szCs w:val="18"/>
+        </w:rPr>
+        <w:t>payload</w:t>
+      </w:r>
+      <w:proofErr w:type="spellEnd"/>
+      <w:r>
+        <w:rPr>
+          <w:rFonts w:ascii="Times New Roman" w:eastAsia="Times New Roman" w:hAnsi="Times New Roman" w:cs="Times New Roman"/>
+          <w:sz w:val="18"/>
+          <w:szCs w:val="18"/>
+        </w:rPr>
+        <w:t xml:space="preserve"> </w:t>
+      </w:r>
+      <w:proofErr w:type="spellStart"/>
+      <w:r>
+        <w:rPr>
+          <w:rFonts w:ascii="Times New Roman" w:eastAsia="Times New Roman" w:hAnsi="Times New Roman" w:cs="Times New Roman"/>
+          <w:sz w:val="18"/>
+          <w:szCs w:val="18"/>
+        </w:rPr>
+        <w:t>formatter</w:t>
+      </w:r>
+      <w:proofErr w:type="spellEnd"/>
+      <w:r>
+        <w:rPr>
+          <w:rFonts w:ascii="Times New Roman" w:eastAsia="Times New Roman" w:hAnsi="Times New Roman" w:cs="Times New Roman"/>
+          <w:sz w:val="18"/>
+          <w:szCs w:val="18"/>
+        </w:rPr>
+        <w:t xml:space="preserve"> se puede apreciar en la figura 8.</w:t>
       </w:r>
     </w:p>
     <w:p>
@@ -1656,7 +4066,43 @@
           <w:sz w:val="16"/>
           <w:szCs w:val="16"/>
         </w:rPr>
-        <w:t>Fig. 8 Payload formatter de tipo JavaScript con función para decodificar el paquete de datos recibido.</w:t>
+        <w:t xml:space="preserve">Fig. 8 </w:t>
+      </w:r>
+      <w:proofErr w:type="spellStart"/>
+      <w:r>
+        <w:rPr>
+          <w:rFonts w:ascii="Times New Roman" w:eastAsia="Times New Roman" w:hAnsi="Times New Roman" w:cs="Times New Roman"/>
+          <w:sz w:val="16"/>
+          <w:szCs w:val="16"/>
+        </w:rPr>
+        <w:t>Payload</w:t>
+      </w:r>
+      <w:proofErr w:type="spellEnd"/>
+      <w:r>
+        <w:rPr>
+          <w:rFonts w:ascii="Times New Roman" w:eastAsia="Times New Roman" w:hAnsi="Times New Roman" w:cs="Times New Roman"/>
+          <w:sz w:val="16"/>
+          <w:szCs w:val="16"/>
+        </w:rPr>
+        <w:t xml:space="preserve"> </w:t>
+      </w:r>
+      <w:proofErr w:type="spellStart"/>
+      <w:r>
+        <w:rPr>
+          <w:rFonts w:ascii="Times New Roman" w:eastAsia="Times New Roman" w:hAnsi="Times New Roman" w:cs="Times New Roman"/>
+          <w:sz w:val="16"/>
+          <w:szCs w:val="16"/>
+        </w:rPr>
+        <w:t>formatter</w:t>
+      </w:r>
+      <w:proofErr w:type="spellEnd"/>
+      <w:r>
+        <w:rPr>
+          <w:rFonts w:ascii="Times New Roman" w:eastAsia="Times New Roman" w:hAnsi="Times New Roman" w:cs="Times New Roman"/>
+          <w:sz w:val="16"/>
+          <w:szCs w:val="16"/>
+        </w:rPr>
+        <w:t xml:space="preserve"> de tipo JavaScript con función para decodificar el paquete de datos recibido.</w:t>
       </w:r>
     </w:p>
     <w:p>
@@ -1693,7 +4139,97 @@
           <w:sz w:val="18"/>
           <w:szCs w:val="18"/>
         </w:rPr>
-        <w:t>Este proceso se puede replicar tantas veces como sea necesario para crear una red de dispositivos, que en conjunto pueden ser una herramienta de gran utilidad para la mejora continua del entorno en el campus. Sin embargo, los datos de los dispositivos son difíciles de manejar e interpretar cuando se leen directamente desde el gateway LoRaWAN. Este último no fue diseñado con una experiencia de usuario intuitiva, sino más bien para usuarios avanzados. Además, los datos almacenados en el gateway LoRaWAN son volátiles, lo que significa que se pierden al recargar la página donde está alojado el gateway.</w:t>
+        <w:t xml:space="preserve">Este proceso se puede replicar tantas veces como sea necesario para crear una red de dispositivos, que en conjunto pueden ser una herramienta de gran utilidad para la mejora continua del entorno en el campus. Sin embargo, los datos de los dispositivos son difíciles de manejar e interpretar cuando se leen directamente desde el </w:t>
+      </w:r>
+      <w:proofErr w:type="spellStart"/>
+      <w:r>
+        <w:rPr>
+          <w:rFonts w:ascii="Times New Roman" w:eastAsia="Times New Roman" w:hAnsi="Times New Roman" w:cs="Times New Roman"/>
+          <w:sz w:val="18"/>
+          <w:szCs w:val="18"/>
+        </w:rPr>
+        <w:t>gateway</w:t>
+      </w:r>
+      <w:proofErr w:type="spellEnd"/>
+      <w:r>
+        <w:rPr>
+          <w:rFonts w:ascii="Times New Roman" w:eastAsia="Times New Roman" w:hAnsi="Times New Roman" w:cs="Times New Roman"/>
+          <w:sz w:val="18"/>
+          <w:szCs w:val="18"/>
+        </w:rPr>
+        <w:t xml:space="preserve"> </w:t>
+      </w:r>
+      <w:proofErr w:type="spellStart"/>
+      <w:r>
+        <w:rPr>
+          <w:rFonts w:ascii="Times New Roman" w:eastAsia="Times New Roman" w:hAnsi="Times New Roman" w:cs="Times New Roman"/>
+          <w:sz w:val="18"/>
+          <w:szCs w:val="18"/>
+        </w:rPr>
+        <w:t>LoRaWAN</w:t>
+      </w:r>
+      <w:proofErr w:type="spellEnd"/>
+      <w:r>
+        <w:rPr>
+          <w:rFonts w:ascii="Times New Roman" w:eastAsia="Times New Roman" w:hAnsi="Times New Roman" w:cs="Times New Roman"/>
+          <w:sz w:val="18"/>
+          <w:szCs w:val="18"/>
+        </w:rPr>
+        <w:t xml:space="preserve">. Este último no fue diseñado con una experiencia de usuario intuitiva, sino más bien para usuarios avanzados. Además, los datos almacenados en el </w:t>
+      </w:r>
+      <w:proofErr w:type="spellStart"/>
+      <w:r>
+        <w:rPr>
+          <w:rFonts w:ascii="Times New Roman" w:eastAsia="Times New Roman" w:hAnsi="Times New Roman" w:cs="Times New Roman"/>
+          <w:sz w:val="18"/>
+          <w:szCs w:val="18"/>
+        </w:rPr>
+        <w:t>gateway</w:t>
+      </w:r>
+      <w:proofErr w:type="spellEnd"/>
+      <w:r>
+        <w:rPr>
+          <w:rFonts w:ascii="Times New Roman" w:eastAsia="Times New Roman" w:hAnsi="Times New Roman" w:cs="Times New Roman"/>
+          <w:sz w:val="18"/>
+          <w:szCs w:val="18"/>
+        </w:rPr>
+        <w:t xml:space="preserve"> </w:t>
+      </w:r>
+      <w:proofErr w:type="spellStart"/>
+      <w:r>
+        <w:rPr>
+          <w:rFonts w:ascii="Times New Roman" w:eastAsia="Times New Roman" w:hAnsi="Times New Roman" w:cs="Times New Roman"/>
+          <w:sz w:val="18"/>
+          <w:szCs w:val="18"/>
+        </w:rPr>
+        <w:t>LoRaWAN</w:t>
+      </w:r>
+      <w:proofErr w:type="spellEnd"/>
+      <w:r>
+        <w:rPr>
+          <w:rFonts w:ascii="Times New Roman" w:eastAsia="Times New Roman" w:hAnsi="Times New Roman" w:cs="Times New Roman"/>
+          <w:sz w:val="18"/>
+          <w:szCs w:val="18"/>
+        </w:rPr>
+        <w:t xml:space="preserve"> son volátiles, lo que significa que se pierden al recargar la página donde está alojado el </w:t>
+      </w:r>
+      <w:proofErr w:type="spellStart"/>
+      <w:r>
+        <w:rPr>
+          <w:rFonts w:ascii="Times New Roman" w:eastAsia="Times New Roman" w:hAnsi="Times New Roman" w:cs="Times New Roman"/>
+          <w:sz w:val="18"/>
+          <w:szCs w:val="18"/>
+        </w:rPr>
+        <w:t>gateway</w:t>
+      </w:r>
+      <w:proofErr w:type="spellEnd"/>
+      <w:r>
+        <w:rPr>
+          <w:rFonts w:ascii="Times New Roman" w:eastAsia="Times New Roman" w:hAnsi="Times New Roman" w:cs="Times New Roman"/>
+          <w:sz w:val="18"/>
+          <w:szCs w:val="18"/>
+        </w:rPr>
+        <w:t>.</w:t>
       </w:r>
     </w:p>
     <w:p>
@@ -1713,7 +4249,43 @@
           <w:szCs w:val="18"/>
         </w:rPr>
         <w:lastRenderedPageBreak/>
-        <w:t>Por estas razones, depender únicamente del gateway LoRaWAN para recolectar, almacenar y mostrar los datos para un posterior análisis no es una opción viable. Es necesario implementar un sistema más robusto y amigable para gestionar y visualizar los datos de los dispositivos.</w:t>
+        <w:t xml:space="preserve">Por estas razones, depender únicamente del </w:t>
+      </w:r>
+      <w:proofErr w:type="spellStart"/>
+      <w:r>
+        <w:rPr>
+          <w:rFonts w:ascii="Times New Roman" w:eastAsia="Times New Roman" w:hAnsi="Times New Roman" w:cs="Times New Roman"/>
+          <w:sz w:val="18"/>
+          <w:szCs w:val="18"/>
+        </w:rPr>
+        <w:t>gateway</w:t>
+      </w:r>
+      <w:proofErr w:type="spellEnd"/>
+      <w:r>
+        <w:rPr>
+          <w:rFonts w:ascii="Times New Roman" w:eastAsia="Times New Roman" w:hAnsi="Times New Roman" w:cs="Times New Roman"/>
+          <w:sz w:val="18"/>
+          <w:szCs w:val="18"/>
+        </w:rPr>
+        <w:t xml:space="preserve"> </w:t>
+      </w:r>
+      <w:proofErr w:type="spellStart"/>
+      <w:r>
+        <w:rPr>
+          <w:rFonts w:ascii="Times New Roman" w:eastAsia="Times New Roman" w:hAnsi="Times New Roman" w:cs="Times New Roman"/>
+          <w:sz w:val="18"/>
+          <w:szCs w:val="18"/>
+        </w:rPr>
+        <w:t>LoRaWAN</w:t>
+      </w:r>
+      <w:proofErr w:type="spellEnd"/>
+      <w:r>
+        <w:rPr>
+          <w:rFonts w:ascii="Times New Roman" w:eastAsia="Times New Roman" w:hAnsi="Times New Roman" w:cs="Times New Roman"/>
+          <w:sz w:val="18"/>
+          <w:szCs w:val="18"/>
+        </w:rPr>
+        <w:t xml:space="preserve"> para recolectar, almacenar y mostrar los datos para un posterior análisis no es una opción viable. Es necesario implementar un sistema más robusto y amigable para gestionar y visualizar los datos de los dispositivos.</w:t>
       </w:r>
     </w:p>
     <w:p>
@@ -1760,6 +4332,7 @@
           <w:szCs w:val="18"/>
         </w:rPr>
       </w:pPr>
+      <w:proofErr w:type="spellStart"/>
       <w:r>
         <w:rPr>
           <w:rFonts w:ascii="Times New Roman" w:eastAsia="Times New Roman" w:hAnsi="Times New Roman" w:cs="Times New Roman"/>
@@ -1767,7 +4340,17 @@
           <w:sz w:val="18"/>
           <w:szCs w:val="18"/>
         </w:rPr>
-        <w:t>Backend web</w:t>
+        <w:t>Backend</w:t>
+      </w:r>
+      <w:proofErr w:type="spellEnd"/>
+      <w:r>
+        <w:rPr>
+          <w:rFonts w:ascii="Times New Roman" w:eastAsia="Times New Roman" w:hAnsi="Times New Roman" w:cs="Times New Roman"/>
+          <w:i/>
+          <w:sz w:val="18"/>
+          <w:szCs w:val="18"/>
+        </w:rPr>
+        <w:t xml:space="preserve"> web</w:t>
       </w:r>
     </w:p>
     <w:p>
@@ -1786,7 +4369,97 @@
           <w:sz w:val="18"/>
           <w:szCs w:val="18"/>
         </w:rPr>
-        <w:t>Recepción de Datos: El proceso comienza cuando un dispositivo captura un dato, lo procesa y lo transmite hacia el gateway LoRaWAN. Una vez en el gateway, un webhook se encarga de realizar una petición POST al servidor de la aplicación, a un endpoint previamente especificado. La figura 9 ilustra una versión simplificada de este proceso.</w:t>
+        <w:t xml:space="preserve">Recepción de Datos: El proceso comienza cuando un dispositivo captura un dato, lo procesa y lo transmite hacia el </w:t>
+      </w:r>
+      <w:proofErr w:type="spellStart"/>
+      <w:r>
+        <w:rPr>
+          <w:rFonts w:ascii="Times New Roman" w:eastAsia="Times New Roman" w:hAnsi="Times New Roman" w:cs="Times New Roman"/>
+          <w:sz w:val="18"/>
+          <w:szCs w:val="18"/>
+        </w:rPr>
+        <w:t>gateway</w:t>
+      </w:r>
+      <w:proofErr w:type="spellEnd"/>
+      <w:r>
+        <w:rPr>
+          <w:rFonts w:ascii="Times New Roman" w:eastAsia="Times New Roman" w:hAnsi="Times New Roman" w:cs="Times New Roman"/>
+          <w:sz w:val="18"/>
+          <w:szCs w:val="18"/>
+        </w:rPr>
+        <w:t xml:space="preserve"> </w:t>
+      </w:r>
+      <w:proofErr w:type="spellStart"/>
+      <w:r>
+        <w:rPr>
+          <w:rFonts w:ascii="Times New Roman" w:eastAsia="Times New Roman" w:hAnsi="Times New Roman" w:cs="Times New Roman"/>
+          <w:sz w:val="18"/>
+          <w:szCs w:val="18"/>
+        </w:rPr>
+        <w:t>LoRaWAN</w:t>
+      </w:r>
+      <w:proofErr w:type="spellEnd"/>
+      <w:r>
+        <w:rPr>
+          <w:rFonts w:ascii="Times New Roman" w:eastAsia="Times New Roman" w:hAnsi="Times New Roman" w:cs="Times New Roman"/>
+          <w:sz w:val="18"/>
+          <w:szCs w:val="18"/>
+        </w:rPr>
+        <w:t xml:space="preserve">. Una vez en el </w:t>
+      </w:r>
+      <w:proofErr w:type="spellStart"/>
+      <w:r>
+        <w:rPr>
+          <w:rFonts w:ascii="Times New Roman" w:eastAsia="Times New Roman" w:hAnsi="Times New Roman" w:cs="Times New Roman"/>
+          <w:sz w:val="18"/>
+          <w:szCs w:val="18"/>
+        </w:rPr>
+        <w:t>gateway</w:t>
+      </w:r>
+      <w:proofErr w:type="spellEnd"/>
+      <w:r>
+        <w:rPr>
+          <w:rFonts w:ascii="Times New Roman" w:eastAsia="Times New Roman" w:hAnsi="Times New Roman" w:cs="Times New Roman"/>
+          <w:sz w:val="18"/>
+          <w:szCs w:val="18"/>
+        </w:rPr>
+        <w:t xml:space="preserve">, un </w:t>
+      </w:r>
+      <w:proofErr w:type="spellStart"/>
+      <w:r>
+        <w:rPr>
+          <w:rFonts w:ascii="Times New Roman" w:eastAsia="Times New Roman" w:hAnsi="Times New Roman" w:cs="Times New Roman"/>
+          <w:sz w:val="18"/>
+          <w:szCs w:val="18"/>
+        </w:rPr>
+        <w:t>webhook</w:t>
+      </w:r>
+      <w:proofErr w:type="spellEnd"/>
+      <w:r>
+        <w:rPr>
+          <w:rFonts w:ascii="Times New Roman" w:eastAsia="Times New Roman" w:hAnsi="Times New Roman" w:cs="Times New Roman"/>
+          <w:sz w:val="18"/>
+          <w:szCs w:val="18"/>
+        </w:rPr>
+        <w:t xml:space="preserve"> se encarga de realizar una petición POST al servidor de la aplicación, a un </w:t>
+      </w:r>
+      <w:proofErr w:type="spellStart"/>
+      <w:r>
+        <w:rPr>
+          <w:rFonts w:ascii="Times New Roman" w:eastAsia="Times New Roman" w:hAnsi="Times New Roman" w:cs="Times New Roman"/>
+          <w:sz w:val="18"/>
+          <w:szCs w:val="18"/>
+        </w:rPr>
+        <w:t>endpoint</w:t>
+      </w:r>
+      <w:proofErr w:type="spellEnd"/>
+      <w:r>
+        <w:rPr>
+          <w:rFonts w:ascii="Times New Roman" w:eastAsia="Times New Roman" w:hAnsi="Times New Roman" w:cs="Times New Roman"/>
+          <w:sz w:val="18"/>
+          <w:szCs w:val="18"/>
+        </w:rPr>
+        <w:t xml:space="preserve"> previamente especificado. La figura 9 ilustra una versión simplificada de este proceso.</w:t>
       </w:r>
     </w:p>
     <w:p>
@@ -1886,7 +4559,61 @@
           <w:sz w:val="18"/>
           <w:szCs w:val="18"/>
         </w:rPr>
-        <w:t>Manejo de Rutas y Middleware: Utilizando Express (un framework para Node.js), se configuran las rutas y middleware necesarios para manejar las peticiones POST y GET. Por ejemplo, cuando se recibe una petición POST en la ruta “/uplinks”, se ejecuta el middleware “postUplink” (ver figura 10).</w:t>
+        <w:t xml:space="preserve">Manejo de Rutas y Middleware: Utilizando Express (un </w:t>
+      </w:r>
+      <w:proofErr w:type="spellStart"/>
+      <w:r>
+        <w:rPr>
+          <w:rFonts w:ascii="Times New Roman" w:eastAsia="Times New Roman" w:hAnsi="Times New Roman" w:cs="Times New Roman"/>
+          <w:sz w:val="18"/>
+          <w:szCs w:val="18"/>
+        </w:rPr>
+        <w:t>framework</w:t>
+      </w:r>
+      <w:proofErr w:type="spellEnd"/>
+      <w:r>
+        <w:rPr>
+          <w:rFonts w:ascii="Times New Roman" w:eastAsia="Times New Roman" w:hAnsi="Times New Roman" w:cs="Times New Roman"/>
+          <w:sz w:val="18"/>
+          <w:szCs w:val="18"/>
+        </w:rPr>
+        <w:t xml:space="preserve"> para Node.js), se configuran las rutas y middleware necesarios para manejar las peticiones POST y GET. Por ejemplo, cuando se recibe una petición POST en la ruta “/</w:t>
+      </w:r>
+      <w:proofErr w:type="spellStart"/>
+      <w:r>
+        <w:rPr>
+          <w:rFonts w:ascii="Times New Roman" w:eastAsia="Times New Roman" w:hAnsi="Times New Roman" w:cs="Times New Roman"/>
+          <w:sz w:val="18"/>
+          <w:szCs w:val="18"/>
+        </w:rPr>
+        <w:t>uplinks</w:t>
+      </w:r>
+      <w:proofErr w:type="spellEnd"/>
+      <w:r>
+        <w:rPr>
+          <w:rFonts w:ascii="Times New Roman" w:eastAsia="Times New Roman" w:hAnsi="Times New Roman" w:cs="Times New Roman"/>
+          <w:sz w:val="18"/>
+          <w:szCs w:val="18"/>
+        </w:rPr>
+        <w:t>”, se ejecuta el middleware “</w:t>
+      </w:r>
+      <w:proofErr w:type="spellStart"/>
+      <w:r>
+        <w:rPr>
+          <w:rFonts w:ascii="Times New Roman" w:eastAsia="Times New Roman" w:hAnsi="Times New Roman" w:cs="Times New Roman"/>
+          <w:sz w:val="18"/>
+          <w:szCs w:val="18"/>
+        </w:rPr>
+        <w:t>postUplink</w:t>
+      </w:r>
+      <w:proofErr w:type="spellEnd"/>
+      <w:r>
+        <w:rPr>
+          <w:rFonts w:ascii="Times New Roman" w:eastAsia="Times New Roman" w:hAnsi="Times New Roman" w:cs="Times New Roman"/>
+          <w:sz w:val="18"/>
+          <w:szCs w:val="18"/>
+        </w:rPr>
+        <w:t>” (ver figura 10).</w:t>
       </w:r>
     </w:p>
     <w:p>
@@ -1957,7 +4684,25 @@
           <w:sz w:val="16"/>
           <w:szCs w:val="16"/>
         </w:rPr>
-        <w:t>Fig. 10 Endpoints a utilizar en esta aplicación.</w:t>
+        <w:t xml:space="preserve">Fig. 10 </w:t>
+      </w:r>
+      <w:proofErr w:type="spellStart"/>
+      <w:r>
+        <w:rPr>
+          <w:rFonts w:ascii="Times New Roman" w:eastAsia="Times New Roman" w:hAnsi="Times New Roman" w:cs="Times New Roman"/>
+          <w:sz w:val="16"/>
+          <w:szCs w:val="16"/>
+        </w:rPr>
+        <w:t>Endpoints</w:t>
+      </w:r>
+      <w:proofErr w:type="spellEnd"/>
+      <w:r>
+        <w:rPr>
+          <w:rFonts w:ascii="Times New Roman" w:eastAsia="Times New Roman" w:hAnsi="Times New Roman" w:cs="Times New Roman"/>
+          <w:sz w:val="16"/>
+          <w:szCs w:val="16"/>
+        </w:rPr>
+        <w:t xml:space="preserve"> a utilizar en esta aplicación.</w:t>
       </w:r>
     </w:p>
     <w:p>
@@ -1986,7 +4731,43 @@
           <w:sz w:val="18"/>
           <w:szCs w:val="18"/>
         </w:rPr>
-        <w:t>El middleware “postUplink” es una función asíncrona que recibe dos parámetros: un objeto petición (request) y un objeto respuesta (response). En caso de éxito, se crean registros en la tabla “Dispositivos” y “Lecturas”. Si el dispositivo ya está registrado, solo se crea un nuevo registro en la tabla “Lecturas” (ver figura 11).</w:t>
+        <w:t>El middleware “</w:t>
+      </w:r>
+      <w:proofErr w:type="spellStart"/>
+      <w:r>
+        <w:rPr>
+          <w:rFonts w:ascii="Times New Roman" w:eastAsia="Times New Roman" w:hAnsi="Times New Roman" w:cs="Times New Roman"/>
+          <w:sz w:val="18"/>
+          <w:szCs w:val="18"/>
+        </w:rPr>
+        <w:t>postUplink</w:t>
+      </w:r>
+      <w:proofErr w:type="spellEnd"/>
+      <w:r>
+        <w:rPr>
+          <w:rFonts w:ascii="Times New Roman" w:eastAsia="Times New Roman" w:hAnsi="Times New Roman" w:cs="Times New Roman"/>
+          <w:sz w:val="18"/>
+          <w:szCs w:val="18"/>
+        </w:rPr>
+        <w:t>” es una función asíncrona que recibe dos parámetros: un objeto petición (</w:t>
+      </w:r>
+      <w:proofErr w:type="spellStart"/>
+      <w:r>
+        <w:rPr>
+          <w:rFonts w:ascii="Times New Roman" w:eastAsia="Times New Roman" w:hAnsi="Times New Roman" w:cs="Times New Roman"/>
+          <w:sz w:val="18"/>
+          <w:szCs w:val="18"/>
+        </w:rPr>
+        <w:t>request</w:t>
+      </w:r>
+      <w:proofErr w:type="spellEnd"/>
+      <w:r>
+        <w:rPr>
+          <w:rFonts w:ascii="Times New Roman" w:eastAsia="Times New Roman" w:hAnsi="Times New Roman" w:cs="Times New Roman"/>
+          <w:sz w:val="18"/>
+          <w:szCs w:val="18"/>
+        </w:rPr>
+        <w:t>) y un objeto respuesta (response). En caso de éxito, se crean registros en la tabla “Dispositivos” y “Lecturas”. Si el dispositivo ya está registrado, solo se crea un nuevo registro en la tabla “Lecturas” (ver figura 11).</w:t>
       </w:r>
     </w:p>
     <w:p>
@@ -2087,7 +4868,97 @@
           <w:sz w:val="18"/>
           <w:szCs w:val="18"/>
         </w:rPr>
-        <w:t>Consultas a la Base de Datos: Se han definido tres endpoints para solicitudes GET: “obtenerDatos”, “obtenerDatosDispositivo” y “lecturasEnTabla”. Estos endpoints consultan la información necesaria en la base de datos y la retornan al cliente (ver figuras 12, 13, 14 y 15).</w:t>
+        <w:t xml:space="preserve">Consultas a la Base de Datos: Se han definido tres </w:t>
+      </w:r>
+      <w:proofErr w:type="spellStart"/>
+      <w:r>
+        <w:rPr>
+          <w:rFonts w:ascii="Times New Roman" w:eastAsia="Times New Roman" w:hAnsi="Times New Roman" w:cs="Times New Roman"/>
+          <w:sz w:val="18"/>
+          <w:szCs w:val="18"/>
+        </w:rPr>
+        <w:t>endpoints</w:t>
+      </w:r>
+      <w:proofErr w:type="spellEnd"/>
+      <w:r>
+        <w:rPr>
+          <w:rFonts w:ascii="Times New Roman" w:eastAsia="Times New Roman" w:hAnsi="Times New Roman" w:cs="Times New Roman"/>
+          <w:sz w:val="18"/>
+          <w:szCs w:val="18"/>
+        </w:rPr>
+        <w:t xml:space="preserve"> para solicitudes GET: “</w:t>
+      </w:r>
+      <w:proofErr w:type="spellStart"/>
+      <w:r>
+        <w:rPr>
+          <w:rFonts w:ascii="Times New Roman" w:eastAsia="Times New Roman" w:hAnsi="Times New Roman" w:cs="Times New Roman"/>
+          <w:sz w:val="18"/>
+          <w:szCs w:val="18"/>
+        </w:rPr>
+        <w:t>obtenerDatos</w:t>
+      </w:r>
+      <w:proofErr w:type="spellEnd"/>
+      <w:r>
+        <w:rPr>
+          <w:rFonts w:ascii="Times New Roman" w:eastAsia="Times New Roman" w:hAnsi="Times New Roman" w:cs="Times New Roman"/>
+          <w:sz w:val="18"/>
+          <w:szCs w:val="18"/>
+        </w:rPr>
+        <w:t>”, “</w:t>
+      </w:r>
+      <w:proofErr w:type="spellStart"/>
+      <w:r>
+        <w:rPr>
+          <w:rFonts w:ascii="Times New Roman" w:eastAsia="Times New Roman" w:hAnsi="Times New Roman" w:cs="Times New Roman"/>
+          <w:sz w:val="18"/>
+          <w:szCs w:val="18"/>
+        </w:rPr>
+        <w:t>obtenerDatosDispositivo</w:t>
+      </w:r>
+      <w:proofErr w:type="spellEnd"/>
+      <w:r>
+        <w:rPr>
+          <w:rFonts w:ascii="Times New Roman" w:eastAsia="Times New Roman" w:hAnsi="Times New Roman" w:cs="Times New Roman"/>
+          <w:sz w:val="18"/>
+          <w:szCs w:val="18"/>
+        </w:rPr>
+        <w:t>” y “</w:t>
+      </w:r>
+      <w:proofErr w:type="spellStart"/>
+      <w:r>
+        <w:rPr>
+          <w:rFonts w:ascii="Times New Roman" w:eastAsia="Times New Roman" w:hAnsi="Times New Roman" w:cs="Times New Roman"/>
+          <w:sz w:val="18"/>
+          <w:szCs w:val="18"/>
+        </w:rPr>
+        <w:t>lecturasEnTabla</w:t>
+      </w:r>
+      <w:proofErr w:type="spellEnd"/>
+      <w:r>
+        <w:rPr>
+          <w:rFonts w:ascii="Times New Roman" w:eastAsia="Times New Roman" w:hAnsi="Times New Roman" w:cs="Times New Roman"/>
+          <w:sz w:val="18"/>
+          <w:szCs w:val="18"/>
+        </w:rPr>
+        <w:t xml:space="preserve">”. Estos </w:t>
+      </w:r>
+      <w:proofErr w:type="spellStart"/>
+      <w:r>
+        <w:rPr>
+          <w:rFonts w:ascii="Times New Roman" w:eastAsia="Times New Roman" w:hAnsi="Times New Roman" w:cs="Times New Roman"/>
+          <w:sz w:val="18"/>
+          <w:szCs w:val="18"/>
+        </w:rPr>
+        <w:t>endpoints</w:t>
+      </w:r>
+      <w:proofErr w:type="spellEnd"/>
+      <w:r>
+        <w:rPr>
+          <w:rFonts w:ascii="Times New Roman" w:eastAsia="Times New Roman" w:hAnsi="Times New Roman" w:cs="Times New Roman"/>
+          <w:sz w:val="18"/>
+          <w:szCs w:val="18"/>
+        </w:rPr>
+        <w:t xml:space="preserve"> consultan la información necesaria en la base de datos y la retornan al cliente (ver figuras 12, 13, 14 y 15).</w:t>
       </w:r>
     </w:p>
     <w:p>
@@ -2449,6 +5320,7 @@
           <w:szCs w:val="18"/>
         </w:rPr>
       </w:pPr>
+      <w:proofErr w:type="spellStart"/>
       <w:r>
         <w:rPr>
           <w:rFonts w:ascii="Times New Roman" w:eastAsia="Times New Roman" w:hAnsi="Times New Roman" w:cs="Times New Roman"/>
@@ -2456,7 +5328,17 @@
           <w:sz w:val="18"/>
           <w:szCs w:val="18"/>
         </w:rPr>
-        <w:t>Frontend Web</w:t>
+        <w:t>Frontend</w:t>
+      </w:r>
+      <w:proofErr w:type="spellEnd"/>
+      <w:r>
+        <w:rPr>
+          <w:rFonts w:ascii="Times New Roman" w:eastAsia="Times New Roman" w:hAnsi="Times New Roman" w:cs="Times New Roman"/>
+          <w:i/>
+          <w:sz w:val="18"/>
+          <w:szCs w:val="18"/>
+        </w:rPr>
+        <w:t xml:space="preserve"> Web</w:t>
       </w:r>
     </w:p>
     <w:p>
@@ -3325,7 +6207,25 @@
           <w:sz w:val="18"/>
           <w:szCs w:val="18"/>
         </w:rPr>
-        <w:t>El presente estudio ha demostrado el potencial de la red LoRaWAN para la conexión de dispositivos de pequeñas dimensiones a largas distancias y la transmisión de paquetes de datos de pequeñas dimensiones. Este sistema es ideal para la recepción de información de diversos sensores instalados en una área amplia.</w:t>
+        <w:t xml:space="preserve">El presente estudio ha demostrado el potencial de la red </w:t>
+      </w:r>
+      <w:proofErr w:type="spellStart"/>
+      <w:r>
+        <w:rPr>
+          <w:rFonts w:ascii="Times New Roman" w:eastAsia="Times New Roman" w:hAnsi="Times New Roman" w:cs="Times New Roman"/>
+          <w:sz w:val="18"/>
+          <w:szCs w:val="18"/>
+        </w:rPr>
+        <w:t>LoRaWAN</w:t>
+      </w:r>
+      <w:proofErr w:type="spellEnd"/>
+      <w:r>
+        <w:rPr>
+          <w:rFonts w:ascii="Times New Roman" w:eastAsia="Times New Roman" w:hAnsi="Times New Roman" w:cs="Times New Roman"/>
+          <w:sz w:val="18"/>
+          <w:szCs w:val="18"/>
+        </w:rPr>
+        <w:t xml:space="preserve"> para la conexión de dispositivos de pequeñas dimensiones a largas distancias y la transmisión de paquetes de datos de pequeñas dimensiones. Este sistema es ideal para la recepción de información de diversos sensores instalados en una área amplia.</w:t>
       </w:r>
     </w:p>
     <w:p>
@@ -3363,7 +6263,79 @@
           <w:sz w:val="18"/>
           <w:szCs w:val="18"/>
         </w:rPr>
-        <w:t>El sistema de recolección de datos se desarrolló con una estructura Rest API + Frontend. La API se encarga de recibir los datos del gateway y almacenarlos en una base de datos relacional, mientras que el frontend se encarga de consumir los datos desde la API y presentarlos en forma de gráficas con datos históricos y tarjetas que muestran la lectura más reciente de cada dispositivo.</w:t>
+        <w:t xml:space="preserve">El sistema de recolección de datos se desarrolló con una estructura </w:t>
+      </w:r>
+      <w:proofErr w:type="spellStart"/>
+      <w:r>
+        <w:rPr>
+          <w:rFonts w:ascii="Times New Roman" w:eastAsia="Times New Roman" w:hAnsi="Times New Roman" w:cs="Times New Roman"/>
+          <w:sz w:val="18"/>
+          <w:szCs w:val="18"/>
+        </w:rPr>
+        <w:t>Rest</w:t>
+      </w:r>
+      <w:proofErr w:type="spellEnd"/>
+      <w:r>
+        <w:rPr>
+          <w:rFonts w:ascii="Times New Roman" w:eastAsia="Times New Roman" w:hAnsi="Times New Roman" w:cs="Times New Roman"/>
+          <w:sz w:val="18"/>
+          <w:szCs w:val="18"/>
+        </w:rPr>
+        <w:t xml:space="preserve"> API + </w:t>
+      </w:r>
+      <w:proofErr w:type="spellStart"/>
+      <w:r>
+        <w:rPr>
+          <w:rFonts w:ascii="Times New Roman" w:eastAsia="Times New Roman" w:hAnsi="Times New Roman" w:cs="Times New Roman"/>
+          <w:sz w:val="18"/>
+          <w:szCs w:val="18"/>
+        </w:rPr>
+        <w:t>Frontend</w:t>
+      </w:r>
+      <w:proofErr w:type="spellEnd"/>
+      <w:r>
+        <w:rPr>
+          <w:rFonts w:ascii="Times New Roman" w:eastAsia="Times New Roman" w:hAnsi="Times New Roman" w:cs="Times New Roman"/>
+          <w:sz w:val="18"/>
+          <w:szCs w:val="18"/>
+        </w:rPr>
+        <w:t xml:space="preserve">. La API se encarga de recibir los datos del </w:t>
+      </w:r>
+      <w:proofErr w:type="spellStart"/>
+      <w:r>
+        <w:rPr>
+          <w:rFonts w:ascii="Times New Roman" w:eastAsia="Times New Roman" w:hAnsi="Times New Roman" w:cs="Times New Roman"/>
+          <w:sz w:val="18"/>
+          <w:szCs w:val="18"/>
+        </w:rPr>
+        <w:t>gateway</w:t>
+      </w:r>
+      <w:proofErr w:type="spellEnd"/>
+      <w:r>
+        <w:rPr>
+          <w:rFonts w:ascii="Times New Roman" w:eastAsia="Times New Roman" w:hAnsi="Times New Roman" w:cs="Times New Roman"/>
+          <w:sz w:val="18"/>
+          <w:szCs w:val="18"/>
+        </w:rPr>
+        <w:t xml:space="preserve"> y almacenarlos en una base de datos relacional, mientras que el </w:t>
+      </w:r>
+      <w:proofErr w:type="spellStart"/>
+      <w:r>
+        <w:rPr>
+          <w:rFonts w:ascii="Times New Roman" w:eastAsia="Times New Roman" w:hAnsi="Times New Roman" w:cs="Times New Roman"/>
+          <w:sz w:val="18"/>
+          <w:szCs w:val="18"/>
+        </w:rPr>
+        <w:t>frontend</w:t>
+      </w:r>
+      <w:proofErr w:type="spellEnd"/>
+      <w:r>
+        <w:rPr>
+          <w:rFonts w:ascii="Times New Roman" w:eastAsia="Times New Roman" w:hAnsi="Times New Roman" w:cs="Times New Roman"/>
+          <w:sz w:val="18"/>
+          <w:szCs w:val="18"/>
+        </w:rPr>
+        <w:t xml:space="preserve"> se encarga de consumir los datos desde la API y presentarlos en forma de gráficas con datos históricos y tarjetas que muestran la lectura más reciente de cada dispositivo.</w:t>
       </w:r>
     </w:p>
     <w:p>
@@ -3382,7 +6354,41 @@
           <w:sz w:val="18"/>
           <w:szCs w:val="18"/>
         </w:rPr>
-        <w:t>Este sistema tiene el potencial de convertirse en un referente para futuros trabajos universitarios que busquen la evolución y explotación de la red LoRa. Además, puede convertirse en una herramienta útil para la lectura, interpretación y mejora continua del estado ambiental de la UCA.</w:t>
+        <w:t xml:space="preserve">Este sistema tiene el potencial de convertirse en un referente para futuros trabajos universitarios que busquen la evolución y explotación de la red </w:t>
+      </w:r>
+      <w:proofErr w:type="spellStart"/>
+      <w:r>
+        <w:rPr>
+          <w:rFonts w:ascii="Times New Roman" w:eastAsia="Times New Roman" w:hAnsi="Times New Roman" w:cs="Times New Roman"/>
+          <w:sz w:val="18"/>
+          <w:szCs w:val="18"/>
+        </w:rPr>
+        <w:t>LoRa</w:t>
+      </w:r>
+      <w:proofErr w:type="spellEnd"/>
+      <w:r>
+        <w:rPr>
+          <w:rFonts w:ascii="Times New Roman" w:eastAsia="Times New Roman" w:hAnsi="Times New Roman" w:cs="Times New Roman"/>
+          <w:sz w:val="18"/>
+          <w:szCs w:val="18"/>
+        </w:rPr>
+        <w:t>. Además, puede convertirse en una herramienta útil para la lectura, interpretación y mejora continua del estado ambiental de</w:t>
+      </w:r>
+      <w:r>
+        <w:rPr>
+          <w:rFonts w:ascii="Times New Roman" w:eastAsia="Times New Roman" w:hAnsi="Times New Roman" w:cs="Times New Roman"/>
+          <w:sz w:val="18"/>
+          <w:szCs w:val="18"/>
+        </w:rPr>
+        <w:t>ntro del campus universitario</w:t>
+      </w:r>
+      <w:r>
+        <w:rPr>
+          <w:rFonts w:ascii="Times New Roman" w:eastAsia="Times New Roman" w:hAnsi="Times New Roman" w:cs="Times New Roman"/>
+          <w:sz w:val="18"/>
+          <w:szCs w:val="18"/>
+        </w:rPr>
+        <w:t>.</w:t>
       </w:r>
     </w:p>
     <w:p>
@@ -3401,7 +6407,25 @@
           <w:sz w:val="18"/>
           <w:szCs w:val="18"/>
         </w:rPr>
-        <w:t>Durante el desarrollo del proyecto se realizaron pruebas con distintas placas de programación. Las placas Arduino Mega y Arduino Mega + ESP8266 generaron problemas de compatibilidad con la librería MCCI LoRaWAN LMIC Arduino. Por lo tanto, se concluyó que la librería no es apta para estas placas y la solución fue utilizar la placa de programación Arduino UNO, que sí es compatible con la librería.</w:t>
+        <w:t xml:space="preserve">Durante el desarrollo del proyecto se realizaron pruebas con distintas placas de programación. Las placas Arduino Mega y Arduino Mega + ESP8266 generaron problemas de compatibilidad con la librería MCCI </w:t>
+      </w:r>
+      <w:proofErr w:type="spellStart"/>
+      <w:r>
+        <w:rPr>
+          <w:rFonts w:ascii="Times New Roman" w:eastAsia="Times New Roman" w:hAnsi="Times New Roman" w:cs="Times New Roman"/>
+          <w:sz w:val="18"/>
+          <w:szCs w:val="18"/>
+        </w:rPr>
+        <w:t>LoRaWAN</w:t>
+      </w:r>
+      <w:proofErr w:type="spellEnd"/>
+      <w:r>
+        <w:rPr>
+          <w:rFonts w:ascii="Times New Roman" w:eastAsia="Times New Roman" w:hAnsi="Times New Roman" w:cs="Times New Roman"/>
+          <w:sz w:val="18"/>
+          <w:szCs w:val="18"/>
+        </w:rPr>
+        <w:t xml:space="preserve"> LMIC Arduino. Por lo tanto, se concluyó que la librería no es apta para estas placas y la solución fue utilizar la placa de programación Arduino UNO, que sí es compatible con la librería.</w:t>
       </w:r>
     </w:p>
     <w:p>
@@ -3422,7 +6446,43 @@
           <w:szCs w:val="18"/>
         </w:rPr>
         <w:lastRenderedPageBreak/>
-        <w:t>El sistema de recolección de datos desarrollado en el proyecto es muy versátil porque permite la integración de una aplicación móvil con la API para actuar como una versión móvil del frontend que está desplegado en un formato web. Esta aplicación móvil es un prototipo que permite la lectura del valor más reciente de cada sensor en un formato de tarjetas. Este prototipo tiene el potencial de ser mejorado a gran escala para convertirse en una versión móvil del frontend web que contiene gráficas históricas, además de tarjetas, y que permitiría un mayor alcance de la población universitaria.</w:t>
+        <w:t xml:space="preserve">El sistema de recolección de datos desarrollado en el proyecto es muy versátil porque permite la integración de una aplicación móvil con la API para actuar como una versión móvil del </w:t>
+      </w:r>
+      <w:proofErr w:type="spellStart"/>
+      <w:r>
+        <w:rPr>
+          <w:rFonts w:ascii="Times New Roman" w:eastAsia="Times New Roman" w:hAnsi="Times New Roman" w:cs="Times New Roman"/>
+          <w:sz w:val="18"/>
+          <w:szCs w:val="18"/>
+        </w:rPr>
+        <w:t>frontend</w:t>
+      </w:r>
+      <w:proofErr w:type="spellEnd"/>
+      <w:r>
+        <w:rPr>
+          <w:rFonts w:ascii="Times New Roman" w:eastAsia="Times New Roman" w:hAnsi="Times New Roman" w:cs="Times New Roman"/>
+          <w:sz w:val="18"/>
+          <w:szCs w:val="18"/>
+        </w:rPr>
+        <w:t xml:space="preserve"> que está desplegado en un formato web. Esta aplicación móvil es un prototipo que permite la lectura del valor más reciente de cada sensor en un formato de tarjetas. Este prototipo tiene el potencial de ser mejorado a gran escala para convertirse en una versión móvil del </w:t>
+      </w:r>
+      <w:proofErr w:type="spellStart"/>
+      <w:r>
+        <w:rPr>
+          <w:rFonts w:ascii="Times New Roman" w:eastAsia="Times New Roman" w:hAnsi="Times New Roman" w:cs="Times New Roman"/>
+          <w:sz w:val="18"/>
+          <w:szCs w:val="18"/>
+        </w:rPr>
+        <w:t>frontend</w:t>
+      </w:r>
+      <w:proofErr w:type="spellEnd"/>
+      <w:r>
+        <w:rPr>
+          <w:rFonts w:ascii="Times New Roman" w:eastAsia="Times New Roman" w:hAnsi="Times New Roman" w:cs="Times New Roman"/>
+          <w:sz w:val="18"/>
+          <w:szCs w:val="18"/>
+        </w:rPr>
+        <w:t xml:space="preserve"> web que contiene gráficas históricas, además de tarjetas, y que permitiría un mayor alcance de la población universitaria.</w:t>
       </w:r>
     </w:p>
     <w:p>
@@ -3466,6 +6526,7 @@
           <w:szCs w:val="16"/>
         </w:rPr>
       </w:pPr>
+      <w:proofErr w:type="spellStart"/>
       <w:r>
         <w:rPr>
           <w:rFonts w:ascii="Times New Roman" w:eastAsia="Times New Roman" w:hAnsi="Times New Roman" w:cs="Times New Roman"/>
@@ -3473,7 +6534,37 @@
           <w:szCs w:val="16"/>
           <w:lang w:val="en-US"/>
         </w:rPr>
-        <w:t xml:space="preserve">SemTech. (s.f.). LoRa PHY. </w:t>
+        <w:t>SemTech</w:t>
+      </w:r>
+      <w:proofErr w:type="spellEnd"/>
+      <w:r>
+        <w:rPr>
+          <w:rFonts w:ascii="Times New Roman" w:eastAsia="Times New Roman" w:hAnsi="Times New Roman" w:cs="Times New Roman"/>
+          <w:sz w:val="16"/>
+          <w:szCs w:val="16"/>
+          <w:lang w:val="en-US"/>
+        </w:rPr>
+        <w:t>. (</w:t>
+      </w:r>
+      <w:proofErr w:type="spellStart"/>
+      <w:r>
+        <w:rPr>
+          <w:rFonts w:ascii="Times New Roman" w:eastAsia="Times New Roman" w:hAnsi="Times New Roman" w:cs="Times New Roman"/>
+          <w:sz w:val="16"/>
+          <w:szCs w:val="16"/>
+          <w:lang w:val="en-US"/>
+        </w:rPr>
+        <w:t>s.f.</w:t>
+      </w:r>
+      <w:proofErr w:type="spellEnd"/>
+      <w:r>
+        <w:rPr>
+          <w:rFonts w:ascii="Times New Roman" w:eastAsia="Times New Roman" w:hAnsi="Times New Roman" w:cs="Times New Roman"/>
+          <w:sz w:val="16"/>
+          <w:szCs w:val="16"/>
+          <w:lang w:val="en-US"/>
+        </w:rPr>
+        <w:t xml:space="preserve">). LoRa PHY. </w:t>
       </w:r>
       <w:r>
         <w:rPr>
@@ -3504,7 +6595,47 @@
           <w:szCs w:val="16"/>
           <w:lang w:val="en-US"/>
         </w:rPr>
-        <w:t xml:space="preserve">The Things Network. (2021, 12 diciembre). What are LoRa and LoRaWAN? </w:t>
+        <w:t xml:space="preserve">The Things Network. (2021, 12 </w:t>
+      </w:r>
+      <w:proofErr w:type="spellStart"/>
+      <w:r>
+        <w:rPr>
+          <w:rFonts w:ascii="Times New Roman" w:eastAsia="Times New Roman" w:hAnsi="Times New Roman" w:cs="Times New Roman"/>
+          <w:sz w:val="16"/>
+          <w:szCs w:val="16"/>
+          <w:lang w:val="en-US"/>
+        </w:rPr>
+        <w:t>diciembre</w:t>
+      </w:r>
+      <w:proofErr w:type="spellEnd"/>
+      <w:r>
+        <w:rPr>
+          <w:rFonts w:ascii="Times New Roman" w:eastAsia="Times New Roman" w:hAnsi="Times New Roman" w:cs="Times New Roman"/>
+          <w:sz w:val="16"/>
+          <w:szCs w:val="16"/>
+          <w:lang w:val="en-US"/>
+        </w:rPr>
+        <w:t xml:space="preserve">). What are LoRa and </w:t>
+      </w:r>
+      <w:proofErr w:type="spellStart"/>
+      <w:r>
+        <w:rPr>
+          <w:rFonts w:ascii="Times New Roman" w:eastAsia="Times New Roman" w:hAnsi="Times New Roman" w:cs="Times New Roman"/>
+          <w:sz w:val="16"/>
+          <w:szCs w:val="16"/>
+          <w:lang w:val="en-US"/>
+        </w:rPr>
+        <w:t>LoRaWAN</w:t>
+      </w:r>
+      <w:proofErr w:type="spellEnd"/>
+      <w:r>
+        <w:rPr>
+          <w:rFonts w:ascii="Times New Roman" w:eastAsia="Times New Roman" w:hAnsi="Times New Roman" w:cs="Times New Roman"/>
+          <w:sz w:val="16"/>
+          <w:szCs w:val="16"/>
+          <w:lang w:val="en-US"/>
+        </w:rPr>
+        <w:t xml:space="preserve">? </w:t>
       </w:r>
       <w:r>
         <w:rPr>
@@ -3536,7 +6667,47 @@
           <w:szCs w:val="16"/>
           <w:lang w:val="en-US"/>
         </w:rPr>
-        <w:t>The Things Network. (s.f.). LoRaWAN Architecture. https://www.thethingsnetwork.org/docs/lorawan/architecture/</w:t>
+        <w:t>The Things Network. (</w:t>
+      </w:r>
+      <w:proofErr w:type="spellStart"/>
+      <w:r>
+        <w:rPr>
+          <w:rFonts w:ascii="Times New Roman" w:eastAsia="Times New Roman" w:hAnsi="Times New Roman" w:cs="Times New Roman"/>
+          <w:sz w:val="16"/>
+          <w:szCs w:val="16"/>
+          <w:lang w:val="en-US"/>
+        </w:rPr>
+        <w:t>s.f.</w:t>
+      </w:r>
+      <w:proofErr w:type="spellEnd"/>
+      <w:r>
+        <w:rPr>
+          <w:rFonts w:ascii="Times New Roman" w:eastAsia="Times New Roman" w:hAnsi="Times New Roman" w:cs="Times New Roman"/>
+          <w:sz w:val="16"/>
+          <w:szCs w:val="16"/>
+          <w:lang w:val="en-US"/>
+        </w:rPr>
+        <w:t xml:space="preserve">). </w:t>
+      </w:r>
+      <w:proofErr w:type="spellStart"/>
+      <w:r>
+        <w:rPr>
+          <w:rFonts w:ascii="Times New Roman" w:eastAsia="Times New Roman" w:hAnsi="Times New Roman" w:cs="Times New Roman"/>
+          <w:sz w:val="16"/>
+          <w:szCs w:val="16"/>
+          <w:lang w:val="en-US"/>
+        </w:rPr>
+        <w:t>LoRaWAN</w:t>
+      </w:r>
+      <w:proofErr w:type="spellEnd"/>
+      <w:r>
+        <w:rPr>
+          <w:rFonts w:ascii="Times New Roman" w:eastAsia="Times New Roman" w:hAnsi="Times New Roman" w:cs="Times New Roman"/>
+          <w:sz w:val="16"/>
+          <w:szCs w:val="16"/>
+          <w:lang w:val="en-US"/>
+        </w:rPr>
+        <w:t xml:space="preserve"> Architecture. https://www.thethingsnetwork.org/docs/lorawan/architecture/</w:t>
       </w:r>
     </w:p>
     <w:p>
@@ -3552,13 +6723,95 @@
           <w:szCs w:val="16"/>
         </w:rPr>
       </w:pPr>
-      <w:r>
-        <w:rPr>
-          <w:rFonts w:ascii="Times New Roman" w:eastAsia="Times New Roman" w:hAnsi="Times New Roman" w:cs="Times New Roman"/>
-          <w:sz w:val="16"/>
-          <w:szCs w:val="16"/>
-        </w:rPr>
-        <w:t>Becolve Digital. (2013, 27 abril). Conceptos técnicos básicos que te ayudarán a entender LoRa y LoRaWAN (Low Power Wide Area Network) en pocos minutos. Recuperado el 27 de febrero de 2024, de https://becolve.com/blog/conceptos-tecnicos-basicos-que-te-ayudaran-a-entender-lora-y-lorawan-low-power-wide-area-network-en-pocos-minutos/</w:t>
+      <w:proofErr w:type="spellStart"/>
+      <w:r>
+        <w:rPr>
+          <w:rFonts w:ascii="Times New Roman" w:eastAsia="Times New Roman" w:hAnsi="Times New Roman" w:cs="Times New Roman"/>
+          <w:sz w:val="16"/>
+          <w:szCs w:val="16"/>
+        </w:rPr>
+        <w:t>Becolve</w:t>
+      </w:r>
+      <w:proofErr w:type="spellEnd"/>
+      <w:r>
+        <w:rPr>
+          <w:rFonts w:ascii="Times New Roman" w:eastAsia="Times New Roman" w:hAnsi="Times New Roman" w:cs="Times New Roman"/>
+          <w:sz w:val="16"/>
+          <w:szCs w:val="16"/>
+        </w:rPr>
+        <w:t xml:space="preserve"> Digital. (2013, 27 abril). Conceptos técnicos básicos que te ayudarán a entender </w:t>
+      </w:r>
+      <w:proofErr w:type="spellStart"/>
+      <w:r>
+        <w:rPr>
+          <w:rFonts w:ascii="Times New Roman" w:eastAsia="Times New Roman" w:hAnsi="Times New Roman" w:cs="Times New Roman"/>
+          <w:sz w:val="16"/>
+          <w:szCs w:val="16"/>
+        </w:rPr>
+        <w:t>LoRa</w:t>
+      </w:r>
+      <w:proofErr w:type="spellEnd"/>
+      <w:r>
+        <w:rPr>
+          <w:rFonts w:ascii="Times New Roman" w:eastAsia="Times New Roman" w:hAnsi="Times New Roman" w:cs="Times New Roman"/>
+          <w:sz w:val="16"/>
+          <w:szCs w:val="16"/>
+        </w:rPr>
+        <w:t xml:space="preserve"> y </w:t>
+      </w:r>
+      <w:proofErr w:type="spellStart"/>
+      <w:r>
+        <w:rPr>
+          <w:rFonts w:ascii="Times New Roman" w:eastAsia="Times New Roman" w:hAnsi="Times New Roman" w:cs="Times New Roman"/>
+          <w:sz w:val="16"/>
+          <w:szCs w:val="16"/>
+        </w:rPr>
+        <w:t>LoRaWAN</w:t>
+      </w:r>
+      <w:proofErr w:type="spellEnd"/>
+      <w:r>
+        <w:rPr>
+          <w:rFonts w:ascii="Times New Roman" w:eastAsia="Times New Roman" w:hAnsi="Times New Roman" w:cs="Times New Roman"/>
+          <w:sz w:val="16"/>
+          <w:szCs w:val="16"/>
+        </w:rPr>
+        <w:t xml:space="preserve"> (Low </w:t>
+      </w:r>
+      <w:proofErr w:type="spellStart"/>
+      <w:r>
+        <w:rPr>
+          <w:rFonts w:ascii="Times New Roman" w:eastAsia="Times New Roman" w:hAnsi="Times New Roman" w:cs="Times New Roman"/>
+          <w:sz w:val="16"/>
+          <w:szCs w:val="16"/>
+        </w:rPr>
+        <w:t>Power</w:t>
+      </w:r>
+      <w:proofErr w:type="spellEnd"/>
+      <w:r>
+        <w:rPr>
+          <w:rFonts w:ascii="Times New Roman" w:eastAsia="Times New Roman" w:hAnsi="Times New Roman" w:cs="Times New Roman"/>
+          <w:sz w:val="16"/>
+          <w:szCs w:val="16"/>
+        </w:rPr>
+        <w:t xml:space="preserve"> Wide </w:t>
+      </w:r>
+      <w:proofErr w:type="spellStart"/>
+      <w:r>
+        <w:rPr>
+          <w:rFonts w:ascii="Times New Roman" w:eastAsia="Times New Roman" w:hAnsi="Times New Roman" w:cs="Times New Roman"/>
+          <w:sz w:val="16"/>
+          <w:szCs w:val="16"/>
+        </w:rPr>
+        <w:t>Area</w:t>
+      </w:r>
+      <w:proofErr w:type="spellEnd"/>
+      <w:r>
+        <w:rPr>
+          <w:rFonts w:ascii="Times New Roman" w:eastAsia="Times New Roman" w:hAnsi="Times New Roman" w:cs="Times New Roman"/>
+          <w:sz w:val="16"/>
+          <w:szCs w:val="16"/>
+        </w:rPr>
+        <w:t xml:space="preserve"> Network) en pocos minutos. Recuperado el 27 de febrero de 2024, de https://becolve.com/blog/conceptos-tecnicos-basicos-que-te-ayudaran-a-entender-lora-y-lorawan-low-power-wide-area-network-en-pocos-minutos/</w:t>
       </w:r>
     </w:p>
     <w:p>
@@ -3574,13 +6827,23 @@
           <w:szCs w:val="16"/>
         </w:rPr>
       </w:pPr>
-      <w:r>
-        <w:rPr>
-          <w:rFonts w:ascii="Times New Roman" w:eastAsia="Times New Roman" w:hAnsi="Times New Roman" w:cs="Times New Roman"/>
-          <w:sz w:val="16"/>
-          <w:szCs w:val="16"/>
-        </w:rPr>
-        <w:t xml:space="preserve">Garcilazo García, D. A. y Santos Salgado, K. A. (2022, mayo). </w:t>
+      <w:proofErr w:type="spellStart"/>
+      <w:r>
+        <w:rPr>
+          <w:rFonts w:ascii="Times New Roman" w:eastAsia="Times New Roman" w:hAnsi="Times New Roman" w:cs="Times New Roman"/>
+          <w:sz w:val="16"/>
+          <w:szCs w:val="16"/>
+        </w:rPr>
+        <w:t>Garcilazo</w:t>
+      </w:r>
+      <w:proofErr w:type="spellEnd"/>
+      <w:r>
+        <w:rPr>
+          <w:rFonts w:ascii="Times New Roman" w:eastAsia="Times New Roman" w:hAnsi="Times New Roman" w:cs="Times New Roman"/>
+          <w:sz w:val="16"/>
+          <w:szCs w:val="16"/>
+        </w:rPr>
+        <w:t xml:space="preserve"> García, D. A. y Santos Salgado, K. A. (2022, mayo). </w:t>
       </w:r>
       <w:r>
         <w:rPr>
@@ -3589,7 +6852,27 @@
           <w:sz w:val="16"/>
           <w:szCs w:val="16"/>
         </w:rPr>
-        <w:t>Medición y análisis espectral de señales de transceptores LoRa [Trabajo de graduación, Universidad Centroamericana José Simeón Cañas]</w:t>
+        <w:t xml:space="preserve">Medición y análisis espectral de señales de transceptores </w:t>
+      </w:r>
+      <w:proofErr w:type="spellStart"/>
+      <w:r>
+        <w:rPr>
+          <w:rFonts w:ascii="Times New Roman" w:eastAsia="Times New Roman" w:hAnsi="Times New Roman" w:cs="Times New Roman"/>
+          <w:i/>
+          <w:sz w:val="16"/>
+          <w:szCs w:val="16"/>
+        </w:rPr>
+        <w:t>LoRa</w:t>
+      </w:r>
+      <w:proofErr w:type="spellEnd"/>
+      <w:r>
+        <w:rPr>
+          <w:rFonts w:ascii="Times New Roman" w:eastAsia="Times New Roman" w:hAnsi="Times New Roman" w:cs="Times New Roman"/>
+          <w:i/>
+          <w:sz w:val="16"/>
+          <w:szCs w:val="16"/>
+        </w:rPr>
+        <w:t xml:space="preserve"> [Trabajo de graduación, Universidad Centroamericana José Simeón Cañas]</w:t>
       </w:r>
       <w:r>
         <w:rPr>
@@ -3628,7 +6911,27 @@
           <w:sz w:val="16"/>
           <w:szCs w:val="16"/>
         </w:rPr>
-        <w:t>Red LoRaWAN. Modelado y caracterización de los sistemas de transmisión, procesamiento y del entorno de propagación [Trabajo de graduación, Universidad Centroamericana José Simeón Cañas]</w:t>
+        <w:t xml:space="preserve">Red </w:t>
+      </w:r>
+      <w:proofErr w:type="spellStart"/>
+      <w:r>
+        <w:rPr>
+          <w:rFonts w:ascii="Times New Roman" w:eastAsia="Times New Roman" w:hAnsi="Times New Roman" w:cs="Times New Roman"/>
+          <w:i/>
+          <w:sz w:val="16"/>
+          <w:szCs w:val="16"/>
+        </w:rPr>
+        <w:t>LoRaWAN</w:t>
+      </w:r>
+      <w:proofErr w:type="spellEnd"/>
+      <w:r>
+        <w:rPr>
+          <w:rFonts w:ascii="Times New Roman" w:eastAsia="Times New Roman" w:hAnsi="Times New Roman" w:cs="Times New Roman"/>
+          <w:i/>
+          <w:sz w:val="16"/>
+          <w:szCs w:val="16"/>
+        </w:rPr>
+        <w:t>. Modelado y caracterización de los sistemas de transmisión, procesamiento y del entorno de propagación [Trabajo de graduación, Universidad Centroamericana José Simeón Cañas]</w:t>
       </w:r>
       <w:r>
         <w:rPr>

</xml_diff>